<commit_message>
scene object transformation methods
</commit_message>
<xml_diff>
--- a/MathsDemo/dependencies/mathlibrary/Docs/MathsLibrary Reference.docx
+++ b/MathsDemo/dependencies/mathlibrary/Docs/MathsLibrary Reference.docx
@@ -1113,8 +1113,166 @@
           </w:tcPr>
           <w:p>
             <w:r>
-              <w:t xml:space="preserve">Compares the vector’s magnitude to a float </w:t>
-            </w:r>
+              <w:t xml:space="preserve">Compares the vector’s magnitude to </w:t>
+            </w:r>
+            <w:r>
+              <w:t xml:space="preserve">the absolute value of </w:t>
+            </w:r>
+            <w:r>
+              <w:t xml:space="preserve">a float </w:t>
+            </w:r>
+          </w:p>
+        </w:tc>
+      </w:tr>
+      <w:tr>
+        <w:tc>
+          <w:tcPr>
+            <w:tcW w:w="2046" w:type="dxa"/>
+          </w:tcPr>
+          <w:p>
+            <w:proofErr w:type="spellStart"/>
+            <w:r>
+              <w:t>isZeroVector</w:t>
+            </w:r>
+            <w:proofErr w:type="spellEnd"/>
+          </w:p>
+        </w:tc>
+        <w:tc>
+          <w:tcPr>
+            <w:tcW w:w="657" w:type="dxa"/>
+          </w:tcPr>
+          <w:p>
+            <w:r>
+              <w:fldChar w:fldCharType="begin"/>
+            </w:r>
+            <w:r>
+              <w:instrText xml:space="preserve"> PAGEREF _Ref481395931 \h </w:instrText>
+            </w:r>
+            <w:r>
+              <w:fldChar w:fldCharType="separate"/>
+            </w:r>
+            <w:r>
+              <w:rPr>
+                <w:noProof/>
+              </w:rPr>
+              <w:t>9</w:t>
+            </w:r>
+            <w:r>
+              <w:fldChar w:fldCharType="end"/>
+            </w:r>
+          </w:p>
+        </w:tc>
+        <w:tc>
+          <w:tcPr>
+            <w:tcW w:w="6647" w:type="dxa"/>
+          </w:tcPr>
+          <w:p>
+            <w:r>
+              <w:t>Checks if all components are zero</w:t>
+            </w:r>
+          </w:p>
+        </w:tc>
+      </w:tr>
+      <w:tr>
+        <w:tc>
+          <w:tcPr>
+            <w:tcW w:w="2046" w:type="dxa"/>
+          </w:tcPr>
+          <w:p>
+            <w:proofErr w:type="spellStart"/>
+            <w:r>
+              <w:t>isInfinite</w:t>
+            </w:r>
+            <w:proofErr w:type="spellEnd"/>
+          </w:p>
+        </w:tc>
+        <w:tc>
+          <w:tcPr>
+            <w:tcW w:w="657" w:type="dxa"/>
+          </w:tcPr>
+          <w:p>
+            <w:r>
+              <w:fldChar w:fldCharType="begin"/>
+            </w:r>
+            <w:r>
+              <w:instrText xml:space="preserve"> PAGEREF _Ref481395936 \h </w:instrText>
+            </w:r>
+            <w:r>
+              <w:fldChar w:fldCharType="separate"/>
+            </w:r>
+            <w:r>
+              <w:rPr>
+                <w:noProof/>
+              </w:rPr>
+              <w:t>9</w:t>
+            </w:r>
+            <w:r>
+              <w:fldChar w:fldCharType="end"/>
+            </w:r>
+          </w:p>
+        </w:tc>
+        <w:tc>
+          <w:tcPr>
+            <w:tcW w:w="6647" w:type="dxa"/>
+          </w:tcPr>
+          <w:p>
+            <w:r>
+              <w:t>Check if any components are infinite</w:t>
+            </w:r>
+          </w:p>
+        </w:tc>
+      </w:tr>
+      <w:tr>
+        <w:tc>
+          <w:tcPr>
+            <w:tcW w:w="2046" w:type="dxa"/>
+          </w:tcPr>
+          <w:p>
+            <w:proofErr w:type="spellStart"/>
+            <w:r>
+              <w:t>isNAN</w:t>
+            </w:r>
+            <w:proofErr w:type="spellEnd"/>
+          </w:p>
+        </w:tc>
+        <w:tc>
+          <w:tcPr>
+            <w:tcW w:w="657" w:type="dxa"/>
+          </w:tcPr>
+          <w:p>
+            <w:r>
+              <w:fldChar w:fldCharType="begin"/>
+            </w:r>
+            <w:r>
+              <w:instrText xml:space="preserve"> PAGEREF _Ref481395939 \h </w:instrText>
+            </w:r>
+            <w:r>
+              <w:fldChar w:fldCharType="separate"/>
+            </w:r>
+            <w:r>
+              <w:rPr>
+                <w:noProof/>
+              </w:rPr>
+              <w:t>9</w:t>
+            </w:r>
+            <w:r>
+              <w:fldChar w:fldCharType="end"/>
+            </w:r>
+          </w:p>
+        </w:tc>
+        <w:tc>
+          <w:tcPr>
+            <w:tcW w:w="6647" w:type="dxa"/>
+          </w:tcPr>
+          <w:p>
+            <w:r>
+              <w:t xml:space="preserve">Checks if any components are </w:t>
+            </w:r>
+            <w:proofErr w:type="spellStart"/>
+            <w:r>
+              <w:t>NaN</w:t>
+            </w:r>
+            <w:proofErr w:type="spellEnd"/>
           </w:p>
         </w:tc>
       </w:tr>
@@ -2548,6 +2706,22 @@
     </w:p>
     <w:p>
       <w:pPr>
+        <w:pStyle w:val="Heading3"/>
+      </w:pPr>
+      <w:r>
+        <w:t>Exceptions</w:t>
+      </w:r>
+    </w:p>
+    <w:p>
+      <w:r>
+        <w:t xml:space="preserve">Throws range exception if n </w:t>
+      </w:r>
+      <w:r>
+        <w:t>is greater than or equal to vector size</w:t>
+      </w:r>
+    </w:p>
+    <w:p>
+      <w:pPr>
         <w:tabs>
           <w:tab w:val="left" w:pos="7155"/>
         </w:tabs>
@@ -2632,6 +2806,7 @@
     </w:p>
     <w:p>
       <w:r>
+        <w:lastRenderedPageBreak/>
         <w:t>Casts vector as a pointer to its first component, allowing it to be treated as an array</w:t>
       </w:r>
     </w:p>
@@ -2640,7 +2815,6 @@
         <w:pStyle w:val="Heading3"/>
       </w:pPr>
       <w:r>
-        <w:lastRenderedPageBreak/>
         <w:t>Return Value</w:t>
       </w:r>
     </w:p>
@@ -3709,7 +3883,7 @@
           <w:szCs w:val="19"/>
           <w:lang w:val="en-AU"/>
         </w:rPr>
-        <w:t>void</w:t>
+        <w:t>bool</w:t>
       </w:r>
       <w:r>
         <w:rPr>
@@ -3751,8 +3925,34 @@
       <w:r>
         <w:t xml:space="preserve"> inverse of the vector’s magnitude is calculated, and all components are multiplied by this value.</w:t>
       </w:r>
-    </w:p>
-    <w:p/>
+      <w:r>
+        <w:t xml:space="preserve"> If the vector’s magnitude is zero</w:t>
+      </w:r>
+      <w:r>
+        <w:t xml:space="preserve">, infinite, or </w:t>
+      </w:r>
+      <w:proofErr w:type="spellStart"/>
+      <w:r>
+        <w:t>NaN</w:t>
+      </w:r>
+      <w:proofErr w:type="spellEnd"/>
+      <w:r>
+        <w:t>, instead nothing happens.</w:t>
+      </w:r>
+    </w:p>
+    <w:p>
+      <w:pPr>
+        <w:pStyle w:val="Heading3"/>
+      </w:pPr>
+      <w:r>
+        <w:t>Return Value</w:t>
+      </w:r>
+    </w:p>
+    <w:p>
+      <w:r>
+        <w:t>True if vector can be normalized. False if zero vector, any component is infinite or not a number, or an overflow makes magnitude infinite.</w:t>
+      </w:r>
+    </w:p>
     <w:p>
       <w:pPr>
         <w:pStyle w:val="Heading2"/>
@@ -3891,7 +4091,13 @@
     </w:p>
     <w:p>
       <w:r>
-        <w:t>Compares the vector’s magnitude with the float value passed.</w:t>
+        <w:t xml:space="preserve">Compares the vector’s magnitude with the </w:t>
+      </w:r>
+      <w:r>
+        <w:t>absolute value of the float passed</w:t>
+      </w:r>
+      <w:r>
+        <w:t>.</w:t>
       </w:r>
       <w:r>
         <w:t xml:space="preserve"> This is done by comparing </w:t>
@@ -3940,21 +4146,182 @@
     </w:p>
     <w:p>
       <w:r>
-        <w:t>Returns 0 if the vector’s magnitude is equal to the float. Otherwise, returns 1 if the magnitude is greater, and -1 if the float is greater.</w:t>
-      </w:r>
-    </w:p>
-    <w:p/>
+        <w:t>Returns 0 if the vector’s magnitude is equal to the</w:t>
+      </w:r>
+      <w:r>
+        <w:t xml:space="preserve"> absolute value of the</w:t>
+      </w:r>
+      <w:r>
+        <w:t xml:space="preserve"> float. Otherwise, returns 1 if the magnitude is greater, and -1 if the float is greater.</w:t>
+      </w:r>
+    </w:p>
     <w:p>
       <w:pPr>
         <w:pStyle w:val="Heading2"/>
-      </w:pPr>
-      <w:bookmarkStart w:id="21" w:name="VectorPlus"/>
-      <w:r>
+        <w:rPr>
+          <w:lang w:val="en-AU"/>
+        </w:rPr>
+      </w:pPr>
+      <w:bookmarkStart w:id="21" w:name="_Ref481395931"/>
+      <w:proofErr w:type="spellStart"/>
+      <w:r>
+        <w:rPr>
+          <w:lang w:val="en-AU"/>
+        </w:rPr>
         <w:lastRenderedPageBreak/>
-        <w:t>operator+ (Vector)</w:t>
-      </w:r>
-    </w:p>
-    <w:bookmarkEnd w:id="21"/>
+        <w:t>isZeroVector</w:t>
+      </w:r>
+      <w:bookmarkEnd w:id="21"/>
+      <w:proofErr w:type="spellEnd"/>
+    </w:p>
+    <w:p>
+      <w:pPr>
+        <w:rPr>
+          <w:rFonts w:ascii="Consolas" w:hAnsi="Consolas" w:cs="Consolas"/>
+          <w:sz w:val="19"/>
+          <w:szCs w:val="19"/>
+        </w:rPr>
+      </w:pPr>
+      <w:r>
+        <w:rPr>
+          <w:rFonts w:ascii="Consolas" w:hAnsi="Consolas" w:cs="Consolas"/>
+          <w:color w:val="0000FF"/>
+          <w:sz w:val="19"/>
+          <w:szCs w:val="19"/>
+          <w:highlight w:val="white"/>
+        </w:rPr>
+        <w:t>bool</w:t>
+      </w:r>
+      <w:r>
+        <w:rPr>
+          <w:rFonts w:ascii="Consolas" w:hAnsi="Consolas" w:cs="Consolas"/>
+          <w:color w:val="000000"/>
+          <w:sz w:val="19"/>
+          <w:szCs w:val="19"/>
+          <w:highlight w:val="white"/>
+        </w:rPr>
+        <w:t xml:space="preserve"> </w:t>
+      </w:r>
+      <w:proofErr w:type="spellStart"/>
+      <w:proofErr w:type="gramStart"/>
+      <w:r>
+        <w:rPr>
+          <w:rFonts w:ascii="Consolas" w:hAnsi="Consolas" w:cs="Consolas"/>
+          <w:color w:val="000000"/>
+          <w:sz w:val="19"/>
+          <w:szCs w:val="19"/>
+          <w:highlight w:val="white"/>
+        </w:rPr>
+        <w:t>isZeroVector</w:t>
+      </w:r>
+      <w:proofErr w:type="spellEnd"/>
+      <w:r>
+        <w:rPr>
+          <w:rFonts w:ascii="Consolas" w:hAnsi="Consolas" w:cs="Consolas"/>
+          <w:color w:val="000000"/>
+          <w:sz w:val="19"/>
+          <w:szCs w:val="19"/>
+          <w:highlight w:val="white"/>
+        </w:rPr>
+        <w:t>(</w:t>
+      </w:r>
+      <w:proofErr w:type="gramEnd"/>
+      <w:r>
+        <w:rPr>
+          <w:rFonts w:ascii="Consolas" w:hAnsi="Consolas" w:cs="Consolas"/>
+          <w:color w:val="000000"/>
+          <w:sz w:val="19"/>
+          <w:szCs w:val="19"/>
+          <w:highlight w:val="white"/>
+        </w:rPr>
+        <w:t xml:space="preserve">) </w:t>
+      </w:r>
+      <w:proofErr w:type="spellStart"/>
+      <w:r>
+        <w:rPr>
+          <w:rFonts w:ascii="Consolas" w:hAnsi="Consolas" w:cs="Consolas"/>
+          <w:color w:val="0000FF"/>
+          <w:sz w:val="19"/>
+          <w:szCs w:val="19"/>
+          <w:highlight w:val="white"/>
+        </w:rPr>
+        <w:t>const</w:t>
+      </w:r>
+      <w:proofErr w:type="spellEnd"/>
+      <w:r>
+        <w:rPr>
+          <w:rFonts w:ascii="Consolas" w:hAnsi="Consolas" w:cs="Consolas"/>
+          <w:sz w:val="19"/>
+          <w:szCs w:val="19"/>
+        </w:rPr>
+        <w:t>;</w:t>
+      </w:r>
+    </w:p>
+    <w:p>
+      <w:pPr>
+        <w:rPr>
+          <w:lang w:val="en-AU"/>
+        </w:rPr>
+      </w:pPr>
+      <w:r>
+        <w:rPr>
+          <w:lang w:val="en-AU"/>
+        </w:rPr>
+        <w:t xml:space="preserve">Checks if all components of vector are zero. </w:t>
+      </w:r>
+    </w:p>
+    <w:p>
+      <w:pPr>
+        <w:pStyle w:val="Heading3"/>
+        <w:rPr>
+          <w:lang w:val="en-AU"/>
+        </w:rPr>
+      </w:pPr>
+      <w:r>
+        <w:rPr>
+          <w:lang w:val="en-AU"/>
+        </w:rPr>
+        <w:t>Return Value</w:t>
+      </w:r>
+    </w:p>
+    <w:p>
+      <w:pPr>
+        <w:rPr>
+          <w:lang w:val="en-AU"/>
+        </w:rPr>
+      </w:pPr>
+      <w:r>
+        <w:rPr>
+          <w:lang w:val="en-AU"/>
+        </w:rPr>
+        <w:t>Returns true if all components are zero, false if any are non-zero.</w:t>
+      </w:r>
+    </w:p>
+    <w:p>
+      <w:pPr>
+        <w:rPr>
+          <w:lang w:val="en-AU"/>
+        </w:rPr>
+      </w:pPr>
+    </w:p>
+    <w:p>
+      <w:pPr>
+        <w:pStyle w:val="Heading2"/>
+        <w:rPr>
+          <w:lang w:val="en-AU"/>
+        </w:rPr>
+      </w:pPr>
+      <w:bookmarkStart w:id="22" w:name="_Ref481395936"/>
+      <w:proofErr w:type="spellStart"/>
+      <w:r>
+        <w:rPr>
+          <w:lang w:val="en-AU"/>
+        </w:rPr>
+        <w:t>isInfinite</w:t>
+      </w:r>
+      <w:bookmarkEnd w:id="22"/>
+      <w:proofErr w:type="spellEnd"/>
+    </w:p>
     <w:p>
       <w:pPr>
         <w:autoSpaceDE w:val="0"/>
@@ -3966,7 +4333,6 @@
           <w:color w:val="000000"/>
           <w:sz w:val="19"/>
           <w:szCs w:val="19"/>
-          <w:lang w:val="en-AU"/>
         </w:rPr>
       </w:pPr>
       <w:r>
@@ -3975,30 +4341,31 @@
           <w:color w:val="0000FF"/>
           <w:sz w:val="19"/>
           <w:szCs w:val="19"/>
-          <w:lang w:val="en-AU"/>
-        </w:rPr>
-        <w:t>template</w:t>
-      </w:r>
-      <w:r>
-        <w:rPr>
-          <w:rFonts w:ascii="Consolas" w:hAnsi="Consolas" w:cs="Consolas"/>
-          <w:color w:val="000000"/>
-          <w:sz w:val="19"/>
-          <w:szCs w:val="19"/>
-          <w:lang w:val="en-AU"/>
-        </w:rPr>
-        <w:t>&lt;</w:t>
+          <w:highlight w:val="white"/>
+        </w:rPr>
+        <w:t>bool</w:t>
+      </w:r>
+      <w:r>
+        <w:rPr>
+          <w:rFonts w:ascii="Consolas" w:hAnsi="Consolas" w:cs="Consolas"/>
+          <w:color w:val="000000"/>
+          <w:sz w:val="19"/>
+          <w:szCs w:val="19"/>
+          <w:highlight w:val="white"/>
+        </w:rPr>
+        <w:t xml:space="preserve"> </w:t>
       </w:r>
       <w:proofErr w:type="spellStart"/>
-      <w:r>
-        <w:rPr>
-          <w:rFonts w:ascii="Consolas" w:hAnsi="Consolas" w:cs="Consolas"/>
-          <w:color w:val="2B91AF"/>
-          <w:sz w:val="19"/>
-          <w:szCs w:val="19"/>
-          <w:lang w:val="en-AU"/>
-        </w:rPr>
-        <w:t>size_t</w:t>
+      <w:proofErr w:type="gramStart"/>
+      <w:r>
+        <w:rPr>
+          <w:rFonts w:ascii="Consolas" w:hAnsi="Consolas" w:cs="Consolas"/>
+          <w:color w:val="000000"/>
+          <w:sz w:val="19"/>
+          <w:szCs w:val="19"/>
+          <w:highlight w:val="white"/>
+        </w:rPr>
+        <w:t>isInfinite</w:t>
       </w:r>
       <w:proofErr w:type="spellEnd"/>
       <w:r>
@@ -4007,61 +4374,29 @@
           <w:color w:val="000000"/>
           <w:sz w:val="19"/>
           <w:szCs w:val="19"/>
-          <w:lang w:val="en-AU"/>
-        </w:rPr>
-        <w:t xml:space="preserve"> DIM&gt;</w:t>
-      </w:r>
-    </w:p>
-    <w:p>
-      <w:pPr>
-        <w:rPr>
-          <w:rFonts w:ascii="Consolas" w:hAnsi="Consolas" w:cs="Consolas"/>
-          <w:color w:val="000000"/>
-          <w:sz w:val="19"/>
-          <w:szCs w:val="19"/>
-          <w:lang w:val="en-AU"/>
-        </w:rPr>
-      </w:pPr>
-      <w:r>
-        <w:rPr>
-          <w:rFonts w:ascii="Consolas" w:hAnsi="Consolas" w:cs="Consolas"/>
-          <w:color w:val="2B91AF"/>
-          <w:sz w:val="19"/>
-          <w:szCs w:val="19"/>
-          <w:lang w:val="en-AU"/>
-        </w:rPr>
-        <w:t>Vector</w:t>
-      </w:r>
-      <w:r>
-        <w:rPr>
-          <w:rFonts w:ascii="Consolas" w:hAnsi="Consolas" w:cs="Consolas"/>
-          <w:color w:val="000000"/>
-          <w:sz w:val="19"/>
-          <w:szCs w:val="19"/>
-          <w:lang w:val="en-AU"/>
-        </w:rPr>
-        <w:t>&lt;DIM&gt; operator</w:t>
-      </w:r>
-      <w:proofErr w:type="gramStart"/>
-      <w:r>
-        <w:rPr>
-          <w:rFonts w:ascii="Consolas" w:hAnsi="Consolas" w:cs="Consolas"/>
-          <w:color w:val="000000"/>
-          <w:sz w:val="19"/>
-          <w:szCs w:val="19"/>
-          <w:lang w:val="en-AU"/>
-        </w:rPr>
-        <w:t>+(</w:t>
+          <w:highlight w:val="white"/>
+        </w:rPr>
+        <w:t>(</w:t>
+      </w:r>
+      <w:proofErr w:type="gramEnd"/>
+      <w:r>
+        <w:rPr>
+          <w:rFonts w:ascii="Consolas" w:hAnsi="Consolas" w:cs="Consolas"/>
+          <w:color w:val="000000"/>
+          <w:sz w:val="19"/>
+          <w:szCs w:val="19"/>
+          <w:highlight w:val="white"/>
+        </w:rPr>
+        <w:t xml:space="preserve">) </w:t>
       </w:r>
       <w:proofErr w:type="spellStart"/>
-      <w:proofErr w:type="gramEnd"/>
       <w:r>
         <w:rPr>
           <w:rFonts w:ascii="Consolas" w:hAnsi="Consolas" w:cs="Consolas"/>
           <w:color w:val="0000FF"/>
           <w:sz w:val="19"/>
           <w:szCs w:val="19"/>
-          <w:lang w:val="en-AU"/>
+          <w:highlight w:val="white"/>
         </w:rPr>
         <w:t>const</w:t>
       </w:r>
@@ -4072,188 +4407,10 @@
           <w:color w:val="000000"/>
           <w:sz w:val="19"/>
           <w:szCs w:val="19"/>
-          <w:lang w:val="en-AU"/>
-        </w:rPr>
-        <w:t xml:space="preserve"> </w:t>
-      </w:r>
-      <w:r>
-        <w:rPr>
-          <w:rFonts w:ascii="Consolas" w:hAnsi="Consolas" w:cs="Consolas"/>
-          <w:color w:val="2B91AF"/>
-          <w:sz w:val="19"/>
-          <w:szCs w:val="19"/>
-          <w:lang w:val="en-AU"/>
-        </w:rPr>
-        <w:t>Vector</w:t>
-      </w:r>
-      <w:r>
-        <w:rPr>
-          <w:rFonts w:ascii="Consolas" w:hAnsi="Consolas" w:cs="Consolas"/>
-          <w:color w:val="000000"/>
-          <w:sz w:val="19"/>
-          <w:szCs w:val="19"/>
-          <w:lang w:val="en-AU"/>
-        </w:rPr>
-        <w:t xml:space="preserve">&lt;DIM&gt;&amp; </w:t>
-      </w:r>
-      <w:r>
-        <w:rPr>
-          <w:rFonts w:ascii="Consolas" w:hAnsi="Consolas" w:cs="Consolas"/>
-          <w:color w:val="808080"/>
-          <w:sz w:val="19"/>
-          <w:szCs w:val="19"/>
-          <w:lang w:val="en-AU"/>
-        </w:rPr>
-        <w:t>a</w:t>
-      </w:r>
-      <w:r>
-        <w:rPr>
-          <w:rFonts w:ascii="Consolas" w:hAnsi="Consolas" w:cs="Consolas"/>
-          <w:color w:val="000000"/>
-          <w:sz w:val="19"/>
-          <w:szCs w:val="19"/>
-          <w:lang w:val="en-AU"/>
-        </w:rPr>
-        <w:t xml:space="preserve">, </w:t>
-      </w:r>
-      <w:proofErr w:type="spellStart"/>
-      <w:r>
-        <w:rPr>
-          <w:rFonts w:ascii="Consolas" w:hAnsi="Consolas" w:cs="Consolas"/>
-          <w:color w:val="0000FF"/>
-          <w:sz w:val="19"/>
-          <w:szCs w:val="19"/>
-          <w:lang w:val="en-AU"/>
-        </w:rPr>
-        <w:t>const</w:t>
-      </w:r>
-      <w:proofErr w:type="spellEnd"/>
-      <w:r>
-        <w:rPr>
-          <w:rFonts w:ascii="Consolas" w:hAnsi="Consolas" w:cs="Consolas"/>
-          <w:color w:val="000000"/>
-          <w:sz w:val="19"/>
-          <w:szCs w:val="19"/>
-          <w:lang w:val="en-AU"/>
-        </w:rPr>
-        <w:t xml:space="preserve"> </w:t>
-      </w:r>
-      <w:r>
-        <w:rPr>
-          <w:rFonts w:ascii="Consolas" w:hAnsi="Consolas" w:cs="Consolas"/>
-          <w:color w:val="2B91AF"/>
-          <w:sz w:val="19"/>
-          <w:szCs w:val="19"/>
-          <w:lang w:val="en-AU"/>
-        </w:rPr>
-        <w:t>Vector</w:t>
-      </w:r>
-      <w:r>
-        <w:rPr>
-          <w:rFonts w:ascii="Consolas" w:hAnsi="Consolas" w:cs="Consolas"/>
-          <w:color w:val="000000"/>
-          <w:sz w:val="19"/>
-          <w:szCs w:val="19"/>
-          <w:lang w:val="en-AU"/>
-        </w:rPr>
-        <w:t xml:space="preserve">&lt;DIM&gt;&amp; </w:t>
-      </w:r>
-      <w:r>
-        <w:rPr>
-          <w:rFonts w:ascii="Consolas" w:hAnsi="Consolas" w:cs="Consolas"/>
-          <w:color w:val="808080"/>
-          <w:sz w:val="19"/>
-          <w:szCs w:val="19"/>
-          <w:lang w:val="en-AU"/>
-        </w:rPr>
-        <w:t>b</w:t>
-      </w:r>
-      <w:r>
-        <w:rPr>
-          <w:rFonts w:ascii="Consolas" w:hAnsi="Consolas" w:cs="Consolas"/>
-          <w:color w:val="000000"/>
-          <w:sz w:val="19"/>
-          <w:szCs w:val="19"/>
-          <w:lang w:val="en-AU"/>
-        </w:rPr>
-        <w:t>);</w:t>
-      </w:r>
-    </w:p>
-    <w:p>
-      <w:r>
-        <w:t>Adds two vectors with the same dimensions together</w:t>
-      </w:r>
-      <w:r>
-        <w:t>. Each component of the returned vector is equal to the sum of the corresponding components of the vectors</w:t>
-      </w:r>
-    </w:p>
-    <w:p>
-      <w:pPr>
-        <w:pStyle w:val="Heading3"/>
-      </w:pPr>
-      <w:r>
-        <w:t>Template Parameters</w:t>
-      </w:r>
-    </w:p>
-    <w:p>
-      <w:r>
-        <w:t>DIM</w:t>
-      </w:r>
-      <w:r>
-        <w:tab/>
-        <w:t>dimensions of the vectors</w:t>
-      </w:r>
-    </w:p>
-    <w:p>
-      <w:pPr>
-        <w:pStyle w:val="Heading3"/>
-      </w:pPr>
-      <w:r>
-        <w:t>Function Parameters</w:t>
-      </w:r>
-    </w:p>
-    <w:p>
-      <w:r>
-        <w:t>a</w:t>
-      </w:r>
-      <w:r>
-        <w:t>, b</w:t>
-      </w:r>
-      <w:r>
-        <w:tab/>
-        <w:t>Vector</w:t>
-      </w:r>
-      <w:r>
-        <w:t>s</w:t>
-      </w:r>
-      <w:r>
-        <w:t xml:space="preserve"> to be added</w:t>
-      </w:r>
-    </w:p>
-    <w:p>
-      <w:pPr>
-        <w:pStyle w:val="Heading3"/>
-      </w:pPr>
-      <w:r>
-        <w:t>Return Value</w:t>
-      </w:r>
-    </w:p>
-    <w:p>
-      <w:r>
-        <w:t>Vector equal to the sum of a and b</w:t>
-      </w:r>
-    </w:p>
-    <w:p/>
-    <w:p>
-      <w:pPr>
-        <w:pStyle w:val="Heading2"/>
-      </w:pPr>
-      <w:bookmarkStart w:id="22" w:name="VectorMinus"/>
-      <w:r>
-        <w:t>operator- (Vector)</w:t>
-      </w:r>
-    </w:p>
-    <w:bookmarkEnd w:id="22"/>
+        </w:rPr>
+        <w:t>;</w:t>
+      </w:r>
+    </w:p>
     <w:p>
       <w:pPr>
         <w:autoSpaceDE w:val="0"/>
@@ -4265,15 +4422,213 @@
           <w:color w:val="000000"/>
           <w:sz w:val="19"/>
           <w:szCs w:val="19"/>
-          <w:lang w:val="en-AU"/>
-        </w:rPr>
-      </w:pPr>
-      <w:r>
-        <w:rPr>
-          <w:rFonts w:ascii="Consolas" w:hAnsi="Consolas" w:cs="Consolas"/>
+        </w:rPr>
+      </w:pPr>
+    </w:p>
+    <w:p>
+      <w:pPr>
+        <w:autoSpaceDE w:val="0"/>
+        <w:autoSpaceDN w:val="0"/>
+        <w:adjustRightInd w:val="0"/>
+        <w:spacing w:after="0" w:line="240" w:lineRule="auto"/>
+        <w:rPr>
+          <w:lang w:val="en-AU"/>
+        </w:rPr>
+      </w:pPr>
+      <w:r>
+        <w:rPr>
+          <w:lang w:val="en-AU"/>
+        </w:rPr>
+        <w:t>Checks if any components of vector are infinite</w:t>
+      </w:r>
+    </w:p>
+    <w:p>
+      <w:pPr>
+        <w:autoSpaceDE w:val="0"/>
+        <w:autoSpaceDN w:val="0"/>
+        <w:adjustRightInd w:val="0"/>
+        <w:spacing w:after="0" w:line="240" w:lineRule="auto"/>
+        <w:rPr>
+          <w:lang w:val="en-AU"/>
+        </w:rPr>
+      </w:pPr>
+    </w:p>
+    <w:p>
+      <w:pPr>
+        <w:pStyle w:val="Heading3"/>
+      </w:pPr>
+      <w:r>
+        <w:t>Return Value</w:t>
+      </w:r>
+    </w:p>
+    <w:p>
+      <w:r>
+        <w:t>Returns true if any component is infinite, false otherwise.</w:t>
+      </w:r>
+    </w:p>
+    <w:p/>
+    <w:p>
+      <w:pPr>
+        <w:pStyle w:val="Heading2"/>
+      </w:pPr>
+      <w:bookmarkStart w:id="23" w:name="_Ref481395939"/>
+      <w:proofErr w:type="spellStart"/>
+      <w:r>
+        <w:t>isNAN</w:t>
+      </w:r>
+      <w:bookmarkEnd w:id="23"/>
+      <w:proofErr w:type="spellEnd"/>
+    </w:p>
+    <w:p>
+      <w:pPr>
+        <w:pStyle w:val="Heading2"/>
+        <w:rPr>
+          <w:rFonts w:asciiTheme="minorHAnsi" w:eastAsiaTheme="minorHAnsi" w:hAnsiTheme="minorHAnsi" w:cstheme="minorBidi"/>
+          <w:b w:val="0"/>
+          <w:color w:val="auto"/>
+          <w:sz w:val="22"/>
+          <w:szCs w:val="22"/>
+        </w:rPr>
+      </w:pPr>
+      <w:r>
+        <w:rPr>
+          <w:rFonts w:ascii="Consolas" w:hAnsi="Consolas" w:cs="Consolas"/>
+          <w:b w:val="0"/>
           <w:color w:val="0000FF"/>
           <w:sz w:val="19"/>
           <w:szCs w:val="19"/>
+          <w:highlight w:val="white"/>
+        </w:rPr>
+        <w:t>bool</w:t>
+      </w:r>
+      <w:r>
+        <w:rPr>
+          <w:rFonts w:ascii="Consolas" w:hAnsi="Consolas" w:cs="Consolas"/>
+          <w:b w:val="0"/>
+          <w:color w:val="000000"/>
+          <w:sz w:val="19"/>
+          <w:szCs w:val="19"/>
+          <w:highlight w:val="white"/>
+        </w:rPr>
+        <w:t xml:space="preserve"> </w:t>
+      </w:r>
+      <w:proofErr w:type="spellStart"/>
+      <w:proofErr w:type="gramStart"/>
+      <w:r>
+        <w:rPr>
+          <w:rFonts w:ascii="Consolas" w:hAnsi="Consolas" w:cs="Consolas"/>
+          <w:b w:val="0"/>
+          <w:color w:val="000000"/>
+          <w:sz w:val="19"/>
+          <w:szCs w:val="19"/>
+          <w:highlight w:val="white"/>
+        </w:rPr>
+        <w:t>isNAN</w:t>
+      </w:r>
+      <w:proofErr w:type="spellEnd"/>
+      <w:r>
+        <w:rPr>
+          <w:rFonts w:ascii="Consolas" w:hAnsi="Consolas" w:cs="Consolas"/>
+          <w:b w:val="0"/>
+          <w:color w:val="000000"/>
+          <w:sz w:val="19"/>
+          <w:szCs w:val="19"/>
+          <w:highlight w:val="white"/>
+        </w:rPr>
+        <w:t>(</w:t>
+      </w:r>
+      <w:proofErr w:type="gramEnd"/>
+      <w:r>
+        <w:rPr>
+          <w:rFonts w:ascii="Consolas" w:hAnsi="Consolas" w:cs="Consolas"/>
+          <w:b w:val="0"/>
+          <w:color w:val="000000"/>
+          <w:sz w:val="19"/>
+          <w:szCs w:val="19"/>
+          <w:highlight w:val="white"/>
+        </w:rPr>
+        <w:t xml:space="preserve">) </w:t>
+      </w:r>
+      <w:proofErr w:type="spellStart"/>
+      <w:r>
+        <w:rPr>
+          <w:rFonts w:ascii="Consolas" w:hAnsi="Consolas" w:cs="Consolas"/>
+          <w:b w:val="0"/>
+          <w:color w:val="0000FF"/>
+          <w:sz w:val="19"/>
+          <w:szCs w:val="19"/>
+          <w:highlight w:val="white"/>
+        </w:rPr>
+        <w:t>const</w:t>
+      </w:r>
+      <w:proofErr w:type="spellEnd"/>
+      <w:r>
+        <w:rPr>
+          <w:rFonts w:asciiTheme="minorHAnsi" w:eastAsiaTheme="minorHAnsi" w:hAnsiTheme="minorHAnsi" w:cstheme="minorBidi"/>
+          <w:b w:val="0"/>
+          <w:color w:val="auto"/>
+          <w:sz w:val="22"/>
+          <w:szCs w:val="22"/>
+        </w:rPr>
+        <w:t>;</w:t>
+      </w:r>
+    </w:p>
+    <w:p/>
+    <w:p>
+      <w:r>
+        <w:t>Checks if any component of the vector is not a number</w:t>
+      </w:r>
+    </w:p>
+    <w:p>
+      <w:pPr>
+        <w:pStyle w:val="Heading3"/>
+        <w:rPr>
+          <w:rFonts w:eastAsiaTheme="minorHAnsi"/>
+        </w:rPr>
+      </w:pPr>
+      <w:r>
+        <w:rPr>
+          <w:rFonts w:eastAsiaTheme="minorHAnsi"/>
+        </w:rPr>
+        <w:t>Return Value</w:t>
+      </w:r>
+    </w:p>
+    <w:p>
+      <w:r>
+        <w:t>Returns true if any component is not a number, false otherwise.</w:t>
+      </w:r>
+    </w:p>
+    <w:p/>
+    <w:p>
+      <w:pPr>
+        <w:pStyle w:val="Heading2"/>
+      </w:pPr>
+      <w:bookmarkStart w:id="24" w:name="VectorPlus"/>
+      <w:r>
+        <w:t>operator+ (Vector)</w:t>
+      </w:r>
+    </w:p>
+    <w:bookmarkEnd w:id="24"/>
+    <w:p>
+      <w:pPr>
+        <w:autoSpaceDE w:val="0"/>
+        <w:autoSpaceDN w:val="0"/>
+        <w:adjustRightInd w:val="0"/>
+        <w:spacing w:after="0" w:line="240" w:lineRule="auto"/>
+        <w:rPr>
+          <w:rFonts w:ascii="Consolas" w:hAnsi="Consolas" w:cs="Consolas"/>
+          <w:color w:val="000000"/>
+          <w:sz w:val="19"/>
+          <w:szCs w:val="19"/>
+          <w:lang w:val="en-AU"/>
+        </w:rPr>
+      </w:pPr>
+      <w:r>
+        <w:rPr>
+          <w:rFonts w:ascii="Consolas" w:hAnsi="Consolas" w:cs="Consolas"/>
+          <w:color w:val="0000FF"/>
+          <w:sz w:val="19"/>
+          <w:szCs w:val="19"/>
           <w:lang w:val="en-AU"/>
         </w:rPr>
         <w:t>template</w:t>
@@ -4350,7 +4705,7 @@
           <w:szCs w:val="19"/>
           <w:lang w:val="en-AU"/>
         </w:rPr>
-        <w:t>-(</w:t>
+        <w:t>+(</w:t>
       </w:r>
       <w:proofErr w:type="spellStart"/>
       <w:proofErr w:type="gramEnd"/>
@@ -4480,7 +4835,10 @@
     </w:p>
     <w:p>
       <w:r>
-        <w:t>Subtracts one vector from another. Each component of the returned vector is equal to the difference between the corresponding components of the vectors.</w:t>
+        <w:t>Adds two vectors with the same dimensions together</w:t>
+      </w:r>
+      <w:r>
+        <w:t>. Each component of the returned vector is equal to the sum of the corresponding components of the vectors</w:t>
       </w:r>
     </w:p>
     <w:p>
@@ -4513,6 +4871,303 @@
         <w:t>a</w:t>
       </w:r>
       <w:r>
+        <w:t>, b</w:t>
+      </w:r>
+      <w:r>
+        <w:tab/>
+        <w:t>Vector</w:t>
+      </w:r>
+      <w:r>
+        <w:t>s</w:t>
+      </w:r>
+      <w:r>
+        <w:t xml:space="preserve"> to be added</w:t>
+      </w:r>
+    </w:p>
+    <w:p>
+      <w:pPr>
+        <w:pStyle w:val="Heading3"/>
+      </w:pPr>
+      <w:r>
+        <w:t>Return Value</w:t>
+      </w:r>
+    </w:p>
+    <w:p>
+      <w:r>
+        <w:t>Vector equal to the sum of a and b</w:t>
+      </w:r>
+    </w:p>
+    <w:p/>
+    <w:p>
+      <w:pPr>
+        <w:pStyle w:val="Heading2"/>
+      </w:pPr>
+      <w:bookmarkStart w:id="25" w:name="VectorMinus"/>
+      <w:r>
+        <w:t>operator- (Vector)</w:t>
+      </w:r>
+    </w:p>
+    <w:bookmarkEnd w:id="25"/>
+    <w:p>
+      <w:pPr>
+        <w:autoSpaceDE w:val="0"/>
+        <w:autoSpaceDN w:val="0"/>
+        <w:adjustRightInd w:val="0"/>
+        <w:spacing w:after="0" w:line="240" w:lineRule="auto"/>
+        <w:rPr>
+          <w:rFonts w:ascii="Consolas" w:hAnsi="Consolas" w:cs="Consolas"/>
+          <w:color w:val="000000"/>
+          <w:sz w:val="19"/>
+          <w:szCs w:val="19"/>
+          <w:lang w:val="en-AU"/>
+        </w:rPr>
+      </w:pPr>
+      <w:r>
+        <w:rPr>
+          <w:rFonts w:ascii="Consolas" w:hAnsi="Consolas" w:cs="Consolas"/>
+          <w:color w:val="0000FF"/>
+          <w:sz w:val="19"/>
+          <w:szCs w:val="19"/>
+          <w:lang w:val="en-AU"/>
+        </w:rPr>
+        <w:t>template</w:t>
+      </w:r>
+      <w:r>
+        <w:rPr>
+          <w:rFonts w:ascii="Consolas" w:hAnsi="Consolas" w:cs="Consolas"/>
+          <w:color w:val="000000"/>
+          <w:sz w:val="19"/>
+          <w:szCs w:val="19"/>
+          <w:lang w:val="en-AU"/>
+        </w:rPr>
+        <w:t>&lt;</w:t>
+      </w:r>
+      <w:proofErr w:type="spellStart"/>
+      <w:r>
+        <w:rPr>
+          <w:rFonts w:ascii="Consolas" w:hAnsi="Consolas" w:cs="Consolas"/>
+          <w:color w:val="2B91AF"/>
+          <w:sz w:val="19"/>
+          <w:szCs w:val="19"/>
+          <w:lang w:val="en-AU"/>
+        </w:rPr>
+        <w:t>size_t</w:t>
+      </w:r>
+      <w:proofErr w:type="spellEnd"/>
+      <w:r>
+        <w:rPr>
+          <w:rFonts w:ascii="Consolas" w:hAnsi="Consolas" w:cs="Consolas"/>
+          <w:color w:val="000000"/>
+          <w:sz w:val="19"/>
+          <w:szCs w:val="19"/>
+          <w:lang w:val="en-AU"/>
+        </w:rPr>
+        <w:t xml:space="preserve"> DIM&gt;</w:t>
+      </w:r>
+    </w:p>
+    <w:p>
+      <w:pPr>
+        <w:rPr>
+          <w:rFonts w:ascii="Consolas" w:hAnsi="Consolas" w:cs="Consolas"/>
+          <w:color w:val="000000"/>
+          <w:sz w:val="19"/>
+          <w:szCs w:val="19"/>
+          <w:lang w:val="en-AU"/>
+        </w:rPr>
+      </w:pPr>
+      <w:r>
+        <w:rPr>
+          <w:rFonts w:ascii="Consolas" w:hAnsi="Consolas" w:cs="Consolas"/>
+          <w:color w:val="2B91AF"/>
+          <w:sz w:val="19"/>
+          <w:szCs w:val="19"/>
+          <w:lang w:val="en-AU"/>
+        </w:rPr>
+        <w:lastRenderedPageBreak/>
+        <w:t>Vector</w:t>
+      </w:r>
+      <w:r>
+        <w:rPr>
+          <w:rFonts w:ascii="Consolas" w:hAnsi="Consolas" w:cs="Consolas"/>
+          <w:color w:val="000000"/>
+          <w:sz w:val="19"/>
+          <w:szCs w:val="19"/>
+          <w:lang w:val="en-AU"/>
+        </w:rPr>
+        <w:t>&lt;DIM&gt; operator</w:t>
+      </w:r>
+      <w:proofErr w:type="gramStart"/>
+      <w:r>
+        <w:rPr>
+          <w:rFonts w:ascii="Consolas" w:hAnsi="Consolas" w:cs="Consolas"/>
+          <w:color w:val="000000"/>
+          <w:sz w:val="19"/>
+          <w:szCs w:val="19"/>
+          <w:lang w:val="en-AU"/>
+        </w:rPr>
+        <w:t>-(</w:t>
+      </w:r>
+      <w:proofErr w:type="spellStart"/>
+      <w:proofErr w:type="gramEnd"/>
+      <w:r>
+        <w:rPr>
+          <w:rFonts w:ascii="Consolas" w:hAnsi="Consolas" w:cs="Consolas"/>
+          <w:color w:val="0000FF"/>
+          <w:sz w:val="19"/>
+          <w:szCs w:val="19"/>
+          <w:lang w:val="en-AU"/>
+        </w:rPr>
+        <w:t>const</w:t>
+      </w:r>
+      <w:proofErr w:type="spellEnd"/>
+      <w:r>
+        <w:rPr>
+          <w:rFonts w:ascii="Consolas" w:hAnsi="Consolas" w:cs="Consolas"/>
+          <w:color w:val="000000"/>
+          <w:sz w:val="19"/>
+          <w:szCs w:val="19"/>
+          <w:lang w:val="en-AU"/>
+        </w:rPr>
+        <w:t xml:space="preserve"> </w:t>
+      </w:r>
+      <w:r>
+        <w:rPr>
+          <w:rFonts w:ascii="Consolas" w:hAnsi="Consolas" w:cs="Consolas"/>
+          <w:color w:val="2B91AF"/>
+          <w:sz w:val="19"/>
+          <w:szCs w:val="19"/>
+          <w:lang w:val="en-AU"/>
+        </w:rPr>
+        <w:t>Vector</w:t>
+      </w:r>
+      <w:r>
+        <w:rPr>
+          <w:rFonts w:ascii="Consolas" w:hAnsi="Consolas" w:cs="Consolas"/>
+          <w:color w:val="000000"/>
+          <w:sz w:val="19"/>
+          <w:szCs w:val="19"/>
+          <w:lang w:val="en-AU"/>
+        </w:rPr>
+        <w:t xml:space="preserve">&lt;DIM&gt;&amp; </w:t>
+      </w:r>
+      <w:r>
+        <w:rPr>
+          <w:rFonts w:ascii="Consolas" w:hAnsi="Consolas" w:cs="Consolas"/>
+          <w:color w:val="808080"/>
+          <w:sz w:val="19"/>
+          <w:szCs w:val="19"/>
+          <w:lang w:val="en-AU"/>
+        </w:rPr>
+        <w:t>a</w:t>
+      </w:r>
+      <w:r>
+        <w:rPr>
+          <w:rFonts w:ascii="Consolas" w:hAnsi="Consolas" w:cs="Consolas"/>
+          <w:color w:val="000000"/>
+          <w:sz w:val="19"/>
+          <w:szCs w:val="19"/>
+          <w:lang w:val="en-AU"/>
+        </w:rPr>
+        <w:t xml:space="preserve">, </w:t>
+      </w:r>
+      <w:proofErr w:type="spellStart"/>
+      <w:r>
+        <w:rPr>
+          <w:rFonts w:ascii="Consolas" w:hAnsi="Consolas" w:cs="Consolas"/>
+          <w:color w:val="0000FF"/>
+          <w:sz w:val="19"/>
+          <w:szCs w:val="19"/>
+          <w:lang w:val="en-AU"/>
+        </w:rPr>
+        <w:t>const</w:t>
+      </w:r>
+      <w:proofErr w:type="spellEnd"/>
+      <w:r>
+        <w:rPr>
+          <w:rFonts w:ascii="Consolas" w:hAnsi="Consolas" w:cs="Consolas"/>
+          <w:color w:val="000000"/>
+          <w:sz w:val="19"/>
+          <w:szCs w:val="19"/>
+          <w:lang w:val="en-AU"/>
+        </w:rPr>
+        <w:t xml:space="preserve"> </w:t>
+      </w:r>
+      <w:r>
+        <w:rPr>
+          <w:rFonts w:ascii="Consolas" w:hAnsi="Consolas" w:cs="Consolas"/>
+          <w:color w:val="2B91AF"/>
+          <w:sz w:val="19"/>
+          <w:szCs w:val="19"/>
+          <w:lang w:val="en-AU"/>
+        </w:rPr>
+        <w:t>Vector</w:t>
+      </w:r>
+      <w:r>
+        <w:rPr>
+          <w:rFonts w:ascii="Consolas" w:hAnsi="Consolas" w:cs="Consolas"/>
+          <w:color w:val="000000"/>
+          <w:sz w:val="19"/>
+          <w:szCs w:val="19"/>
+          <w:lang w:val="en-AU"/>
+        </w:rPr>
+        <w:t xml:space="preserve">&lt;DIM&gt;&amp; </w:t>
+      </w:r>
+      <w:r>
+        <w:rPr>
+          <w:rFonts w:ascii="Consolas" w:hAnsi="Consolas" w:cs="Consolas"/>
+          <w:color w:val="808080"/>
+          <w:sz w:val="19"/>
+          <w:szCs w:val="19"/>
+          <w:lang w:val="en-AU"/>
+        </w:rPr>
+        <w:t>b</w:t>
+      </w:r>
+      <w:r>
+        <w:rPr>
+          <w:rFonts w:ascii="Consolas" w:hAnsi="Consolas" w:cs="Consolas"/>
+          <w:color w:val="000000"/>
+          <w:sz w:val="19"/>
+          <w:szCs w:val="19"/>
+          <w:lang w:val="en-AU"/>
+        </w:rPr>
+        <w:t>);</w:t>
+      </w:r>
+    </w:p>
+    <w:p>
+      <w:r>
+        <w:t>Subtracts one vector from another. Each component of the returned vector is equal to the difference between the corresponding components of the vectors.</w:t>
+      </w:r>
+    </w:p>
+    <w:p>
+      <w:pPr>
+        <w:pStyle w:val="Heading3"/>
+      </w:pPr>
+      <w:r>
+        <w:t>Template Parameters</w:t>
+      </w:r>
+    </w:p>
+    <w:p>
+      <w:r>
+        <w:t>DIM</w:t>
+      </w:r>
+      <w:r>
+        <w:tab/>
+        <w:t>dimensions of the vectors</w:t>
+      </w:r>
+    </w:p>
+    <w:p>
+      <w:pPr>
+        <w:pStyle w:val="Heading3"/>
+      </w:pPr>
+      <w:r>
+        <w:t>Function Parameters</w:t>
+      </w:r>
+    </w:p>
+    <w:p>
+      <w:r>
+        <w:t>a</w:t>
+      </w:r>
+      <w:r>
         <w:tab/>
         <w:t>Vector being subtracted from</w:t>
       </w:r>
@@ -4544,12 +5199,12 @@
       <w:pPr>
         <w:pStyle w:val="Heading2"/>
       </w:pPr>
-      <w:bookmarkStart w:id="23" w:name="VectorMultiply"/>
+      <w:bookmarkStart w:id="26" w:name="VectorMultiply"/>
       <w:r>
         <w:t>operator* (Vector)</w:t>
       </w:r>
     </w:p>
-    <w:bookmarkEnd w:id="23"/>
+    <w:bookmarkEnd w:id="26"/>
     <w:p>
       <w:pPr>
         <w:pStyle w:val="ListParagraph"/>
@@ -4969,7 +5624,6 @@
         <w:pStyle w:val="Heading3"/>
       </w:pPr>
       <w:r>
-        <w:lastRenderedPageBreak/>
         <w:t>Function Parameters</w:t>
       </w:r>
     </w:p>
@@ -5009,7 +5663,7 @@
       <w:pPr>
         <w:pStyle w:val="Heading2"/>
       </w:pPr>
-      <w:bookmarkStart w:id="24" w:name="VectorCompOperator"/>
+      <w:bookmarkStart w:id="27" w:name="VectorCompOperator"/>
       <w:r>
         <w:t>operator</w:t>
       </w:r>
@@ -5022,7 +5676,7 @@
         <w:t xml:space="preserve"> (Vector)</w:t>
       </w:r>
     </w:p>
-    <w:bookmarkEnd w:id="24"/>
+    <w:bookmarkEnd w:id="27"/>
     <w:p>
       <w:pPr>
         <w:pStyle w:val="ListParagraph"/>
@@ -5540,6 +6194,7 @@
         <w:rPr>
           <w:lang w:val="en-AU"/>
         </w:rPr>
+        <w:lastRenderedPageBreak/>
         <w:t>Function Parameters</w:t>
       </w:r>
     </w:p>
@@ -5627,7 +6282,7 @@
           <w:lang w:val="en-AU"/>
         </w:rPr>
       </w:pPr>
-      <w:bookmarkStart w:id="25" w:name="VectorEqOperator"/>
+      <w:bookmarkStart w:id="28" w:name="VectorEqOperator"/>
       <w:r>
         <w:rPr>
           <w:lang w:val="en-AU"/>
@@ -5649,7 +6304,7 @@
         <w:t>= (Vector)</w:t>
       </w:r>
     </w:p>
-    <w:bookmarkEnd w:id="25"/>
+    <w:bookmarkEnd w:id="28"/>
     <w:p>
       <w:pPr>
         <w:pStyle w:val="ListParagraph"/>
@@ -6249,9 +6904,6 @@
         </w:rPr>
       </w:pPr>
       <w:r>
-        <w:rPr>
-          <w:lang w:val="en-AU"/>
-        </w:rPr>
         <w:br w:type="page"/>
       </w:r>
     </w:p>
@@ -6262,7 +6914,7 @@
           <w:lang w:val="en-AU"/>
         </w:rPr>
       </w:pPr>
-      <w:bookmarkStart w:id="26" w:name="Matrix"/>
+      <w:bookmarkStart w:id="29" w:name="Matrix"/>
       <w:r>
         <w:rPr>
           <w:lang w:val="en-AU"/>
@@ -6271,7 +6923,7 @@
         <w:t>Matrix</w:t>
       </w:r>
     </w:p>
-    <w:bookmarkEnd w:id="26"/>
+    <w:bookmarkEnd w:id="29"/>
     <w:p>
       <w:pPr>
         <w:rPr>
@@ -7489,54 +8141,9 @@
           <w:tcPr>
             <w:tcW w:w="6647" w:type="dxa"/>
           </w:tcPr>
-          <w:p/>
-        </w:tc>
-      </w:tr>
-      <w:tr>
-        <w:tc>
-          <w:tcPr>
-            <w:tcW w:w="2046" w:type="dxa"/>
-          </w:tcPr>
           <w:p>
-            <w:proofErr w:type="spellStart"/>
-            <w:r>
-              <w:t>areColumnsEqual</w:t>
-            </w:r>
-            <w:proofErr w:type="spellEnd"/>
-          </w:p>
-        </w:tc>
-        <w:tc>
-          <w:tcPr>
-            <w:tcW w:w="657" w:type="dxa"/>
-          </w:tcPr>
-          <w:p>
-            <w:r>
-              <w:fldChar w:fldCharType="begin"/>
-            </w:r>
-            <w:r>
-              <w:instrText xml:space="preserve"> PAGEREF _Ref480275805 \h </w:instrText>
-            </w:r>
-            <w:r>
-              <w:fldChar w:fldCharType="separate"/>
-            </w:r>
-            <w:r>
-              <w:rPr>
-                <w:noProof/>
-              </w:rPr>
-              <w:t>14</w:t>
-            </w:r>
-            <w:r>
-              <w:fldChar w:fldCharType="end"/>
-            </w:r>
-          </w:p>
-        </w:tc>
-        <w:tc>
-          <w:tcPr>
-            <w:tcW w:w="6647" w:type="dxa"/>
-          </w:tcPr>
-          <w:p>
-            <w:r>
-              <w:t>Checks if two matrix columns or vectors, passed as float arrays, are equal</w:t>
+            <w:r>
+              <w:t>Performs row operations on matrix, passed as array of floats in column major order, equivalent to multiplying it by the inverse of this matrix</w:t>
             </w:r>
           </w:p>
         </w:tc>
@@ -7549,7 +8156,7 @@
           <w:p>
             <w:proofErr w:type="spellStart"/>
             <w:r>
-              <w:t>swapRows</w:t>
+              <w:t>areColumnsEqual</w:t>
             </w:r>
             <w:proofErr w:type="spellEnd"/>
           </w:p>
@@ -7563,7 +8170,7 @@
               <w:fldChar w:fldCharType="begin"/>
             </w:r>
             <w:r>
-              <w:instrText xml:space="preserve"> PAGEREF _Ref480275807 \h </w:instrText>
+              <w:instrText xml:space="preserve"> PAGEREF _Ref480275805 \h </w:instrText>
             </w:r>
             <w:r>
               <w:fldChar w:fldCharType="separate"/>
@@ -7572,7 +8179,7 @@
               <w:rPr>
                 <w:noProof/>
               </w:rPr>
-              <w:t>11</w:t>
+              <w:t>14</w:t>
             </w:r>
             <w:r>
               <w:fldChar w:fldCharType="end"/>
@@ -7585,7 +8192,7 @@
           </w:tcPr>
           <w:p>
             <w:r>
-              <w:t>Swaps rows of matrix passed as float array</w:t>
+              <w:t>Checks if two matrix columns or vectors, passed as float arrays, are equal</w:t>
             </w:r>
           </w:p>
         </w:tc>
@@ -7598,6 +8205,56 @@
           <w:p>
             <w:proofErr w:type="spellStart"/>
             <w:r>
+              <w:t>swapRows</w:t>
+            </w:r>
+            <w:proofErr w:type="spellEnd"/>
+          </w:p>
+        </w:tc>
+        <w:tc>
+          <w:tcPr>
+            <w:tcW w:w="657" w:type="dxa"/>
+          </w:tcPr>
+          <w:p>
+            <w:r>
+              <w:fldChar w:fldCharType="begin"/>
+            </w:r>
+            <w:r>
+              <w:instrText xml:space="preserve"> PAGEREF _Ref480275807 \h </w:instrText>
+            </w:r>
+            <w:r>
+              <w:fldChar w:fldCharType="separate"/>
+            </w:r>
+            <w:r>
+              <w:rPr>
+                <w:noProof/>
+              </w:rPr>
+              <w:t>11</w:t>
+            </w:r>
+            <w:r>
+              <w:fldChar w:fldCharType="end"/>
+            </w:r>
+          </w:p>
+        </w:tc>
+        <w:tc>
+          <w:tcPr>
+            <w:tcW w:w="6647" w:type="dxa"/>
+          </w:tcPr>
+          <w:p>
+            <w:r>
+              <w:t>Swaps rows of matrix passed as float array</w:t>
+            </w:r>
+          </w:p>
+        </w:tc>
+      </w:tr>
+      <w:tr>
+        <w:tc>
+          <w:tcPr>
+            <w:tcW w:w="2046" w:type="dxa"/>
+          </w:tcPr>
+          <w:p>
+            <w:proofErr w:type="spellStart"/>
+            <w:r>
+              <w:lastRenderedPageBreak/>
               <w:t>multiplyRow</w:t>
             </w:r>
             <w:proofErr w:type="spellEnd"/>
@@ -7657,7 +8314,6 @@
           <w:p>
             <w:proofErr w:type="spellStart"/>
             <w:r>
-              <w:lastRenderedPageBreak/>
               <w:t>addRow</w:t>
             </w:r>
             <w:proofErr w:type="spellEnd"/>
@@ -7714,7 +8370,7 @@
           <w:lang w:val="en-AU"/>
         </w:rPr>
       </w:pPr>
-      <w:bookmarkStart w:id="27" w:name="MatrixCtor"/>
+      <w:bookmarkStart w:id="30" w:name="MatrixCtor"/>
       <w:proofErr w:type="gramStart"/>
       <w:r>
         <w:rPr>
@@ -7730,7 +8386,7 @@
         <w:t>Matrix</w:t>
       </w:r>
     </w:p>
-    <w:bookmarkEnd w:id="27"/>
+    <w:bookmarkEnd w:id="30"/>
     <w:p>
       <w:pPr>
         <w:pStyle w:val="ListParagraph"/>
@@ -8263,8 +8919,8 @@
           <w:lang w:val="en-AU"/>
         </w:rPr>
       </w:pPr>
-      <w:bookmarkStart w:id="28" w:name="MatrixDtor"/>
-      <w:bookmarkStart w:id="29" w:name="_Ref480275757"/>
+      <w:bookmarkStart w:id="31" w:name="_Ref480275757"/>
+      <w:bookmarkStart w:id="32" w:name="MatrixDtor"/>
       <w:proofErr w:type="gramStart"/>
       <w:r>
         <w:rPr>
@@ -8279,9 +8935,9 @@
         </w:rPr>
         <w:t>~Matrix</w:t>
       </w:r>
-      <w:bookmarkEnd w:id="29"/>
-    </w:p>
-    <w:bookmarkEnd w:id="28"/>
+      <w:bookmarkEnd w:id="31"/>
+    </w:p>
+    <w:bookmarkEnd w:id="32"/>
     <w:p>
       <w:pPr>
         <w:rPr>
@@ -8344,7 +9000,7 @@
           <w:lang w:val="en-AU"/>
         </w:rPr>
       </w:pPr>
-      <w:bookmarkStart w:id="30" w:name="_Ref480275763"/>
+      <w:bookmarkStart w:id="33" w:name="_Ref480275763"/>
       <w:proofErr w:type="gramStart"/>
       <w:r>
         <w:rPr>
@@ -8359,7 +9015,7 @@
         </w:rPr>
         <w:t>operator[]</w:t>
       </w:r>
-      <w:bookmarkEnd w:id="30"/>
+      <w:bookmarkEnd w:id="33"/>
     </w:p>
     <w:p>
       <w:pPr>
@@ -8723,12 +9379,47 @@
     </w:p>
     <w:p>
       <w:pPr>
+        <w:pStyle w:val="Heading3"/>
+        <w:rPr>
+          <w:lang w:val="en-AU"/>
+        </w:rPr>
+      </w:pPr>
+      <w:r>
+        <w:rPr>
+          <w:lang w:val="en-AU"/>
+        </w:rPr>
+        <w:t>Exception</w:t>
+      </w:r>
+      <w:r>
+        <w:rPr>
+          <w:lang w:val="en-AU"/>
+        </w:rPr>
+        <w:t>s</w:t>
+      </w:r>
+      <w:bookmarkStart w:id="34" w:name="_GoBack"/>
+      <w:bookmarkEnd w:id="34"/>
+    </w:p>
+    <w:p>
+      <w:pPr>
+        <w:rPr>
+          <w:lang w:val="en-AU"/>
+        </w:rPr>
+      </w:pPr>
+      <w:r>
+        <w:rPr>
+          <w:lang w:val="en-AU"/>
+        </w:rPr>
+        <w:t>Throws range exception if n is greater than or equal to matrix order</w:t>
+      </w:r>
+    </w:p>
+    <w:p>
+      <w:pPr>
         <w:pStyle w:val="Heading2"/>
         <w:rPr>
           <w:lang w:val="en-AU"/>
         </w:rPr>
       </w:pPr>
-      <w:bookmarkStart w:id="31" w:name="_Ref480286235"/>
+      <w:bookmarkStart w:id="35" w:name="_Ref480286235"/>
       <w:proofErr w:type="gramStart"/>
       <w:r>
         <w:rPr>
@@ -8743,7 +9434,7 @@
         </w:rPr>
         <w:t>operator float*</w:t>
       </w:r>
-      <w:bookmarkEnd w:id="31"/>
+      <w:bookmarkEnd w:id="35"/>
     </w:p>
     <w:p>
       <w:pPr>
@@ -8850,6 +9541,7 @@
         <w:pStyle w:val="Heading3"/>
       </w:pPr>
       <w:r>
+        <w:lastRenderedPageBreak/>
         <w:t>Return Value</w:t>
       </w:r>
     </w:p>
@@ -8872,13 +9564,12 @@
           <w:lang w:val="en-AU"/>
         </w:rPr>
       </w:pPr>
-      <w:bookmarkStart w:id="32" w:name="_Ref480275767"/>
+      <w:bookmarkStart w:id="36" w:name="_Ref480275767"/>
       <w:proofErr w:type="gramStart"/>
       <w:r>
         <w:rPr>
           <w:lang w:val="en-AU"/>
         </w:rPr>
-        <w:lastRenderedPageBreak/>
         <w:t>Matrix::</w:t>
       </w:r>
       <w:proofErr w:type="gramEnd"/>
@@ -8888,7 +9579,7 @@
         </w:rPr>
         <w:t>operator*</w:t>
       </w:r>
-      <w:bookmarkEnd w:id="32"/>
+      <w:bookmarkEnd w:id="36"/>
     </w:p>
     <w:p>
       <w:pPr>
@@ -9295,7 +9986,7 @@
           <w:lang w:val="en-AU"/>
         </w:rPr>
       </w:pPr>
-      <w:bookmarkStart w:id="33" w:name="_Ref480275771"/>
+      <w:bookmarkStart w:id="37" w:name="_Ref480275771"/>
       <w:proofErr w:type="gramStart"/>
       <w:r>
         <w:rPr>
@@ -9311,7 +10002,7 @@
         </w:rPr>
         <w:t>setIdentity</w:t>
       </w:r>
-      <w:bookmarkEnd w:id="33"/>
+      <w:bookmarkEnd w:id="37"/>
       <w:proofErr w:type="spellEnd"/>
     </w:p>
     <w:p>
@@ -9407,7 +10098,7 @@
           <w:lang w:val="en-AU"/>
         </w:rPr>
       </w:pPr>
-      <w:bookmarkStart w:id="34" w:name="_Ref480275776"/>
+      <w:bookmarkStart w:id="38" w:name="_Ref480275776"/>
       <w:proofErr w:type="gramStart"/>
       <w:r>
         <w:rPr>
@@ -9423,7 +10114,7 @@
         </w:rPr>
         <w:t>setRotate</w:t>
       </w:r>
-      <w:bookmarkEnd w:id="34"/>
+      <w:bookmarkEnd w:id="38"/>
       <w:proofErr w:type="spellEnd"/>
     </w:p>
     <w:p>
@@ -9439,7 +10130,7 @@
           <w:szCs w:val="19"/>
         </w:rPr>
       </w:pPr>
-      <w:bookmarkStart w:id="35" w:name="_Ref480275779"/>
+      <w:bookmarkStart w:id="39" w:name="_Ref480275779"/>
       <w:r>
         <w:rPr>
           <w:rFonts w:ascii="Consolas" w:hAnsi="Consolas" w:cs="Consolas"/>
@@ -9811,7 +10502,7 @@
         </w:rPr>
         <w:t>setRotateX,setRotateY,setRotateZ</w:t>
       </w:r>
-      <w:bookmarkEnd w:id="35"/>
+      <w:bookmarkEnd w:id="39"/>
       <w:proofErr w:type="spellEnd"/>
     </w:p>
     <w:p>
@@ -10051,17 +10742,7 @@
           <w:szCs w:val="19"/>
           <w:highlight w:val="white"/>
         </w:rPr>
-        <w:t>)</w:t>
-      </w:r>
-      <w:r>
-        <w:rPr>
-          <w:rFonts w:ascii="Consolas" w:hAnsi="Consolas" w:cs="Consolas"/>
-          <w:color w:val="000000"/>
-          <w:sz w:val="19"/>
-          <w:szCs w:val="19"/>
-          <w:highlight w:val="white"/>
-        </w:rPr>
-        <w:t>;</w:t>
+        <w:t>);</w:t>
       </w:r>
     </w:p>
     <w:p>
@@ -10593,7 +11274,6 @@
         <w:rPr>
           <w:lang w:val="en-AU"/>
         </w:rPr>
-        <w:lastRenderedPageBreak/>
         <w:t>Template Parameters</w:t>
       </w:r>
     </w:p>
@@ -10682,7 +11362,7 @@
           <w:lang w:val="en-AU"/>
         </w:rPr>
       </w:pPr>
-      <w:bookmarkStart w:id="36" w:name="_Ref480275790"/>
+      <w:bookmarkStart w:id="40" w:name="_Ref480275790"/>
       <w:proofErr w:type="gramStart"/>
       <w:r>
         <w:rPr>
@@ -10698,7 +11378,7 @@
         </w:rPr>
         <w:t>setEulerRotate,setTaitBryanRotate</w:t>
       </w:r>
-      <w:bookmarkEnd w:id="36"/>
+      <w:bookmarkEnd w:id="40"/>
       <w:proofErr w:type="spellEnd"/>
     </w:p>
     <w:p>
@@ -11639,7 +12319,7 @@
           <w:lang w:val="en-AU"/>
         </w:rPr>
       </w:pPr>
-      <w:bookmarkStart w:id="37" w:name="_Ref480275797"/>
+      <w:bookmarkStart w:id="41" w:name="_Ref480275797"/>
       <w:proofErr w:type="gramStart"/>
       <w:r>
         <w:rPr>
@@ -11655,7 +12335,7 @@
         </w:rPr>
         <w:t>calculateInverse</w:t>
       </w:r>
-      <w:bookmarkEnd w:id="37"/>
+      <w:bookmarkEnd w:id="41"/>
       <w:proofErr w:type="spellEnd"/>
     </w:p>
     <w:p>
@@ -11696,17 +12376,7 @@
           <w:szCs w:val="19"/>
           <w:highlight w:val="white"/>
         </w:rPr>
-        <w:t>calculate</w:t>
-      </w:r>
-      <w:r>
-        <w:rPr>
-          <w:rFonts w:ascii="Consolas" w:hAnsi="Consolas" w:cs="Consolas"/>
-          <w:color w:val="000000"/>
-          <w:sz w:val="19"/>
-          <w:szCs w:val="19"/>
-          <w:highlight w:val="white"/>
-        </w:rPr>
-        <w:t>Inverse</w:t>
+        <w:t>calculateInverse</w:t>
       </w:r>
       <w:proofErr w:type="spellEnd"/>
       <w:r>
@@ -11901,6 +12571,7 @@
         <w:rPr>
           <w:lang w:val="en-AU"/>
         </w:rPr>
+        <w:lastRenderedPageBreak/>
         <w:t>Function Parameters</w:t>
       </w:r>
     </w:p>
@@ -11937,7 +12608,6 @@
         <w:rPr>
           <w:lang w:val="en-AU"/>
         </w:rPr>
-        <w:lastRenderedPageBreak/>
         <w:t>Return Value</w:t>
       </w:r>
     </w:p>
@@ -11961,7 +12631,7 @@
           <w:lang w:val="en-AU"/>
         </w:rPr>
       </w:pPr>
-      <w:bookmarkStart w:id="38" w:name="_Ref480285339"/>
+      <w:bookmarkStart w:id="42" w:name="_Ref480285339"/>
       <w:proofErr w:type="gramStart"/>
       <w:r>
         <w:rPr>
@@ -11977,7 +12647,7 @@
         </w:rPr>
         <w:t>transformByInverse</w:t>
       </w:r>
-      <w:bookmarkEnd w:id="38"/>
+      <w:bookmarkEnd w:id="42"/>
       <w:proofErr w:type="spellEnd"/>
     </w:p>
     <w:p>
@@ -12317,7 +12987,7 @@
           <w:lang w:val="en-AU"/>
         </w:rPr>
       </w:pPr>
-      <w:bookmarkStart w:id="39" w:name="_Ref480275802"/>
+      <w:bookmarkStart w:id="43" w:name="_Ref480275802"/>
       <w:proofErr w:type="gramStart"/>
       <w:r>
         <w:rPr>
@@ -12333,7 +13003,7 @@
         </w:rPr>
         <w:t>invertTransform</w:t>
       </w:r>
-      <w:bookmarkEnd w:id="39"/>
+      <w:bookmarkEnd w:id="43"/>
       <w:proofErr w:type="spellEnd"/>
     </w:p>
     <w:p>
@@ -12568,6 +13238,7 @@
         <w:pStyle w:val="Heading3"/>
       </w:pPr>
       <w:r>
+        <w:lastRenderedPageBreak/>
         <w:t>Return Value</w:t>
       </w:r>
     </w:p>
@@ -12588,7 +13259,7 @@
           <w:lang w:val="en-AU"/>
         </w:rPr>
       </w:pPr>
-      <w:bookmarkStart w:id="40" w:name="_Ref480275805"/>
+      <w:bookmarkStart w:id="44" w:name="_Ref480275805"/>
       <w:proofErr w:type="gramStart"/>
       <w:r>
         <w:rPr>
@@ -12604,7 +13275,7 @@
         </w:rPr>
         <w:t>areColumnsEqual</w:t>
       </w:r>
-      <w:bookmarkEnd w:id="40"/>
+      <w:bookmarkEnd w:id="44"/>
       <w:proofErr w:type="spellEnd"/>
     </w:p>
     <w:p>
@@ -12833,6 +13504,132 @@
           <w:lang w:val="en-AU"/>
         </w:rPr>
       </w:pPr>
+      <w:r>
+        <w:rPr>
+          <w:lang w:val="en-AU"/>
+        </w:rPr>
+        <w:t xml:space="preserve">Checks if two float arrays have equal </w:t>
+      </w:r>
+      <w:r>
+        <w:rPr>
+          <w:lang w:val="en-AU"/>
+        </w:rPr>
+        <w:t>values.</w:t>
+      </w:r>
+    </w:p>
+    <w:p>
+      <w:pPr>
+        <w:pStyle w:val="Heading3"/>
+        <w:rPr>
+          <w:lang w:val="en-AU"/>
+        </w:rPr>
+      </w:pPr>
+      <w:r>
+        <w:rPr>
+          <w:lang w:val="en-AU"/>
+        </w:rPr>
+        <w:t>Template Parameters</w:t>
+      </w:r>
+    </w:p>
+    <w:p>
+      <w:pPr>
+        <w:rPr>
+          <w:lang w:val="en-AU"/>
+        </w:rPr>
+      </w:pPr>
+      <w:r>
+        <w:rPr>
+          <w:lang w:val="en-AU"/>
+        </w:rPr>
+        <w:t>ROWS</w:t>
+      </w:r>
+      <w:r>
+        <w:rPr>
+          <w:lang w:val="en-AU"/>
+        </w:rPr>
+        <w:tab/>
+      </w:r>
+      <w:r>
+        <w:rPr>
+          <w:lang w:val="en-AU"/>
+        </w:rPr>
+        <w:tab/>
+        <w:t>Number of elements to check in each array</w:t>
+      </w:r>
+    </w:p>
+    <w:p>
+      <w:pPr>
+        <w:pStyle w:val="Heading3"/>
+        <w:rPr>
+          <w:lang w:val="en-AU"/>
+        </w:rPr>
+      </w:pPr>
+      <w:r>
+        <w:rPr>
+          <w:lang w:val="en-AU"/>
+        </w:rPr>
+        <w:t>Function Parameters</w:t>
+      </w:r>
+    </w:p>
+    <w:p>
+      <w:pPr>
+        <w:rPr>
+          <w:lang w:val="en-AU"/>
+        </w:rPr>
+      </w:pPr>
+      <w:r>
+        <w:rPr>
+          <w:lang w:val="en-AU"/>
+        </w:rPr>
+        <w:t>first, second</w:t>
+      </w:r>
+      <w:r>
+        <w:rPr>
+          <w:lang w:val="en-AU"/>
+        </w:rPr>
+        <w:tab/>
+      </w:r>
+      <w:r>
+        <w:rPr>
+          <w:lang w:val="en-AU"/>
+        </w:rPr>
+        <w:tab/>
+        <w:t>Pointer to the first element of arrays to compare</w:t>
+      </w:r>
+    </w:p>
+    <w:p>
+      <w:pPr>
+        <w:pStyle w:val="Heading3"/>
+        <w:rPr>
+          <w:lang w:val="en-AU"/>
+        </w:rPr>
+      </w:pPr>
+      <w:r>
+        <w:rPr>
+          <w:lang w:val="en-AU"/>
+        </w:rPr>
+        <w:t>Return Value</w:t>
+      </w:r>
+    </w:p>
+    <w:p>
+      <w:pPr>
+        <w:rPr>
+          <w:lang w:val="en-AU"/>
+        </w:rPr>
+      </w:pPr>
+      <w:r>
+        <w:rPr>
+          <w:lang w:val="en-AU"/>
+        </w:rPr>
+        <w:t>Returns true if the members of each array (up to ROW-1) are equal. False otherwise.</w:t>
+      </w:r>
+    </w:p>
+    <w:p>
+      <w:pPr>
+        <w:rPr>
+          <w:lang w:val="en-AU"/>
+        </w:rPr>
+      </w:pPr>
     </w:p>
     <w:p>
       <w:pPr>
@@ -12841,7 +13638,7 @@
           <w:lang w:val="en-AU"/>
         </w:rPr>
       </w:pPr>
-      <w:bookmarkStart w:id="41" w:name="_Ref480275807"/>
+      <w:bookmarkStart w:id="45" w:name="_Ref480275807"/>
       <w:proofErr w:type="gramStart"/>
       <w:r>
         <w:rPr>
@@ -12857,7 +13654,7 @@
         </w:rPr>
         <w:t>swapRows</w:t>
       </w:r>
-      <w:bookmarkEnd w:id="41"/>
+      <w:bookmarkEnd w:id="45"/>
       <w:proofErr w:type="spellEnd"/>
     </w:p>
     <w:p>
@@ -13154,6 +13951,202 @@
           <w:lang w:val="en-AU"/>
         </w:rPr>
       </w:pPr>
+      <w:r>
+        <w:rPr>
+          <w:lang w:val="en-AU"/>
+        </w:rPr>
+        <w:t xml:space="preserve">Swaps the rows in a column major </w:t>
+      </w:r>
+      <w:proofErr w:type="spellStart"/>
+      <w:r>
+        <w:rPr>
+          <w:lang w:val="en-AU"/>
+        </w:rPr>
+        <w:t>ROW</w:t>
+      </w:r>
+      <w:r>
+        <w:rPr>
+          <w:lang w:val="en-AU"/>
+        </w:rPr>
+        <w:t>S</w:t>
+      </w:r>
+      <w:r>
+        <w:rPr>
+          <w:lang w:val="en-AU"/>
+        </w:rPr>
+        <w:t>xCOLUMNS</w:t>
+      </w:r>
+      <w:proofErr w:type="spellEnd"/>
+      <w:r>
+        <w:rPr>
+          <w:lang w:val="en-AU"/>
+        </w:rPr>
+        <w:t xml:space="preserve"> matrix. </w:t>
+      </w:r>
+    </w:p>
+    <w:p>
+      <w:pPr>
+        <w:pStyle w:val="Heading3"/>
+        <w:rPr>
+          <w:lang w:val="en-AU"/>
+        </w:rPr>
+      </w:pPr>
+      <w:r>
+        <w:rPr>
+          <w:lang w:val="en-AU"/>
+        </w:rPr>
+        <w:t>Template Parameters</w:t>
+      </w:r>
+    </w:p>
+    <w:p>
+      <w:pPr>
+        <w:rPr>
+          <w:lang w:val="en-AU"/>
+        </w:rPr>
+      </w:pPr>
+      <w:r>
+        <w:rPr>
+          <w:lang w:val="en-AU"/>
+        </w:rPr>
+        <w:t>ROWS</w:t>
+      </w:r>
+      <w:r>
+        <w:rPr>
+          <w:lang w:val="en-AU"/>
+        </w:rPr>
+        <w:tab/>
+      </w:r>
+      <w:r>
+        <w:rPr>
+          <w:lang w:val="en-AU"/>
+        </w:rPr>
+        <w:tab/>
+        <w:t>Number of elements in each column</w:t>
+      </w:r>
+    </w:p>
+    <w:p>
+      <w:pPr>
+        <w:rPr>
+          <w:lang w:val="en-AU"/>
+        </w:rPr>
+      </w:pPr>
+      <w:r>
+        <w:rPr>
+          <w:lang w:val="en-AU"/>
+        </w:rPr>
+        <w:t>COLUMNS</w:t>
+      </w:r>
+      <w:r>
+        <w:rPr>
+          <w:lang w:val="en-AU"/>
+        </w:rPr>
+        <w:tab/>
+        <w:t>Number of columns in matrix.</w:t>
+      </w:r>
+    </w:p>
+    <w:p>
+      <w:pPr>
+        <w:pStyle w:val="Heading3"/>
+        <w:rPr>
+          <w:lang w:val="en-AU"/>
+        </w:rPr>
+      </w:pPr>
+      <w:r>
+        <w:rPr>
+          <w:lang w:val="en-AU"/>
+        </w:rPr>
+        <w:t>Function Parameters</w:t>
+      </w:r>
+    </w:p>
+    <w:p>
+      <w:pPr>
+        <w:ind w:left="1440" w:hanging="1440"/>
+        <w:rPr>
+          <w:lang w:val="en-AU"/>
+        </w:rPr>
+      </w:pPr>
+      <w:proofErr w:type="spellStart"/>
+      <w:r>
+        <w:rPr>
+          <w:lang w:val="en-AU"/>
+        </w:rPr>
+        <w:t>theMatrix</w:t>
+      </w:r>
+      <w:proofErr w:type="spellEnd"/>
+      <w:r>
+        <w:rPr>
+          <w:lang w:val="en-AU"/>
+        </w:rPr>
+        <w:t xml:space="preserve"> </w:t>
+      </w:r>
+      <w:r>
+        <w:rPr>
+          <w:lang w:val="en-AU"/>
+        </w:rPr>
+        <w:tab/>
+      </w:r>
+      <w:r>
+        <w:rPr>
+          <w:lang w:val="en-AU"/>
+        </w:rPr>
+        <w:t>Pointer to first element of matrix to have rows swapped. If COLUMNS is 1, this could be a pointer to the first element of a Vector object</w:t>
+      </w:r>
+    </w:p>
+    <w:p>
+      <w:pPr>
+        <w:ind w:left="1440" w:hanging="1440"/>
+        <w:rPr>
+          <w:lang w:val="en-AU"/>
+        </w:rPr>
+      </w:pPr>
+      <w:r>
+        <w:rPr>
+          <w:lang w:val="en-AU"/>
+        </w:rPr>
+        <w:t>first, second</w:t>
+      </w:r>
+      <w:r>
+        <w:rPr>
+          <w:lang w:val="en-AU"/>
+        </w:rPr>
+        <w:tab/>
+        <w:t>Index of rows to be swapped</w:t>
+      </w:r>
+    </w:p>
+    <w:p>
+      <w:pPr>
+        <w:pStyle w:val="Heading3"/>
+        <w:rPr>
+          <w:lang w:val="en-AU"/>
+        </w:rPr>
+      </w:pPr>
+      <w:r>
+        <w:rPr>
+          <w:lang w:val="en-AU"/>
+        </w:rPr>
+        <w:t>Exceptions</w:t>
+      </w:r>
+    </w:p>
+    <w:p>
+      <w:pPr>
+        <w:rPr>
+          <w:lang w:val="en-AU"/>
+        </w:rPr>
+      </w:pPr>
+      <w:r>
+        <w:rPr>
+          <w:lang w:val="en-AU"/>
+        </w:rPr>
+        <w:t>Throws range exception if first or second is greater than or equal to ROWS</w:t>
+      </w:r>
+    </w:p>
+    <w:p>
+      <w:pPr>
+        <w:ind w:left="1440" w:hanging="1440"/>
+        <w:rPr>
+          <w:lang w:val="en-AU"/>
+        </w:rPr>
+      </w:pPr>
     </w:p>
     <w:p>
       <w:pPr>
@@ -13162,7 +14155,7 @@
           <w:lang w:val="en-AU"/>
         </w:rPr>
       </w:pPr>
-      <w:bookmarkStart w:id="42" w:name="_Ref480275811"/>
+      <w:bookmarkStart w:id="46" w:name="_Ref480275811"/>
       <w:proofErr w:type="gramStart"/>
       <w:r>
         <w:rPr>
@@ -13178,7 +14171,7 @@
         </w:rPr>
         <w:t>multiplyRow</w:t>
       </w:r>
-      <w:bookmarkEnd w:id="42"/>
+      <w:bookmarkEnd w:id="46"/>
       <w:proofErr w:type="spellEnd"/>
     </w:p>
     <w:p>
@@ -13263,7 +14256,10 @@
     <w:p>
       <w:pPr>
         <w:rPr>
-          <w:lang w:val="en-AU"/>
+          <w:rFonts w:ascii="Consolas" w:hAnsi="Consolas" w:cs="Consolas"/>
+          <w:color w:val="000000"/>
+          <w:sz w:val="19"/>
+          <w:szCs w:val="19"/>
         </w:rPr>
       </w:pPr>
       <w:r>
@@ -13465,6 +14461,182 @@
       </w:r>
     </w:p>
     <w:p>
+      <w:r>
+        <w:t xml:space="preserve">Multiplies all elements in a row of a column major </w:t>
+      </w:r>
+      <w:proofErr w:type="spellStart"/>
+      <w:r>
+        <w:t>ROWSxCOLUMNS</w:t>
+      </w:r>
+      <w:proofErr w:type="spellEnd"/>
+      <w:r>
+        <w:t xml:space="preserve"> matrix by some given value.</w:t>
+      </w:r>
+    </w:p>
+    <w:p>
+      <w:pPr>
+        <w:pStyle w:val="Heading3"/>
+      </w:pPr>
+      <w:r>
+        <w:lastRenderedPageBreak/>
+        <w:t>Template Parameters</w:t>
+      </w:r>
+    </w:p>
+    <w:p>
+      <w:pPr>
+        <w:rPr>
+          <w:lang w:val="en-AU"/>
+        </w:rPr>
+      </w:pPr>
+      <w:r>
+        <w:rPr>
+          <w:lang w:val="en-AU"/>
+        </w:rPr>
+        <w:t>ROWS</w:t>
+      </w:r>
+      <w:r>
+        <w:rPr>
+          <w:lang w:val="en-AU"/>
+        </w:rPr>
+        <w:tab/>
+      </w:r>
+      <w:r>
+        <w:rPr>
+          <w:lang w:val="en-AU"/>
+        </w:rPr>
+        <w:tab/>
+        <w:t>Number of elements in each column</w:t>
+      </w:r>
+    </w:p>
+    <w:p>
+      <w:pPr>
+        <w:rPr>
+          <w:lang w:val="en-AU"/>
+        </w:rPr>
+      </w:pPr>
+      <w:r>
+        <w:rPr>
+          <w:lang w:val="en-AU"/>
+        </w:rPr>
+        <w:t>COLUMNS</w:t>
+      </w:r>
+      <w:r>
+        <w:rPr>
+          <w:lang w:val="en-AU"/>
+        </w:rPr>
+        <w:tab/>
+        <w:t>Number of columns in matrix.</w:t>
+      </w:r>
+    </w:p>
+    <w:p>
+      <w:pPr>
+        <w:pStyle w:val="Heading3"/>
+        <w:rPr>
+          <w:lang w:val="en-AU"/>
+        </w:rPr>
+      </w:pPr>
+      <w:r>
+        <w:rPr>
+          <w:lang w:val="en-AU"/>
+        </w:rPr>
+        <w:t>Function Parameters</w:t>
+      </w:r>
+    </w:p>
+    <w:p>
+      <w:pPr>
+        <w:ind w:left="1440" w:hanging="1440"/>
+        <w:rPr>
+          <w:lang w:val="en-AU"/>
+        </w:rPr>
+      </w:pPr>
+      <w:proofErr w:type="spellStart"/>
+      <w:r>
+        <w:rPr>
+          <w:lang w:val="en-AU"/>
+        </w:rPr>
+        <w:t>theMatrix</w:t>
+      </w:r>
+      <w:proofErr w:type="spellEnd"/>
+      <w:r>
+        <w:rPr>
+          <w:lang w:val="en-AU"/>
+        </w:rPr>
+        <w:t xml:space="preserve"> </w:t>
+      </w:r>
+      <w:r>
+        <w:rPr>
+          <w:lang w:val="en-AU"/>
+        </w:rPr>
+        <w:tab/>
+        <w:t>Pointer to first element of matrix to have rows swapped. If COLUMNS is 1, this could be a pointer to the first element of a Vector object</w:t>
+      </w:r>
+    </w:p>
+    <w:p>
+      <w:pPr>
+        <w:rPr>
+          <w:lang w:val="en-AU"/>
+        </w:rPr>
+      </w:pPr>
+      <w:r>
+        <w:rPr>
+          <w:lang w:val="en-AU"/>
+        </w:rPr>
+        <w:t>row</w:t>
+      </w:r>
+      <w:r>
+        <w:rPr>
+          <w:lang w:val="en-AU"/>
+        </w:rPr>
+        <w:tab/>
+      </w:r>
+      <w:r>
+        <w:rPr>
+          <w:lang w:val="en-AU"/>
+        </w:rPr>
+        <w:tab/>
+        <w:t>Index of row to multiply</w:t>
+      </w:r>
+    </w:p>
+    <w:p>
+      <w:pPr>
+        <w:rPr>
+          <w:lang w:val="en-AU"/>
+        </w:rPr>
+      </w:pPr>
+      <w:r>
+        <w:rPr>
+          <w:lang w:val="en-AU"/>
+        </w:rPr>
+        <w:t>factor</w:t>
+      </w:r>
+      <w:r>
+        <w:rPr>
+          <w:lang w:val="en-AU"/>
+        </w:rPr>
+        <w:tab/>
+      </w:r>
+      <w:r>
+        <w:rPr>
+          <w:lang w:val="en-AU"/>
+        </w:rPr>
+        <w:tab/>
+        <w:t>Value which multiplies all elements in row</w:t>
+      </w:r>
+    </w:p>
+    <w:p>
+      <w:pPr>
+        <w:pStyle w:val="Heading3"/>
+      </w:pPr>
+      <w:r>
+        <w:t>Exceptions</w:t>
+      </w:r>
+    </w:p>
+    <w:p>
+      <w:r>
+        <w:t>Throws range exception if row greater than or equal to ROWS</w:t>
+      </w:r>
+    </w:p>
+    <w:p>
       <w:pPr>
         <w:pStyle w:val="Heading2"/>
         <w:rPr>
@@ -13479,8 +14651,6 @@
           <w:lang w:val="en-AU"/>
         </w:rPr>
       </w:pPr>
-      <w:bookmarkStart w:id="43" w:name="_GoBack"/>
-      <w:bookmarkEnd w:id="43"/>
       <w:r>
         <w:rPr>
           <w:lang w:val="en-AU"/>
@@ -13578,7 +14748,10 @@
     <w:p>
       <w:pPr>
         <w:rPr>
-          <w:lang w:val="en-AU"/>
+          <w:rFonts w:ascii="Consolas" w:hAnsi="Consolas" w:cs="Consolas"/>
+          <w:color w:val="000000"/>
+          <w:sz w:val="19"/>
+          <w:szCs w:val="19"/>
         </w:rPr>
       </w:pPr>
       <w:r>
@@ -13824,6 +14997,214 @@
         </w:rPr>
         <w:t>;</w:t>
       </w:r>
+    </w:p>
+    <w:p>
+      <w:r>
+        <w:t>Adds each element in one row, multiplied by a constant factor, to the corresponding element in another row.</w:t>
+      </w:r>
+    </w:p>
+    <w:p>
+      <w:pPr>
+        <w:pStyle w:val="Heading3"/>
+      </w:pPr>
+      <w:r>
+        <w:t>Template Parameters</w:t>
+      </w:r>
+    </w:p>
+    <w:p>
+      <w:pPr>
+        <w:rPr>
+          <w:lang w:val="en-AU"/>
+        </w:rPr>
+      </w:pPr>
+      <w:r>
+        <w:rPr>
+          <w:lang w:val="en-AU"/>
+        </w:rPr>
+        <w:t>ROWS</w:t>
+      </w:r>
+      <w:r>
+        <w:rPr>
+          <w:lang w:val="en-AU"/>
+        </w:rPr>
+        <w:tab/>
+      </w:r>
+      <w:r>
+        <w:rPr>
+          <w:lang w:val="en-AU"/>
+        </w:rPr>
+        <w:tab/>
+        <w:t>Number of elements in each column</w:t>
+      </w:r>
+    </w:p>
+    <w:p>
+      <w:pPr>
+        <w:rPr>
+          <w:lang w:val="en-AU"/>
+        </w:rPr>
+      </w:pPr>
+      <w:r>
+        <w:rPr>
+          <w:lang w:val="en-AU"/>
+        </w:rPr>
+        <w:t>COLUMNS</w:t>
+      </w:r>
+      <w:r>
+        <w:rPr>
+          <w:lang w:val="en-AU"/>
+        </w:rPr>
+        <w:tab/>
+        <w:t>Number of columns in matrix.</w:t>
+      </w:r>
+    </w:p>
+    <w:p>
+      <w:pPr>
+        <w:pStyle w:val="Heading3"/>
+        <w:rPr>
+          <w:lang w:val="en-AU"/>
+        </w:rPr>
+      </w:pPr>
+      <w:r>
+        <w:rPr>
+          <w:lang w:val="en-AU"/>
+        </w:rPr>
+        <w:t>Function Parameters</w:t>
+      </w:r>
+    </w:p>
+    <w:p>
+      <w:pPr>
+        <w:ind w:left="1440" w:hanging="1440"/>
+        <w:rPr>
+          <w:lang w:val="en-AU"/>
+        </w:rPr>
+      </w:pPr>
+      <w:proofErr w:type="spellStart"/>
+      <w:r>
+        <w:rPr>
+          <w:lang w:val="en-AU"/>
+        </w:rPr>
+        <w:t>theMatrix</w:t>
+      </w:r>
+      <w:proofErr w:type="spellEnd"/>
+      <w:r>
+        <w:rPr>
+          <w:lang w:val="en-AU"/>
+        </w:rPr>
+        <w:t xml:space="preserve"> </w:t>
+      </w:r>
+      <w:r>
+        <w:rPr>
+          <w:lang w:val="en-AU"/>
+        </w:rPr>
+        <w:tab/>
+        <w:t>Pointer to first element of matrix to have rows swapped. If COLUMNS is 1, this could be a pointer to the first element of a Vector object</w:t>
+      </w:r>
+    </w:p>
+    <w:p>
+      <w:pPr>
+        <w:rPr>
+          <w:lang w:val="en-AU"/>
+        </w:rPr>
+      </w:pPr>
+      <w:proofErr w:type="spellStart"/>
+      <w:r>
+        <w:rPr>
+          <w:lang w:val="en-AU"/>
+        </w:rPr>
+        <w:t>sourceRow</w:t>
+      </w:r>
+      <w:proofErr w:type="spellEnd"/>
+      <w:r>
+        <w:rPr>
+          <w:lang w:val="en-AU"/>
+        </w:rPr>
+        <w:tab/>
+        <w:t>Index of row to take values from</w:t>
+      </w:r>
+    </w:p>
+    <w:p>
+      <w:pPr>
+        <w:rPr>
+          <w:lang w:val="en-AU"/>
+        </w:rPr>
+      </w:pPr>
+      <w:proofErr w:type="spellStart"/>
+      <w:r>
+        <w:rPr>
+          <w:lang w:val="en-AU"/>
+        </w:rPr>
+        <w:t>targetRow</w:t>
+      </w:r>
+      <w:proofErr w:type="spellEnd"/>
+      <w:r>
+        <w:rPr>
+          <w:lang w:val="en-AU"/>
+        </w:rPr>
+        <w:tab/>
+        <w:t>Index of row to which values will be added</w:t>
+      </w:r>
+    </w:p>
+    <w:p>
+      <w:pPr>
+        <w:rPr>
+          <w:lang w:val="en-AU"/>
+        </w:rPr>
+      </w:pPr>
+      <w:r>
+        <w:rPr>
+          <w:lang w:val="en-AU"/>
+        </w:rPr>
+        <w:t>factor</w:t>
+      </w:r>
+      <w:r>
+        <w:rPr>
+          <w:lang w:val="en-AU"/>
+        </w:rPr>
+        <w:tab/>
+      </w:r>
+      <w:r>
+        <w:rPr>
+          <w:lang w:val="en-AU"/>
+        </w:rPr>
+        <w:tab/>
+        <w:t>Value which multiplies all elements in row</w:t>
+      </w:r>
+    </w:p>
+    <w:p>
+      <w:pPr>
+        <w:pStyle w:val="Heading3"/>
+      </w:pPr>
+      <w:r>
+        <w:t>Exceptions</w:t>
+      </w:r>
+    </w:p>
+    <w:p>
+      <w:r>
+        <w:t xml:space="preserve">Throws range exception if </w:t>
+      </w:r>
+      <w:proofErr w:type="spellStart"/>
+      <w:r>
+        <w:t>sourceRow</w:t>
+      </w:r>
+      <w:proofErr w:type="spellEnd"/>
+      <w:r>
+        <w:t xml:space="preserve"> or </w:t>
+      </w:r>
+      <w:proofErr w:type="spellStart"/>
+      <w:r>
+        <w:t>targetRow</w:t>
+      </w:r>
+      <w:proofErr w:type="spellEnd"/>
+      <w:r>
+        <w:t xml:space="preserve"> greater than or equal to ROWS</w:t>
+      </w:r>
+    </w:p>
+    <w:p>
+      <w:pPr>
+        <w:rPr>
+          <w:lang w:val="en-AU"/>
+        </w:rPr>
+      </w:pPr>
     </w:p>
     <w:sectPr>
       <w:headerReference w:type="default" r:id="rId8"/>
@@ -13921,7 +15302,7 @@
           <w:rPr>
             <w:noProof/>
           </w:rPr>
-          <w:t>14</w:t>
+          <w:t>12</w:t>
         </w:r>
         <w:r>
           <w:rPr>
@@ -17557,7 +18938,7 @@
 </file>
 
 <file path=customXml/itemProps1.xml><?xml version="1.0" encoding="utf-8"?>
-<ds:datastoreItem xmlns:ds="http://schemas.openxmlformats.org/officeDocument/2006/customXml" ds:itemID="{1256FBEE-31B0-4302-9EFC-FB0346A943B3}">
+<ds:datastoreItem xmlns:ds="http://schemas.openxmlformats.org/officeDocument/2006/customXml" ds:itemID="{84BF5340-03BB-47D7-908D-B1949C275053}">
   <ds:schemaRefs>
     <ds:schemaRef ds:uri="http://schemas.openxmlformats.org/officeDocument/2006/bibliography"/>
   </ds:schemaRefs>

</xml_diff>

<commit_message>
Included new version of mathsLibrary
</commit_message>
<xml_diff>
--- a/MathsDemo/dependencies/mathlibrary/Docs/MathsLibrary Reference.docx
+++ b/MathsDemo/dependencies/mathlibrary/Docs/MathsLibrary Reference.docx
@@ -620,27 +620,14 @@
             <w:tcW w:w="657" w:type="dxa"/>
           </w:tcPr>
           <w:p>
-            <w:r>
-              <w:fldChar w:fldCharType="begin"/>
-            </w:r>
-            <w:r>
-              <w:instrText xml:space="preserve"> pageref VectorDtor </w:instrText>
-            </w:r>
-            <w:r>
-              <w:fldChar w:fldCharType="separate"/>
-            </w:r>
-            <w:r>
-              <w:rPr>
-                <w:noProof/>
-              </w:rPr>
-              <w:t>4</w:t>
-            </w:r>
-            <w:r>
-              <w:rPr>
-                <w:noProof/>
-              </w:rPr>
-              <w:fldChar w:fldCharType="end"/>
-            </w:r>
+            <w:fldSimple w:instr=" pageref VectorDtor ">
+              <w:r>
+                <w:rPr>
+                  <w:noProof/>
+                </w:rPr>
+                <w:t>4</w:t>
+              </w:r>
+            </w:fldSimple>
           </w:p>
         </w:tc>
         <w:tc>
@@ -670,27 +657,14 @@
             <w:tcW w:w="657" w:type="dxa"/>
           </w:tcPr>
           <w:p>
-            <w:r>
-              <w:fldChar w:fldCharType="begin"/>
-            </w:r>
-            <w:r>
-              <w:instrText xml:space="preserve"> pageref VectorAccess </w:instrText>
-            </w:r>
-            <w:r>
-              <w:fldChar w:fldCharType="separate"/>
-            </w:r>
-            <w:r>
-              <w:rPr>
-                <w:noProof/>
-              </w:rPr>
-              <w:t>4</w:t>
-            </w:r>
-            <w:r>
-              <w:rPr>
-                <w:noProof/>
-              </w:rPr>
-              <w:fldChar w:fldCharType="end"/>
-            </w:r>
+            <w:fldSimple w:instr=" pageref VectorAccess ">
+              <w:r>
+                <w:rPr>
+                  <w:noProof/>
+                </w:rPr>
+                <w:t>4</w:t>
+              </w:r>
+            </w:fldSimple>
           </w:p>
         </w:tc>
         <w:tc>
@@ -725,27 +699,14 @@
                 <w:tab w:val="left" w:pos="4920"/>
               </w:tabs>
             </w:pPr>
-            <w:r>
-              <w:fldChar w:fldCharType="begin"/>
-            </w:r>
-            <w:r>
-              <w:instrText xml:space="preserve"> PAGEREF VectorCastFloat </w:instrText>
-            </w:r>
-            <w:r>
-              <w:fldChar w:fldCharType="separate"/>
-            </w:r>
-            <w:r>
-              <w:rPr>
-                <w:noProof/>
-              </w:rPr>
-              <w:t>4</w:t>
-            </w:r>
-            <w:r>
-              <w:rPr>
-                <w:noProof/>
-              </w:rPr>
-              <w:fldChar w:fldCharType="end"/>
-            </w:r>
+            <w:fldSimple w:instr=" PAGEREF VectorCastFloat ">
+              <w:r>
+                <w:rPr>
+                  <w:noProof/>
+                </w:rPr>
+                <w:t>4</w:t>
+              </w:r>
+            </w:fldSimple>
           </w:p>
         </w:tc>
         <w:tc>
@@ -780,27 +741,14 @@
             <w:tcW w:w="657" w:type="dxa"/>
           </w:tcPr>
           <w:p>
-            <w:r>
-              <w:fldChar w:fldCharType="begin"/>
-            </w:r>
-            <w:r>
-              <w:instrText xml:space="preserve"> PAGEREF VectorCastVector </w:instrText>
-            </w:r>
-            <w:r>
-              <w:fldChar w:fldCharType="separate"/>
-            </w:r>
-            <w:r>
-              <w:rPr>
-                <w:noProof/>
-              </w:rPr>
-              <w:t>5</w:t>
-            </w:r>
-            <w:r>
-              <w:rPr>
-                <w:noProof/>
-              </w:rPr>
-              <w:fldChar w:fldCharType="end"/>
-            </w:r>
+            <w:fldSimple w:instr=" PAGEREF VectorCastVector ">
+              <w:r>
+                <w:rPr>
+                  <w:noProof/>
+                </w:rPr>
+                <w:t>5</w:t>
+              </w:r>
+            </w:fldSimple>
           </w:p>
         </w:tc>
         <w:tc>
@@ -821,7 +769,7 @@
           </w:tcPr>
           <w:p>
             <w:r>
-              <w:t>dot</w:t>
+              <w:t>operator+=</w:t>
             </w:r>
           </w:p>
         </w:tc>
@@ -834,7 +782,7 @@
               <w:fldChar w:fldCharType="begin"/>
             </w:r>
             <w:r>
-              <w:instrText xml:space="preserve"> PAGEREF VectorDot </w:instrText>
+              <w:instrText xml:space="preserve"> PAGEREF _Ref481570306 \h </w:instrText>
             </w:r>
             <w:r>
               <w:fldChar w:fldCharType="separate"/>
@@ -843,12 +791,9 @@
               <w:rPr>
                 <w:noProof/>
               </w:rPr>
-              <w:t>5</w:t>
-            </w:r>
-            <w:r>
-              <w:rPr>
-                <w:noProof/>
-              </w:rPr>
+              <w:t>6</w:t>
+            </w:r>
+            <w:r>
               <w:fldChar w:fldCharType="end"/>
             </w:r>
           </w:p>
@@ -859,7 +804,7 @@
           </w:tcPr>
           <w:p>
             <w:r>
-              <w:t>Returns product of dot multiplication</w:t>
+              <w:t>Compound add and assign operator</w:t>
             </w:r>
           </w:p>
         </w:tc>
@@ -871,7 +816,7 @@
           </w:tcPr>
           <w:p>
             <w:r>
-              <w:t>cross</w:t>
+              <w:t>operator-=</w:t>
             </w:r>
           </w:p>
         </w:tc>
@@ -884,7 +829,7 @@
               <w:fldChar w:fldCharType="begin"/>
             </w:r>
             <w:r>
-              <w:instrText xml:space="preserve"> PAGEREF VectorCross </w:instrText>
+              <w:instrText xml:space="preserve"> PAGEREF _Ref481570312 \h </w:instrText>
             </w:r>
             <w:r>
               <w:fldChar w:fldCharType="separate"/>
@@ -893,14 +838,134 @@
               <w:rPr>
                 <w:noProof/>
               </w:rPr>
-              <w:t>5</w:t>
+              <w:t>6</w:t>
+            </w:r>
+            <w:r>
+              <w:fldChar w:fldCharType="end"/>
+            </w:r>
+          </w:p>
+        </w:tc>
+        <w:tc>
+          <w:tcPr>
+            <w:tcW w:w="6647" w:type="dxa"/>
+          </w:tcPr>
+          <w:p>
+            <w:r>
+              <w:t>Compound subtract and assign operator</w:t>
+            </w:r>
+          </w:p>
+        </w:tc>
+      </w:tr>
+      <w:tr>
+        <w:tc>
+          <w:tcPr>
+            <w:tcW w:w="2046" w:type="dxa"/>
+          </w:tcPr>
+          <w:p>
+            <w:r>
+              <w:t>operator*=</w:t>
+            </w:r>
+          </w:p>
+        </w:tc>
+        <w:tc>
+          <w:tcPr>
+            <w:tcW w:w="657" w:type="dxa"/>
+          </w:tcPr>
+          <w:p>
+            <w:r>
+              <w:fldChar w:fldCharType="begin"/>
+            </w:r>
+            <w:r>
+              <w:instrText xml:space="preserve"> PAGEREF _Ref481570316 \h </w:instrText>
+            </w:r>
+            <w:r>
+              <w:fldChar w:fldCharType="separate"/>
             </w:r>
             <w:r>
               <w:rPr>
                 <w:noProof/>
               </w:rPr>
+              <w:t>6</w:t>
+            </w:r>
+            <w:r>
               <w:fldChar w:fldCharType="end"/>
             </w:r>
+          </w:p>
+        </w:tc>
+        <w:tc>
+          <w:tcPr>
+            <w:tcW w:w="6647" w:type="dxa"/>
+          </w:tcPr>
+          <w:p>
+            <w:r>
+              <w:t>Compound multiply and assign operator</w:t>
+            </w:r>
+            <w:bookmarkStart w:id="9" w:name="_GoBack"/>
+            <w:bookmarkEnd w:id="9"/>
+          </w:p>
+        </w:tc>
+      </w:tr>
+      <w:tr>
+        <w:tc>
+          <w:tcPr>
+            <w:tcW w:w="2046" w:type="dxa"/>
+          </w:tcPr>
+          <w:p>
+            <w:r>
+              <w:t>dot</w:t>
+            </w:r>
+          </w:p>
+        </w:tc>
+        <w:tc>
+          <w:tcPr>
+            <w:tcW w:w="657" w:type="dxa"/>
+          </w:tcPr>
+          <w:p>
+            <w:fldSimple w:instr=" PAGEREF VectorDot ">
+              <w:r>
+                <w:rPr>
+                  <w:noProof/>
+                </w:rPr>
+                <w:t>5</w:t>
+              </w:r>
+            </w:fldSimple>
+          </w:p>
+        </w:tc>
+        <w:tc>
+          <w:tcPr>
+            <w:tcW w:w="6647" w:type="dxa"/>
+          </w:tcPr>
+          <w:p>
+            <w:r>
+              <w:t>Returns product of dot multiplication</w:t>
+            </w:r>
+          </w:p>
+        </w:tc>
+      </w:tr>
+      <w:tr>
+        <w:tc>
+          <w:tcPr>
+            <w:tcW w:w="2046" w:type="dxa"/>
+          </w:tcPr>
+          <w:p>
+            <w:r>
+              <w:t>cross</w:t>
+            </w:r>
+          </w:p>
+        </w:tc>
+        <w:tc>
+          <w:tcPr>
+            <w:tcW w:w="657" w:type="dxa"/>
+          </w:tcPr>
+          <w:p>
+            <w:fldSimple w:instr=" PAGEREF VectorCross ">
+              <w:r>
+                <w:rPr>
+                  <w:noProof/>
+                </w:rPr>
+                <w:t>5</w:t>
+              </w:r>
+            </w:fldSimple>
           </w:p>
         </w:tc>
         <w:tc>
@@ -932,27 +997,14 @@
             <w:tcW w:w="657" w:type="dxa"/>
           </w:tcPr>
           <w:p>
-            <w:r>
-              <w:fldChar w:fldCharType="begin"/>
-            </w:r>
-            <w:r>
-              <w:instrText xml:space="preserve"> PAGEREF VectorMagSqr </w:instrText>
-            </w:r>
-            <w:r>
-              <w:fldChar w:fldCharType="separate"/>
-            </w:r>
-            <w:r>
-              <w:rPr>
-                <w:noProof/>
-              </w:rPr>
-              <w:t>6</w:t>
-            </w:r>
-            <w:r>
-              <w:rPr>
-                <w:noProof/>
-              </w:rPr>
-              <w:fldChar w:fldCharType="end"/>
-            </w:r>
+            <w:fldSimple w:instr=" PAGEREF VectorMagSqr ">
+              <w:r>
+                <w:rPr>
+                  <w:noProof/>
+                </w:rPr>
+                <w:t>6</w:t>
+              </w:r>
+            </w:fldSimple>
           </w:p>
         </w:tc>
         <w:tc>
@@ -982,27 +1034,14 @@
             <w:tcW w:w="657" w:type="dxa"/>
           </w:tcPr>
           <w:p>
-            <w:r>
-              <w:fldChar w:fldCharType="begin"/>
-            </w:r>
-            <w:r>
-              <w:instrText xml:space="preserve"> PAGEREF VectorMag </w:instrText>
-            </w:r>
-            <w:r>
-              <w:fldChar w:fldCharType="separate"/>
-            </w:r>
-            <w:r>
-              <w:rPr>
-                <w:noProof/>
-              </w:rPr>
-              <w:t>6</w:t>
-            </w:r>
-            <w:r>
-              <w:rPr>
-                <w:noProof/>
-              </w:rPr>
-              <w:fldChar w:fldCharType="end"/>
-            </w:r>
+            <w:fldSimple w:instr=" PAGEREF VectorMag ">
+              <w:r>
+                <w:rPr>
+                  <w:noProof/>
+                </w:rPr>
+                <w:t>6</w:t>
+              </w:r>
+            </w:fldSimple>
           </w:p>
         </w:tc>
         <w:tc>
@@ -1032,27 +1071,14 @@
             <w:tcW w:w="657" w:type="dxa"/>
           </w:tcPr>
           <w:p>
-            <w:r>
-              <w:fldChar w:fldCharType="begin"/>
-            </w:r>
-            <w:r>
-              <w:instrText xml:space="preserve"> PAGEREF VectorNormalise </w:instrText>
-            </w:r>
-            <w:r>
-              <w:fldChar w:fldCharType="separate"/>
-            </w:r>
-            <w:r>
-              <w:rPr>
-                <w:noProof/>
-              </w:rPr>
-              <w:t>6</w:t>
-            </w:r>
-            <w:r>
-              <w:rPr>
-                <w:noProof/>
-              </w:rPr>
-              <w:fldChar w:fldCharType="end"/>
-            </w:r>
+            <w:fldSimple w:instr=" PAGEREF VectorNormalise ">
+              <w:r>
+                <w:rPr>
+                  <w:noProof/>
+                </w:rPr>
+                <w:t>6</w:t>
+              </w:r>
+            </w:fldSimple>
           </w:p>
         </w:tc>
         <w:tc>
@@ -1084,27 +1110,14 @@
             <w:tcW w:w="657" w:type="dxa"/>
           </w:tcPr>
           <w:p>
-            <w:r>
-              <w:fldChar w:fldCharType="begin"/>
-            </w:r>
-            <w:r>
-              <w:instrText xml:space="preserve"> PAGEREF VectorCompare </w:instrText>
-            </w:r>
-            <w:r>
-              <w:fldChar w:fldCharType="separate"/>
-            </w:r>
-            <w:r>
-              <w:rPr>
-                <w:noProof/>
-              </w:rPr>
-              <w:t>6</w:t>
-            </w:r>
-            <w:r>
-              <w:rPr>
-                <w:noProof/>
-              </w:rPr>
-              <w:fldChar w:fldCharType="end"/>
-            </w:r>
+            <w:fldSimple w:instr=" PAGEREF VectorCompare ">
+              <w:r>
+                <w:rPr>
+                  <w:noProof/>
+                </w:rPr>
+                <w:t>6</w:t>
+              </w:r>
+            </w:fldSimple>
           </w:p>
         </w:tc>
         <w:tc>
@@ -1282,11 +1295,11 @@
       <w:pPr>
         <w:pStyle w:val="Heading2"/>
       </w:pPr>
-      <w:bookmarkStart w:id="9" w:name="_Toc480131625"/>
+      <w:bookmarkStart w:id="10" w:name="_Toc480131625"/>
       <w:r>
         <w:t>Non-member Functions</w:t>
       </w:r>
-      <w:bookmarkEnd w:id="9"/>
+      <w:bookmarkEnd w:id="10"/>
     </w:p>
     <w:tbl>
       <w:tblPr>
@@ -1365,27 +1378,14 @@
             <w:tcW w:w="567" w:type="dxa"/>
           </w:tcPr>
           <w:p>
-            <w:r>
-              <w:fldChar w:fldCharType="begin"/>
-            </w:r>
-            <w:r>
-              <w:instrText xml:space="preserve"> PAGEREF VectorPlus </w:instrText>
-            </w:r>
-            <w:r>
-              <w:fldChar w:fldCharType="separate"/>
-            </w:r>
-            <w:r>
-              <w:rPr>
-                <w:noProof/>
-              </w:rPr>
-              <w:t>7</w:t>
-            </w:r>
-            <w:r>
-              <w:rPr>
-                <w:noProof/>
-              </w:rPr>
-              <w:fldChar w:fldCharType="end"/>
-            </w:r>
+            <w:fldSimple w:instr=" PAGEREF VectorPlus ">
+              <w:r>
+                <w:rPr>
+                  <w:noProof/>
+                </w:rPr>
+                <w:t>7</w:t>
+              </w:r>
+            </w:fldSimple>
           </w:p>
         </w:tc>
         <w:tc>
@@ -1415,27 +1415,14 @@
             <w:tcW w:w="567" w:type="dxa"/>
           </w:tcPr>
           <w:p>
-            <w:r>
-              <w:fldChar w:fldCharType="begin"/>
-            </w:r>
-            <w:r>
-              <w:instrText xml:space="preserve"> PAGEREF VectorMinus </w:instrText>
-            </w:r>
-            <w:r>
-              <w:fldChar w:fldCharType="separate"/>
-            </w:r>
-            <w:r>
-              <w:rPr>
-                <w:noProof/>
-              </w:rPr>
-              <w:t>7</w:t>
-            </w:r>
-            <w:r>
-              <w:rPr>
-                <w:noProof/>
-              </w:rPr>
-              <w:fldChar w:fldCharType="end"/>
-            </w:r>
+            <w:fldSimple w:instr=" PAGEREF VectorMinus ">
+              <w:r>
+                <w:rPr>
+                  <w:noProof/>
+                </w:rPr>
+                <w:t>7</w:t>
+              </w:r>
+            </w:fldSimple>
           </w:p>
         </w:tc>
         <w:tc>
@@ -1465,27 +1452,14 @@
             <w:tcW w:w="567" w:type="dxa"/>
           </w:tcPr>
           <w:p>
-            <w:r>
-              <w:fldChar w:fldCharType="begin"/>
-            </w:r>
-            <w:r>
-              <w:instrText xml:space="preserve"> PAGEREF VectorMultiply </w:instrText>
-            </w:r>
-            <w:r>
-              <w:fldChar w:fldCharType="separate"/>
-            </w:r>
-            <w:r>
-              <w:rPr>
-                <w:noProof/>
-              </w:rPr>
-              <w:t>7</w:t>
-            </w:r>
-            <w:r>
-              <w:rPr>
-                <w:noProof/>
-              </w:rPr>
-              <w:fldChar w:fldCharType="end"/>
-            </w:r>
+            <w:fldSimple w:instr=" PAGEREF VectorMultiply ">
+              <w:r>
+                <w:rPr>
+                  <w:noProof/>
+                </w:rPr>
+                <w:t>7</w:t>
+              </w:r>
+            </w:fldSimple>
           </w:p>
         </w:tc>
         <w:tc>
@@ -1515,27 +1489,14 @@
             <w:tcW w:w="567" w:type="dxa"/>
           </w:tcPr>
           <w:p>
-            <w:r>
-              <w:fldChar w:fldCharType="begin"/>
-            </w:r>
-            <w:r>
-              <w:instrText xml:space="preserve"> PAGEREF VectorCompOperator </w:instrText>
-            </w:r>
-            <w:r>
-              <w:fldChar w:fldCharType="separate"/>
-            </w:r>
-            <w:r>
-              <w:rPr>
-                <w:noProof/>
-              </w:rPr>
-              <w:t>8</w:t>
-            </w:r>
-            <w:r>
-              <w:rPr>
-                <w:noProof/>
-              </w:rPr>
-              <w:fldChar w:fldCharType="end"/>
-            </w:r>
+            <w:fldSimple w:instr=" PAGEREF VectorCompOperator ">
+              <w:r>
+                <w:rPr>
+                  <w:noProof/>
+                </w:rPr>
+                <w:t>8</w:t>
+              </w:r>
+            </w:fldSimple>
           </w:p>
         </w:tc>
         <w:tc>
@@ -1565,27 +1526,14 @@
             <w:tcW w:w="567" w:type="dxa"/>
           </w:tcPr>
           <w:p>
-            <w:r>
-              <w:fldChar w:fldCharType="begin"/>
-            </w:r>
-            <w:r>
-              <w:instrText xml:space="preserve"> PAGEREF VectorCompOperator </w:instrText>
-            </w:r>
-            <w:r>
-              <w:fldChar w:fldCharType="separate"/>
-            </w:r>
-            <w:r>
-              <w:rPr>
-                <w:noProof/>
-              </w:rPr>
-              <w:t>8</w:t>
-            </w:r>
-            <w:r>
-              <w:rPr>
-                <w:noProof/>
-              </w:rPr>
-              <w:fldChar w:fldCharType="end"/>
-            </w:r>
+            <w:fldSimple w:instr=" PAGEREF VectorCompOperator ">
+              <w:r>
+                <w:rPr>
+                  <w:noProof/>
+                </w:rPr>
+                <w:t>8</w:t>
+              </w:r>
+            </w:fldSimple>
           </w:p>
         </w:tc>
         <w:tc>
@@ -1615,27 +1563,14 @@
             <w:tcW w:w="567" w:type="dxa"/>
           </w:tcPr>
           <w:p>
-            <w:r>
-              <w:fldChar w:fldCharType="begin"/>
-            </w:r>
-            <w:r>
-              <w:instrText xml:space="preserve"> PAGEREF VectorCompOperator </w:instrText>
-            </w:r>
-            <w:r>
-              <w:fldChar w:fldCharType="separate"/>
-            </w:r>
-            <w:r>
-              <w:rPr>
-                <w:noProof/>
-              </w:rPr>
-              <w:t>8</w:t>
-            </w:r>
-            <w:r>
-              <w:rPr>
-                <w:noProof/>
-              </w:rPr>
-              <w:fldChar w:fldCharType="end"/>
-            </w:r>
+            <w:fldSimple w:instr=" PAGEREF VectorCompOperator ">
+              <w:r>
+                <w:rPr>
+                  <w:noProof/>
+                </w:rPr>
+                <w:t>8</w:t>
+              </w:r>
+            </w:fldSimple>
           </w:p>
         </w:tc>
         <w:tc>
@@ -1665,27 +1600,14 @@
             <w:tcW w:w="567" w:type="dxa"/>
           </w:tcPr>
           <w:p>
-            <w:r>
-              <w:fldChar w:fldCharType="begin"/>
-            </w:r>
-            <w:r>
-              <w:instrText xml:space="preserve"> PAGEREF VectorCompOperator </w:instrText>
-            </w:r>
-            <w:r>
-              <w:fldChar w:fldCharType="separate"/>
-            </w:r>
-            <w:r>
-              <w:rPr>
-                <w:noProof/>
-              </w:rPr>
-              <w:t>8</w:t>
-            </w:r>
-            <w:r>
-              <w:rPr>
-                <w:noProof/>
-              </w:rPr>
-              <w:fldChar w:fldCharType="end"/>
-            </w:r>
+            <w:fldSimple w:instr=" PAGEREF VectorCompOperator ">
+              <w:r>
+                <w:rPr>
+                  <w:noProof/>
+                </w:rPr>
+                <w:t>8</w:t>
+              </w:r>
+            </w:fldSimple>
           </w:p>
         </w:tc>
         <w:tc>
@@ -1715,27 +1637,14 @@
             <w:tcW w:w="567" w:type="dxa"/>
           </w:tcPr>
           <w:p>
-            <w:r>
-              <w:fldChar w:fldCharType="begin"/>
-            </w:r>
-            <w:r>
-              <w:instrText xml:space="preserve"> PAGEREF VectorEqOperator </w:instrText>
-            </w:r>
-            <w:r>
-              <w:fldChar w:fldCharType="separate"/>
-            </w:r>
-            <w:r>
-              <w:rPr>
-                <w:noProof/>
-              </w:rPr>
-              <w:t>8</w:t>
-            </w:r>
-            <w:r>
-              <w:rPr>
-                <w:noProof/>
-              </w:rPr>
-              <w:fldChar w:fldCharType="end"/>
-            </w:r>
+            <w:fldSimple w:instr=" PAGEREF VectorEqOperator ">
+              <w:r>
+                <w:rPr>
+                  <w:noProof/>
+                </w:rPr>
+                <w:t>8</w:t>
+              </w:r>
+            </w:fldSimple>
           </w:p>
         </w:tc>
         <w:tc>
@@ -1765,27 +1674,14 @@
             <w:tcW w:w="567" w:type="dxa"/>
           </w:tcPr>
           <w:p>
-            <w:r>
-              <w:fldChar w:fldCharType="begin"/>
-            </w:r>
-            <w:r>
-              <w:instrText xml:space="preserve"> PAGEREF VectorEqOperator </w:instrText>
-            </w:r>
-            <w:r>
-              <w:fldChar w:fldCharType="separate"/>
-            </w:r>
-            <w:r>
-              <w:rPr>
-                <w:noProof/>
-              </w:rPr>
-              <w:t>8</w:t>
-            </w:r>
-            <w:r>
-              <w:rPr>
-                <w:noProof/>
-              </w:rPr>
-              <w:fldChar w:fldCharType="end"/>
-            </w:r>
+            <w:fldSimple w:instr=" PAGEREF VectorEqOperator ">
+              <w:r>
+                <w:rPr>
+                  <w:noProof/>
+                </w:rPr>
+                <w:t>8</w:t>
+              </w:r>
+            </w:fldSimple>
           </w:p>
         </w:tc>
         <w:tc>
@@ -1810,7 +1706,7 @@
       <w:pPr>
         <w:pStyle w:val="Heading2"/>
       </w:pPr>
-      <w:bookmarkStart w:id="10" w:name="VectorCtor"/>
+      <w:bookmarkStart w:id="11" w:name="VectorCtor"/>
       <w:proofErr w:type="gramStart"/>
       <w:r>
         <w:lastRenderedPageBreak/>
@@ -1820,7 +1716,7 @@
       <w:r>
         <w:t>Vector</w:t>
       </w:r>
-      <w:bookmarkEnd w:id="10"/>
+      <w:bookmarkEnd w:id="11"/>
     </w:p>
     <w:p>
       <w:pPr>
@@ -2310,7 +2206,7 @@
       <w:pPr>
         <w:pStyle w:val="Heading2"/>
       </w:pPr>
-      <w:bookmarkStart w:id="11" w:name="VectorDtor"/>
+      <w:bookmarkStart w:id="12" w:name="VectorDtor"/>
       <w:proofErr w:type="gramStart"/>
       <w:r>
         <w:t>Vector:</w:t>
@@ -2322,7 +2218,7 @@
       <w:r>
         <w:t>~Vector</w:t>
       </w:r>
-      <w:bookmarkEnd w:id="11"/>
+      <w:bookmarkEnd w:id="12"/>
     </w:p>
     <w:p>
       <w:pPr>
@@ -2397,7 +2293,7 @@
       <w:pPr>
         <w:pStyle w:val="Heading2"/>
       </w:pPr>
-      <w:bookmarkStart w:id="12" w:name="VectorAccess"/>
+      <w:bookmarkStart w:id="13" w:name="VectorAccess"/>
       <w:proofErr w:type="gramStart"/>
       <w:r>
         <w:t>Vector::</w:t>
@@ -2406,7 +2302,7 @@
       <w:r>
         <w:t>operator[]</w:t>
       </w:r>
-      <w:bookmarkEnd w:id="12"/>
+      <w:bookmarkEnd w:id="13"/>
     </w:p>
     <w:p>
       <w:pPr>
@@ -2731,7 +2627,7 @@
       <w:pPr>
         <w:pStyle w:val="Heading2"/>
       </w:pPr>
-      <w:bookmarkStart w:id="13" w:name="VectorCastFloat"/>
+      <w:bookmarkStart w:id="14" w:name="VectorCastFloat"/>
       <w:proofErr w:type="gramStart"/>
       <w:r>
         <w:t>Vector::</w:t>
@@ -2741,7 +2637,7 @@
         <w:t>operator float*</w:t>
       </w:r>
     </w:p>
-    <w:bookmarkEnd w:id="13"/>
+    <w:bookmarkEnd w:id="14"/>
     <w:p>
       <w:r>
         <w:rPr>
@@ -2828,7 +2724,7 @@
       <w:pPr>
         <w:pStyle w:val="Heading2"/>
       </w:pPr>
-      <w:bookmarkStart w:id="14" w:name="VectorCastVector"/>
+      <w:bookmarkStart w:id="15" w:name="VectorCastVector"/>
       <w:proofErr w:type="gramStart"/>
       <w:r>
         <w:t>Vector::</w:t>
@@ -2838,7 +2734,7 @@
         <w:t>Vector&lt;D&gt;</w:t>
       </w:r>
     </w:p>
-    <w:bookmarkEnd w:id="14"/>
+    <w:bookmarkEnd w:id="15"/>
     <w:p>
       <w:pPr>
         <w:autoSpaceDE w:val="0"/>
@@ -2989,7 +2885,7 @@
           <w:szCs w:val="19"/>
           <w:lang w:val="en-AU"/>
         </w:rPr>
-        <w:t>);</w:t>
+        <w:t>;</w:t>
       </w:r>
       <w:r>
         <w:rPr>
@@ -3045,17 +2941,497 @@
       <w:pPr>
         <w:pStyle w:val="Heading2"/>
       </w:pPr>
-      <w:bookmarkStart w:id="15" w:name="VectorDot"/>
+      <w:bookmarkStart w:id="16" w:name="_Ref481570306"/>
       <w:proofErr w:type="gramStart"/>
       <w:r>
         <w:t>Vector::</w:t>
       </w:r>
       <w:proofErr w:type="gramEnd"/>
       <w:r>
+        <w:t>operator+=</w:t>
+      </w:r>
+      <w:bookmarkEnd w:id="16"/>
+    </w:p>
+    <w:p>
+      <w:pPr>
+        <w:rPr>
+          <w:rFonts w:ascii="Consolas" w:hAnsi="Consolas" w:cs="Consolas"/>
+          <w:color w:val="000000"/>
+          <w:sz w:val="19"/>
+          <w:szCs w:val="19"/>
+        </w:rPr>
+      </w:pPr>
+      <w:r>
+        <w:rPr>
+          <w:rFonts w:ascii="Consolas" w:hAnsi="Consolas" w:cs="Consolas"/>
+          <w:color w:val="2B91AF"/>
+          <w:sz w:val="19"/>
+          <w:szCs w:val="19"/>
+          <w:highlight w:val="white"/>
+        </w:rPr>
+        <w:t>Vector</w:t>
+      </w:r>
+      <w:r>
+        <w:rPr>
+          <w:rFonts w:ascii="Consolas" w:hAnsi="Consolas" w:cs="Consolas"/>
+          <w:color w:val="000000"/>
+          <w:sz w:val="19"/>
+          <w:szCs w:val="19"/>
+          <w:highlight w:val="white"/>
+        </w:rPr>
+        <w:t xml:space="preserve">&lt;DIM&gt; </w:t>
+      </w:r>
+      <w:r>
+        <w:rPr>
+          <w:rFonts w:ascii="Consolas" w:hAnsi="Consolas" w:cs="Consolas"/>
+          <w:color w:val="008080"/>
+          <w:sz w:val="19"/>
+          <w:szCs w:val="19"/>
+          <w:highlight w:val="white"/>
+        </w:rPr>
+        <w:t>operator+</w:t>
+      </w:r>
+      <w:proofErr w:type="gramStart"/>
+      <w:r>
+        <w:rPr>
+          <w:rFonts w:ascii="Consolas" w:hAnsi="Consolas" w:cs="Consolas"/>
+          <w:color w:val="008080"/>
+          <w:sz w:val="19"/>
+          <w:szCs w:val="19"/>
+          <w:highlight w:val="white"/>
+        </w:rPr>
+        <w:t>=</w:t>
+      </w:r>
+      <w:r>
+        <w:rPr>
+          <w:rFonts w:ascii="Consolas" w:hAnsi="Consolas" w:cs="Consolas"/>
+          <w:color w:val="000000"/>
+          <w:sz w:val="19"/>
+          <w:szCs w:val="19"/>
+          <w:highlight w:val="white"/>
+        </w:rPr>
+        <w:t>(</w:t>
+      </w:r>
+      <w:proofErr w:type="spellStart"/>
+      <w:proofErr w:type="gramEnd"/>
+      <w:r>
+        <w:rPr>
+          <w:rFonts w:ascii="Consolas" w:hAnsi="Consolas" w:cs="Consolas"/>
+          <w:color w:val="0000FF"/>
+          <w:sz w:val="19"/>
+          <w:szCs w:val="19"/>
+          <w:highlight w:val="white"/>
+        </w:rPr>
+        <w:t>const</w:t>
+      </w:r>
+      <w:proofErr w:type="spellEnd"/>
+      <w:r>
+        <w:rPr>
+          <w:rFonts w:ascii="Consolas" w:hAnsi="Consolas" w:cs="Consolas"/>
+          <w:color w:val="000000"/>
+          <w:sz w:val="19"/>
+          <w:szCs w:val="19"/>
+          <w:highlight w:val="white"/>
+        </w:rPr>
+        <w:t xml:space="preserve"> </w:t>
+      </w:r>
+      <w:r>
+        <w:rPr>
+          <w:rFonts w:ascii="Consolas" w:hAnsi="Consolas" w:cs="Consolas"/>
+          <w:color w:val="2B91AF"/>
+          <w:sz w:val="19"/>
+          <w:szCs w:val="19"/>
+          <w:highlight w:val="white"/>
+        </w:rPr>
+        <w:t>Vector</w:t>
+      </w:r>
+      <w:r>
+        <w:rPr>
+          <w:rFonts w:ascii="Consolas" w:hAnsi="Consolas" w:cs="Consolas"/>
+          <w:color w:val="000000"/>
+          <w:sz w:val="19"/>
+          <w:szCs w:val="19"/>
+          <w:highlight w:val="white"/>
+        </w:rPr>
+        <w:t xml:space="preserve">&lt;DIM&gt;&amp; </w:t>
+      </w:r>
+      <w:r>
+        <w:rPr>
+          <w:rFonts w:ascii="Consolas" w:hAnsi="Consolas" w:cs="Consolas"/>
+          <w:color w:val="808080"/>
+          <w:sz w:val="19"/>
+          <w:szCs w:val="19"/>
+          <w:highlight w:val="white"/>
+        </w:rPr>
+        <w:t>b</w:t>
+      </w:r>
+      <w:r>
+        <w:rPr>
+          <w:rFonts w:ascii="Consolas" w:hAnsi="Consolas" w:cs="Consolas"/>
+          <w:color w:val="000000"/>
+          <w:sz w:val="19"/>
+          <w:szCs w:val="19"/>
+          <w:highlight w:val="white"/>
+        </w:rPr>
+        <w:t>)</w:t>
+      </w:r>
+      <w:r>
+        <w:rPr>
+          <w:rFonts w:ascii="Consolas" w:hAnsi="Consolas" w:cs="Consolas"/>
+          <w:color w:val="000000"/>
+          <w:sz w:val="19"/>
+          <w:szCs w:val="19"/>
+        </w:rPr>
+        <w:t>;</w:t>
+      </w:r>
+    </w:p>
+    <w:p>
+      <w:r>
+        <w:t>Adds this vector and another vector, and assigns the result to this vector.</w:t>
+      </w:r>
+    </w:p>
+    <w:p>
+      <w:pPr>
+        <w:pStyle w:val="Heading3"/>
+      </w:pPr>
+      <w:r>
+        <w:t>Return Value</w:t>
+      </w:r>
+    </w:p>
+    <w:p>
+      <w:r>
+        <w:t>*this</w:t>
+      </w:r>
+    </w:p>
+    <w:p/>
+    <w:p>
+      <w:pPr>
+        <w:pStyle w:val="Heading2"/>
+      </w:pPr>
+      <w:bookmarkStart w:id="17" w:name="_Ref481570312"/>
+      <w:proofErr w:type="gramStart"/>
+      <w:r>
+        <w:t>Vector::</w:t>
+      </w:r>
+      <w:proofErr w:type="gramEnd"/>
+      <w:r>
+        <w:t>operator-=</w:t>
+      </w:r>
+      <w:bookmarkEnd w:id="17"/>
+    </w:p>
+    <w:p>
+      <w:pPr>
+        <w:rPr>
+          <w:rFonts w:ascii="Consolas" w:hAnsi="Consolas" w:cs="Consolas"/>
+          <w:color w:val="000000"/>
+          <w:sz w:val="19"/>
+          <w:szCs w:val="19"/>
+        </w:rPr>
+      </w:pPr>
+      <w:r>
+        <w:rPr>
+          <w:rFonts w:ascii="Consolas" w:hAnsi="Consolas" w:cs="Consolas"/>
+          <w:color w:val="2B91AF"/>
+          <w:sz w:val="19"/>
+          <w:szCs w:val="19"/>
+          <w:highlight w:val="white"/>
+        </w:rPr>
+        <w:t>Vector</w:t>
+      </w:r>
+      <w:r>
+        <w:rPr>
+          <w:rFonts w:ascii="Consolas" w:hAnsi="Consolas" w:cs="Consolas"/>
+          <w:color w:val="000000"/>
+          <w:sz w:val="19"/>
+          <w:szCs w:val="19"/>
+          <w:highlight w:val="white"/>
+        </w:rPr>
+        <w:t xml:space="preserve">&lt;DIM&gt; </w:t>
+      </w:r>
+      <w:r>
+        <w:rPr>
+          <w:rFonts w:ascii="Consolas" w:hAnsi="Consolas" w:cs="Consolas"/>
+          <w:color w:val="008080"/>
+          <w:sz w:val="19"/>
+          <w:szCs w:val="19"/>
+          <w:highlight w:val="white"/>
+        </w:rPr>
+        <w:t>operator-</w:t>
+      </w:r>
+      <w:proofErr w:type="gramStart"/>
+      <w:r>
+        <w:rPr>
+          <w:rFonts w:ascii="Consolas" w:hAnsi="Consolas" w:cs="Consolas"/>
+          <w:color w:val="008080"/>
+          <w:sz w:val="19"/>
+          <w:szCs w:val="19"/>
+          <w:highlight w:val="white"/>
+        </w:rPr>
+        <w:t>=</w:t>
+      </w:r>
+      <w:r>
+        <w:rPr>
+          <w:rFonts w:ascii="Consolas" w:hAnsi="Consolas" w:cs="Consolas"/>
+          <w:color w:val="000000"/>
+          <w:sz w:val="19"/>
+          <w:szCs w:val="19"/>
+          <w:highlight w:val="white"/>
+        </w:rPr>
+        <w:t>(</w:t>
+      </w:r>
+      <w:proofErr w:type="spellStart"/>
+      <w:proofErr w:type="gramEnd"/>
+      <w:r>
+        <w:rPr>
+          <w:rFonts w:ascii="Consolas" w:hAnsi="Consolas" w:cs="Consolas"/>
+          <w:color w:val="0000FF"/>
+          <w:sz w:val="19"/>
+          <w:szCs w:val="19"/>
+          <w:highlight w:val="white"/>
+        </w:rPr>
+        <w:t>const</w:t>
+      </w:r>
+      <w:proofErr w:type="spellEnd"/>
+      <w:r>
+        <w:rPr>
+          <w:rFonts w:ascii="Consolas" w:hAnsi="Consolas" w:cs="Consolas"/>
+          <w:color w:val="000000"/>
+          <w:sz w:val="19"/>
+          <w:szCs w:val="19"/>
+          <w:highlight w:val="white"/>
+        </w:rPr>
+        <w:t xml:space="preserve"> </w:t>
+      </w:r>
+      <w:r>
+        <w:rPr>
+          <w:rFonts w:ascii="Consolas" w:hAnsi="Consolas" w:cs="Consolas"/>
+          <w:color w:val="2B91AF"/>
+          <w:sz w:val="19"/>
+          <w:szCs w:val="19"/>
+          <w:highlight w:val="white"/>
+        </w:rPr>
+        <w:t>Vector</w:t>
+      </w:r>
+      <w:r>
+        <w:rPr>
+          <w:rFonts w:ascii="Consolas" w:hAnsi="Consolas" w:cs="Consolas"/>
+          <w:color w:val="000000"/>
+          <w:sz w:val="19"/>
+          <w:szCs w:val="19"/>
+          <w:highlight w:val="white"/>
+        </w:rPr>
+        <w:t xml:space="preserve">&lt;DIM&gt;&amp; </w:t>
+      </w:r>
+      <w:r>
+        <w:rPr>
+          <w:rFonts w:ascii="Consolas" w:hAnsi="Consolas" w:cs="Consolas"/>
+          <w:color w:val="808080"/>
+          <w:sz w:val="19"/>
+          <w:szCs w:val="19"/>
+          <w:highlight w:val="white"/>
+        </w:rPr>
+        <w:t>b</w:t>
+      </w:r>
+      <w:r>
+        <w:rPr>
+          <w:rFonts w:ascii="Consolas" w:hAnsi="Consolas" w:cs="Consolas"/>
+          <w:color w:val="000000"/>
+          <w:sz w:val="19"/>
+          <w:szCs w:val="19"/>
+          <w:highlight w:val="white"/>
+        </w:rPr>
+        <w:t>)</w:t>
+      </w:r>
+      <w:r>
+        <w:rPr>
+          <w:rFonts w:ascii="Consolas" w:hAnsi="Consolas" w:cs="Consolas"/>
+          <w:color w:val="000000"/>
+          <w:sz w:val="19"/>
+          <w:szCs w:val="19"/>
+        </w:rPr>
+        <w:t>;</w:t>
+      </w:r>
+    </w:p>
+    <w:p>
+      <w:r>
+        <w:t>Subtracts a vector from this vector, and assigns the result to this vector.</w:t>
+      </w:r>
+    </w:p>
+    <w:p>
+      <w:pPr>
+        <w:pStyle w:val="Heading3"/>
+      </w:pPr>
+      <w:r>
+        <w:t>Return Value</w:t>
+      </w:r>
+    </w:p>
+    <w:p>
+      <w:r>
+        <w:t>*this</w:t>
+      </w:r>
+    </w:p>
+    <w:p/>
+    <w:p>
+      <w:pPr>
+        <w:pStyle w:val="Heading2"/>
+      </w:pPr>
+      <w:bookmarkStart w:id="18" w:name="_Ref481570316"/>
+      <w:proofErr w:type="gramStart"/>
+      <w:r>
+        <w:t>Vector::</w:t>
+      </w:r>
+      <w:proofErr w:type="gramEnd"/>
+      <w:r>
+        <w:t>operator*=</w:t>
+      </w:r>
+      <w:bookmarkEnd w:id="18"/>
+    </w:p>
+    <w:p>
+      <w:pPr>
+        <w:rPr>
+          <w:rFonts w:ascii="Consolas" w:hAnsi="Consolas" w:cs="Consolas"/>
+          <w:color w:val="000000"/>
+          <w:sz w:val="19"/>
+          <w:szCs w:val="19"/>
+        </w:rPr>
+      </w:pPr>
+      <w:r>
+        <w:rPr>
+          <w:rFonts w:ascii="Consolas" w:hAnsi="Consolas" w:cs="Consolas"/>
+          <w:color w:val="2B91AF"/>
+          <w:sz w:val="19"/>
+          <w:szCs w:val="19"/>
+          <w:highlight w:val="white"/>
+        </w:rPr>
+        <w:t>Vector</w:t>
+      </w:r>
+      <w:r>
+        <w:rPr>
+          <w:rFonts w:ascii="Consolas" w:hAnsi="Consolas" w:cs="Consolas"/>
+          <w:color w:val="000000"/>
+          <w:sz w:val="19"/>
+          <w:szCs w:val="19"/>
+          <w:highlight w:val="white"/>
+        </w:rPr>
+        <w:t xml:space="preserve">&lt;DIM&gt; </w:t>
+      </w:r>
+      <w:r>
+        <w:rPr>
+          <w:rFonts w:ascii="Consolas" w:hAnsi="Consolas" w:cs="Consolas"/>
+          <w:color w:val="008080"/>
+          <w:sz w:val="19"/>
+          <w:szCs w:val="19"/>
+          <w:highlight w:val="white"/>
+        </w:rPr>
+        <w:t>operator*</w:t>
+      </w:r>
+      <w:proofErr w:type="gramStart"/>
+      <w:r>
+        <w:rPr>
+          <w:rFonts w:ascii="Consolas" w:hAnsi="Consolas" w:cs="Consolas"/>
+          <w:color w:val="008080"/>
+          <w:sz w:val="19"/>
+          <w:szCs w:val="19"/>
+          <w:highlight w:val="white"/>
+        </w:rPr>
+        <w:t>=</w:t>
+      </w:r>
+      <w:r>
+        <w:rPr>
+          <w:rFonts w:ascii="Consolas" w:hAnsi="Consolas" w:cs="Consolas"/>
+          <w:color w:val="000000"/>
+          <w:sz w:val="19"/>
+          <w:szCs w:val="19"/>
+          <w:highlight w:val="white"/>
+        </w:rPr>
+        <w:t>(</w:t>
+      </w:r>
+      <w:proofErr w:type="gramEnd"/>
+      <w:r>
+        <w:rPr>
+          <w:rFonts w:ascii="Consolas" w:hAnsi="Consolas" w:cs="Consolas"/>
+          <w:color w:val="0000FF"/>
+          <w:sz w:val="19"/>
+          <w:szCs w:val="19"/>
+          <w:highlight w:val="white"/>
+        </w:rPr>
+        <w:t>float</w:t>
+      </w:r>
+      <w:r>
+        <w:rPr>
+          <w:rFonts w:ascii="Consolas" w:hAnsi="Consolas" w:cs="Consolas"/>
+          <w:color w:val="000000"/>
+          <w:sz w:val="19"/>
+          <w:szCs w:val="19"/>
+          <w:highlight w:val="white"/>
+        </w:rPr>
+        <w:t xml:space="preserve"> </w:t>
+      </w:r>
+      <w:r>
+        <w:rPr>
+          <w:rFonts w:ascii="Consolas" w:hAnsi="Consolas" w:cs="Consolas"/>
+          <w:color w:val="808080"/>
+          <w:sz w:val="19"/>
+          <w:szCs w:val="19"/>
+          <w:highlight w:val="white"/>
+        </w:rPr>
+        <w:t>f</w:t>
+      </w:r>
+      <w:r>
+        <w:rPr>
+          <w:rFonts w:ascii="Consolas" w:hAnsi="Consolas" w:cs="Consolas"/>
+          <w:color w:val="000000"/>
+          <w:sz w:val="19"/>
+          <w:szCs w:val="19"/>
+          <w:highlight w:val="white"/>
+        </w:rPr>
+        <w:t>)</w:t>
+      </w:r>
+      <w:r>
+        <w:rPr>
+          <w:rFonts w:ascii="Consolas" w:hAnsi="Consolas" w:cs="Consolas"/>
+          <w:color w:val="000000"/>
+          <w:sz w:val="19"/>
+          <w:szCs w:val="19"/>
+        </w:rPr>
+        <w:t>;</w:t>
+      </w:r>
+    </w:p>
+    <w:p>
+      <w:r>
+        <w:t>Scales this vector by a float value, and assigns the result to this vector.</w:t>
+      </w:r>
+    </w:p>
+    <w:p>
+      <w:pPr>
+        <w:pStyle w:val="Heading3"/>
+      </w:pPr>
+      <w:r>
+        <w:t>Return Value</w:t>
+      </w:r>
+    </w:p>
+    <w:p>
+      <w:r>
+        <w:t>*this</w:t>
+      </w:r>
+    </w:p>
+    <w:p/>
+    <w:p>
+      <w:pPr>
+        <w:pStyle w:val="Heading2"/>
+      </w:pPr>
+      <w:bookmarkStart w:id="19" w:name="VectorDot"/>
+      <w:proofErr w:type="gramStart"/>
+      <w:r>
+        <w:lastRenderedPageBreak/>
+        <w:t>Vector::</w:t>
+      </w:r>
+      <w:proofErr w:type="gramEnd"/>
+      <w:r>
         <w:t>dot</w:t>
       </w:r>
     </w:p>
-    <w:bookmarkEnd w:id="15"/>
+    <w:bookmarkEnd w:id="19"/>
     <w:p>
       <w:pPr>
         <w:rPr>
@@ -3243,7 +3619,7 @@
       <w:pPr>
         <w:pStyle w:val="Heading2"/>
       </w:pPr>
-      <w:bookmarkStart w:id="16" w:name="VectorCross"/>
+      <w:bookmarkStart w:id="20" w:name="VectorCross"/>
       <w:proofErr w:type="gramStart"/>
       <w:r>
         <w:t>Vector::</w:t>
@@ -3253,7 +3629,7 @@
         <w:t>cross</w:t>
       </w:r>
     </w:p>
-    <w:bookmarkEnd w:id="16"/>
+    <w:bookmarkEnd w:id="20"/>
     <w:p>
       <w:pPr>
         <w:autoSpaceDE w:val="0"/>
@@ -3601,13 +3977,252 @@
         <w:pStyle w:val="Heading3"/>
       </w:pPr>
       <w:r>
+        <w:t>Return Value</w:t>
+      </w:r>
+    </w:p>
+    <w:p>
+      <w:r>
+        <w:t>Vector&lt;D&gt; equal to cross product of this vector and b. If this is a Vector&lt;4&gt;, its final component will have a value of 0.</w:t>
+      </w:r>
+    </w:p>
+    <w:p/>
+    <w:p>
+      <w:pPr>
+        <w:pStyle w:val="Heading2"/>
+      </w:pPr>
+      <w:bookmarkStart w:id="21" w:name="VectorMagSqr"/>
+      <w:proofErr w:type="gramStart"/>
+      <w:r>
+        <w:t>Vector::</w:t>
+      </w:r>
+      <w:proofErr w:type="spellStart"/>
+      <w:proofErr w:type="gramEnd"/>
+      <w:r>
+        <w:t>magnitudeSquared</w:t>
+      </w:r>
+      <w:proofErr w:type="spellEnd"/>
+    </w:p>
+    <w:bookmarkEnd w:id="21"/>
+    <w:p>
+      <w:pPr>
+        <w:rPr>
+          <w:rFonts w:ascii="Consolas" w:hAnsi="Consolas" w:cs="Consolas"/>
+          <w:color w:val="0000FF"/>
+          <w:sz w:val="19"/>
+          <w:szCs w:val="19"/>
+          <w:lang w:val="en-AU"/>
+        </w:rPr>
+      </w:pPr>
+      <w:r>
+        <w:rPr>
+          <w:rFonts w:ascii="Consolas" w:hAnsi="Consolas" w:cs="Consolas"/>
+          <w:color w:val="0000FF"/>
+          <w:sz w:val="19"/>
+          <w:szCs w:val="19"/>
+          <w:lang w:val="en-AU"/>
+        </w:rPr>
+        <w:t>float</w:t>
+      </w:r>
+      <w:r>
+        <w:rPr>
+          <w:rFonts w:ascii="Consolas" w:hAnsi="Consolas" w:cs="Consolas"/>
+          <w:color w:val="000000"/>
+          <w:sz w:val="19"/>
+          <w:szCs w:val="19"/>
+          <w:lang w:val="en-AU"/>
+        </w:rPr>
+        <w:t xml:space="preserve"> </w:t>
+      </w:r>
+      <w:proofErr w:type="spellStart"/>
+      <w:proofErr w:type="gramStart"/>
+      <w:r>
+        <w:rPr>
+          <w:rFonts w:ascii="Consolas" w:hAnsi="Consolas" w:cs="Consolas"/>
+          <w:color w:val="000000"/>
+          <w:sz w:val="19"/>
+          <w:szCs w:val="19"/>
+          <w:lang w:val="en-AU"/>
+        </w:rPr>
+        <w:t>magnitudeSquared</w:t>
+      </w:r>
+      <w:proofErr w:type="spellEnd"/>
+      <w:r>
+        <w:rPr>
+          <w:rFonts w:ascii="Consolas" w:hAnsi="Consolas" w:cs="Consolas"/>
+          <w:color w:val="000000"/>
+          <w:sz w:val="19"/>
+          <w:szCs w:val="19"/>
+          <w:lang w:val="en-AU"/>
+        </w:rPr>
+        <w:t>(</w:t>
+      </w:r>
+      <w:proofErr w:type="gramEnd"/>
+      <w:r>
+        <w:rPr>
+          <w:rFonts w:ascii="Consolas" w:hAnsi="Consolas" w:cs="Consolas"/>
+          <w:color w:val="000000"/>
+          <w:sz w:val="19"/>
+          <w:szCs w:val="19"/>
+          <w:lang w:val="en-AU"/>
+        </w:rPr>
+        <w:t xml:space="preserve">) </w:t>
+      </w:r>
+      <w:proofErr w:type="spellStart"/>
+      <w:r>
+        <w:rPr>
+          <w:rFonts w:ascii="Consolas" w:hAnsi="Consolas" w:cs="Consolas"/>
+          <w:color w:val="0000FF"/>
+          <w:sz w:val="19"/>
+          <w:szCs w:val="19"/>
+          <w:lang w:val="en-AU"/>
+        </w:rPr>
+        <w:t>const</w:t>
+      </w:r>
+      <w:proofErr w:type="spellEnd"/>
+    </w:p>
+    <w:p>
+      <w:r>
+        <w:t xml:space="preserve">Calculates the </w:t>
+      </w:r>
+      <w:r>
+        <w:t xml:space="preserve">square of the vector’s magnitude. This is equal to the sum of the square of each component. This value can be used to compare the vector’s magnitude to other values without having to calculate a square root. </w:t>
+      </w:r>
+    </w:p>
+    <w:p>
+      <w:pPr>
+        <w:pStyle w:val="Heading3"/>
+      </w:pPr>
+      <w:r>
+        <w:t>Return Value</w:t>
+      </w:r>
+    </w:p>
+    <w:p>
+      <w:r>
+        <w:t>float equal to the square of this vector’s magnitude</w:t>
+      </w:r>
+    </w:p>
+    <w:p/>
+    <w:p>
+      <w:pPr>
+        <w:pStyle w:val="Heading2"/>
+      </w:pPr>
+      <w:bookmarkStart w:id="22" w:name="VectorMag"/>
+      <w:proofErr w:type="gramStart"/>
+      <w:r>
+        <w:t>Vector::</w:t>
+      </w:r>
+      <w:proofErr w:type="gramEnd"/>
+      <w:r>
+        <w:t>magnitude</w:t>
+      </w:r>
+    </w:p>
+    <w:bookmarkEnd w:id="22"/>
+    <w:p>
+      <w:pPr>
+        <w:rPr>
+          <w:rFonts w:ascii="Consolas" w:hAnsi="Consolas" w:cs="Consolas"/>
+          <w:color w:val="0000FF"/>
+          <w:sz w:val="19"/>
+          <w:szCs w:val="19"/>
+          <w:lang w:val="en-AU"/>
+        </w:rPr>
+      </w:pPr>
+      <w:r>
+        <w:rPr>
+          <w:rFonts w:ascii="Consolas" w:hAnsi="Consolas" w:cs="Consolas"/>
+          <w:color w:val="0000FF"/>
+          <w:sz w:val="19"/>
+          <w:szCs w:val="19"/>
+          <w:lang w:val="en-AU"/>
+        </w:rPr>
+        <w:t>float</w:t>
+      </w:r>
+      <w:r>
+        <w:rPr>
+          <w:rFonts w:ascii="Consolas" w:hAnsi="Consolas" w:cs="Consolas"/>
+          <w:color w:val="000000"/>
+          <w:sz w:val="19"/>
+          <w:szCs w:val="19"/>
+          <w:lang w:val="en-AU"/>
+        </w:rPr>
+        <w:t xml:space="preserve"> </w:t>
+      </w:r>
+      <w:proofErr w:type="gramStart"/>
+      <w:r>
+        <w:rPr>
+          <w:rFonts w:ascii="Consolas" w:hAnsi="Consolas" w:cs="Consolas"/>
+          <w:color w:val="000000"/>
+          <w:sz w:val="19"/>
+          <w:szCs w:val="19"/>
+          <w:lang w:val="en-AU"/>
+        </w:rPr>
+        <w:t>magnitude(</w:t>
+      </w:r>
+      <w:proofErr w:type="gramEnd"/>
+      <w:r>
+        <w:rPr>
+          <w:rFonts w:ascii="Consolas" w:hAnsi="Consolas" w:cs="Consolas"/>
+          <w:color w:val="000000"/>
+          <w:sz w:val="19"/>
+          <w:szCs w:val="19"/>
+          <w:lang w:val="en-AU"/>
+        </w:rPr>
+        <w:t xml:space="preserve">) </w:t>
+      </w:r>
+      <w:proofErr w:type="spellStart"/>
+      <w:r>
+        <w:rPr>
+          <w:rFonts w:ascii="Consolas" w:hAnsi="Consolas" w:cs="Consolas"/>
+          <w:color w:val="0000FF"/>
+          <w:sz w:val="19"/>
+          <w:szCs w:val="19"/>
+          <w:lang w:val="en-AU"/>
+        </w:rPr>
+        <w:t>const</w:t>
+      </w:r>
+      <w:proofErr w:type="spellEnd"/>
+      <w:r>
+        <w:rPr>
+          <w:rFonts w:ascii="Consolas" w:hAnsi="Consolas" w:cs="Consolas"/>
+          <w:color w:val="0000FF"/>
+          <w:sz w:val="19"/>
+          <w:szCs w:val="19"/>
+          <w:lang w:val="en-AU"/>
+        </w:rPr>
+        <w:t>;</w:t>
+      </w:r>
+    </w:p>
+    <w:p>
+      <w:r>
+        <w:rPr>
+          <w:lang w:val="en-AU"/>
+        </w:rPr>
+        <w:t>Calculates the</w:t>
+      </w:r>
+      <w:r>
+        <w:t xml:space="preserve"> magnitude of this vector. This is done by taking the square root of </w:t>
+      </w:r>
+      <w:proofErr w:type="spellStart"/>
+      <w:r>
+        <w:t>magnitudeSquared</w:t>
+      </w:r>
+      <w:proofErr w:type="spellEnd"/>
+      <w:r>
+        <w:t xml:space="preserve">. </w:t>
+      </w:r>
+    </w:p>
+    <w:p>
+      <w:pPr>
+        <w:pStyle w:val="Heading3"/>
+      </w:pPr>
+      <w:r>
         <w:lastRenderedPageBreak/>
         <w:t>Return Value</w:t>
       </w:r>
     </w:p>
     <w:p>
       <w:r>
-        <w:t>Vector&lt;D&gt; equal to cross product of this vector and b. If this is a Vector&lt;4&gt;, its final component will have a value of 0.</w:t>
+        <w:t>Float equal to this vector’s magnitude</w:t>
       </w:r>
     </w:p>
     <w:p/>
@@ -3615,21 +4230,28 @@
       <w:pPr>
         <w:pStyle w:val="Heading2"/>
       </w:pPr>
-      <w:bookmarkStart w:id="17" w:name="VectorMagSqr"/>
+      <w:bookmarkStart w:id="23" w:name="VectorNormalise"/>
       <w:proofErr w:type="gramStart"/>
       <w:r>
         <w:t>Vector::</w:t>
       </w:r>
-      <w:proofErr w:type="spellStart"/>
       <w:proofErr w:type="gramEnd"/>
       <w:r>
-        <w:t>magnitudeSquared</w:t>
-      </w:r>
-      <w:proofErr w:type="spellEnd"/>
-    </w:p>
-    <w:bookmarkEnd w:id="17"/>
-    <w:p>
-      <w:pPr>
+        <w:t>normalise</w:t>
+      </w:r>
+    </w:p>
+    <w:bookmarkEnd w:id="23"/>
+    <w:p>
+      <w:pPr>
+        <w:rPr>
+          <w:rFonts w:ascii="Consolas" w:hAnsi="Consolas" w:cs="Consolas"/>
+          <w:color w:val="000000"/>
+          <w:sz w:val="19"/>
+          <w:szCs w:val="19"/>
+          <w:lang w:val="en-AU"/>
+        </w:rPr>
+      </w:pPr>
+      <w:r>
         <w:rPr>
           <w:rFonts w:ascii="Consolas" w:hAnsi="Consolas" w:cs="Consolas"/>
           <w:color w:val="0000FF"/>
@@ -3637,16 +4259,7 @@
           <w:szCs w:val="19"/>
           <w:lang w:val="en-AU"/>
         </w:rPr>
-      </w:pPr>
-      <w:r>
-        <w:rPr>
-          <w:rFonts w:ascii="Consolas" w:hAnsi="Consolas" w:cs="Consolas"/>
-          <w:color w:val="0000FF"/>
-          <w:sz w:val="19"/>
-          <w:szCs w:val="19"/>
-          <w:lang w:val="en-AU"/>
-        </w:rPr>
-        <w:t>float</w:t>
+        <w:t>bool</w:t>
       </w:r>
       <w:r>
         <w:rPr>
@@ -3658,7 +4271,6 @@
         </w:rPr>
         <w:t xml:space="preserve"> </w:t>
       </w:r>
-      <w:proofErr w:type="spellStart"/>
       <w:proofErr w:type="gramStart"/>
       <w:r>
         <w:rPr>
@@ -3668,18 +4280,7 @@
           <w:szCs w:val="19"/>
           <w:lang w:val="en-AU"/>
         </w:rPr>
-        <w:t>magnitudeSquared</w:t>
-      </w:r>
-      <w:proofErr w:type="spellEnd"/>
-      <w:r>
-        <w:rPr>
-          <w:rFonts w:ascii="Consolas" w:hAnsi="Consolas" w:cs="Consolas"/>
-          <w:color w:val="000000"/>
-          <w:sz w:val="19"/>
-          <w:szCs w:val="19"/>
-          <w:lang w:val="en-AU"/>
-        </w:rPr>
-        <w:t>(</w:t>
+        <w:t>normalise(</w:t>
       </w:r>
       <w:proofErr w:type="gramEnd"/>
       <w:r>
@@ -3690,27 +4291,29 @@
           <w:szCs w:val="19"/>
           <w:lang w:val="en-AU"/>
         </w:rPr>
-        <w:t xml:space="preserve">) </w:t>
-      </w:r>
-      <w:proofErr w:type="spellStart"/>
-      <w:r>
-        <w:rPr>
-          <w:rFonts w:ascii="Consolas" w:hAnsi="Consolas" w:cs="Consolas"/>
-          <w:color w:val="0000FF"/>
-          <w:sz w:val="19"/>
-          <w:szCs w:val="19"/>
-          <w:lang w:val="en-AU"/>
-        </w:rPr>
-        <w:t>const</w:t>
-      </w:r>
-      <w:proofErr w:type="spellEnd"/>
-    </w:p>
-    <w:p>
-      <w:r>
-        <w:t xml:space="preserve">Calculates the </w:t>
-      </w:r>
-      <w:r>
-        <w:t xml:space="preserve">square of the vector’s magnitude. This is equal to the sum of the square of each component. This value can be used to compare the vector’s magnitude to other values without having to calculate a square root. </w:t>
+        <w:t>);</w:t>
+      </w:r>
+    </w:p>
+    <w:p>
+      <w:r>
+        <w:t>Converts this vector to its normalised form, by scaling it to a magnitude of 1. The</w:t>
+      </w:r>
+      <w:r>
+        <w:t xml:space="preserve"> inverse of the vector’s magnitude is calculated, and all components are multiplied by this value.</w:t>
+      </w:r>
+      <w:r>
+        <w:t xml:space="preserve"> If the vector’s magnitude is zero</w:t>
+      </w:r>
+      <w:r>
+        <w:t xml:space="preserve">, infinite, or </w:t>
+      </w:r>
+      <w:proofErr w:type="spellStart"/>
+      <w:r>
+        <w:t>NaN</w:t>
+      </w:r>
+      <w:proofErr w:type="spellEnd"/>
+      <w:r>
+        <w:t>, instead nothing happens.</w:t>
       </w:r>
     </w:p>
     <w:p>
@@ -3723,253 +4326,26 @@
     </w:p>
     <w:p>
       <w:r>
-        <w:t>float equal to the square of this vector’s magnitude</w:t>
-      </w:r>
-    </w:p>
-    <w:p/>
+        <w:t>True if vector can be normalized. False if zero vector, any component is infinite or not a number, or an overflow makes magnitude infinite.</w:t>
+      </w:r>
+    </w:p>
     <w:p>
       <w:pPr>
         <w:pStyle w:val="Heading2"/>
       </w:pPr>
-      <w:bookmarkStart w:id="18" w:name="VectorMag"/>
+      <w:bookmarkStart w:id="24" w:name="VectorCompare"/>
       <w:proofErr w:type="gramStart"/>
       <w:r>
         <w:t>Vector::</w:t>
       </w:r>
+      <w:proofErr w:type="spellStart"/>
       <w:proofErr w:type="gramEnd"/>
       <w:r>
-        <w:t>magnitude</w:t>
-      </w:r>
-    </w:p>
-    <w:bookmarkEnd w:id="18"/>
-    <w:p>
-      <w:pPr>
-        <w:rPr>
-          <w:rFonts w:ascii="Consolas" w:hAnsi="Consolas" w:cs="Consolas"/>
-          <w:color w:val="0000FF"/>
-          <w:sz w:val="19"/>
-          <w:szCs w:val="19"/>
-          <w:lang w:val="en-AU"/>
-        </w:rPr>
-      </w:pPr>
-      <w:r>
-        <w:rPr>
-          <w:rFonts w:ascii="Consolas" w:hAnsi="Consolas" w:cs="Consolas"/>
-          <w:color w:val="0000FF"/>
-          <w:sz w:val="19"/>
-          <w:szCs w:val="19"/>
-          <w:lang w:val="en-AU"/>
-        </w:rPr>
-        <w:t>float</w:t>
-      </w:r>
-      <w:r>
-        <w:rPr>
-          <w:rFonts w:ascii="Consolas" w:hAnsi="Consolas" w:cs="Consolas"/>
-          <w:color w:val="000000"/>
-          <w:sz w:val="19"/>
-          <w:szCs w:val="19"/>
-          <w:lang w:val="en-AU"/>
-        </w:rPr>
-        <w:t xml:space="preserve"> </w:t>
-      </w:r>
-      <w:proofErr w:type="gramStart"/>
-      <w:r>
-        <w:rPr>
-          <w:rFonts w:ascii="Consolas" w:hAnsi="Consolas" w:cs="Consolas"/>
-          <w:color w:val="000000"/>
-          <w:sz w:val="19"/>
-          <w:szCs w:val="19"/>
-          <w:lang w:val="en-AU"/>
-        </w:rPr>
-        <w:t>magnitude(</w:t>
-      </w:r>
-      <w:proofErr w:type="gramEnd"/>
-      <w:r>
-        <w:rPr>
-          <w:rFonts w:ascii="Consolas" w:hAnsi="Consolas" w:cs="Consolas"/>
-          <w:color w:val="000000"/>
-          <w:sz w:val="19"/>
-          <w:szCs w:val="19"/>
-          <w:lang w:val="en-AU"/>
-        </w:rPr>
-        <w:t xml:space="preserve">) </w:t>
-      </w:r>
-      <w:proofErr w:type="spellStart"/>
-      <w:r>
-        <w:rPr>
-          <w:rFonts w:ascii="Consolas" w:hAnsi="Consolas" w:cs="Consolas"/>
-          <w:color w:val="0000FF"/>
-          <w:sz w:val="19"/>
-          <w:szCs w:val="19"/>
-          <w:lang w:val="en-AU"/>
-        </w:rPr>
-        <w:t>const</w:t>
-      </w:r>
-      <w:proofErr w:type="spellEnd"/>
-      <w:r>
-        <w:rPr>
-          <w:rFonts w:ascii="Consolas" w:hAnsi="Consolas" w:cs="Consolas"/>
-          <w:color w:val="0000FF"/>
-          <w:sz w:val="19"/>
-          <w:szCs w:val="19"/>
-          <w:lang w:val="en-AU"/>
-        </w:rPr>
-        <w:t>;</w:t>
-      </w:r>
-    </w:p>
-    <w:p>
-      <w:r>
-        <w:rPr>
-          <w:lang w:val="en-AU"/>
-        </w:rPr>
-        <w:t>Calculates the</w:t>
-      </w:r>
-      <w:r>
-        <w:t xml:space="preserve"> magnitude of this vector. This is done by taking the square root of </w:t>
-      </w:r>
-      <w:proofErr w:type="spellStart"/>
-      <w:r>
-        <w:t>magnitudeSquared</w:t>
-      </w:r>
-      <w:proofErr w:type="spellEnd"/>
-      <w:r>
-        <w:t xml:space="preserve">. </w:t>
-      </w:r>
-    </w:p>
-    <w:p>
-      <w:pPr>
-        <w:pStyle w:val="Heading3"/>
-      </w:pPr>
-      <w:r>
-        <w:t>Return Value</w:t>
-      </w:r>
-    </w:p>
-    <w:p>
-      <w:r>
-        <w:t>Float equal to this vector’s magnitude</w:t>
-      </w:r>
-    </w:p>
-    <w:p/>
-    <w:p>
-      <w:pPr>
-        <w:pStyle w:val="Heading2"/>
-      </w:pPr>
-      <w:bookmarkStart w:id="19" w:name="VectorNormalise"/>
-      <w:proofErr w:type="gramStart"/>
-      <w:r>
-        <w:t>Vector::</w:t>
-      </w:r>
-      <w:proofErr w:type="gramEnd"/>
-      <w:r>
-        <w:t>normalise</w:t>
-      </w:r>
-    </w:p>
-    <w:bookmarkEnd w:id="19"/>
-    <w:p>
-      <w:pPr>
-        <w:rPr>
-          <w:rFonts w:ascii="Consolas" w:hAnsi="Consolas" w:cs="Consolas"/>
-          <w:color w:val="000000"/>
-          <w:sz w:val="19"/>
-          <w:szCs w:val="19"/>
-          <w:lang w:val="en-AU"/>
-        </w:rPr>
-      </w:pPr>
-      <w:r>
-        <w:rPr>
-          <w:rFonts w:ascii="Consolas" w:hAnsi="Consolas" w:cs="Consolas"/>
-          <w:color w:val="0000FF"/>
-          <w:sz w:val="19"/>
-          <w:szCs w:val="19"/>
-          <w:lang w:val="en-AU"/>
-        </w:rPr>
-        <w:t>bool</w:t>
-      </w:r>
-      <w:r>
-        <w:rPr>
-          <w:rFonts w:ascii="Consolas" w:hAnsi="Consolas" w:cs="Consolas"/>
-          <w:color w:val="000000"/>
-          <w:sz w:val="19"/>
-          <w:szCs w:val="19"/>
-          <w:lang w:val="en-AU"/>
-        </w:rPr>
-        <w:t xml:space="preserve"> </w:t>
-      </w:r>
-      <w:proofErr w:type="gramStart"/>
-      <w:r>
-        <w:rPr>
-          <w:rFonts w:ascii="Consolas" w:hAnsi="Consolas" w:cs="Consolas"/>
-          <w:color w:val="000000"/>
-          <w:sz w:val="19"/>
-          <w:szCs w:val="19"/>
-          <w:lang w:val="en-AU"/>
-        </w:rPr>
-        <w:t>normalise(</w:t>
-      </w:r>
-      <w:proofErr w:type="gramEnd"/>
-      <w:r>
-        <w:rPr>
-          <w:rFonts w:ascii="Consolas" w:hAnsi="Consolas" w:cs="Consolas"/>
-          <w:color w:val="000000"/>
-          <w:sz w:val="19"/>
-          <w:szCs w:val="19"/>
-          <w:lang w:val="en-AU"/>
-        </w:rPr>
-        <w:t>);</w:t>
-      </w:r>
-    </w:p>
-    <w:p>
-      <w:r>
-        <w:t>Converts this vector to its normalised form, by scaling it to a magnitude of 1. The</w:t>
-      </w:r>
-      <w:r>
-        <w:t xml:space="preserve"> inverse of the vector’s magnitude is calculated, and all components are multiplied by this value.</w:t>
-      </w:r>
-      <w:r>
-        <w:t xml:space="preserve"> If the vector’s magnitude is zero</w:t>
-      </w:r>
-      <w:r>
-        <w:t xml:space="preserve">, infinite, or </w:t>
-      </w:r>
-      <w:proofErr w:type="spellStart"/>
-      <w:r>
-        <w:t>NaN</w:t>
-      </w:r>
-      <w:proofErr w:type="spellEnd"/>
-      <w:r>
-        <w:t>, instead nothing happens.</w:t>
-      </w:r>
-    </w:p>
-    <w:p>
-      <w:pPr>
-        <w:pStyle w:val="Heading3"/>
-      </w:pPr>
-      <w:r>
-        <w:t>Return Value</w:t>
-      </w:r>
-    </w:p>
-    <w:p>
-      <w:r>
-        <w:t>True if vector can be normalized. False if zero vector, any component is infinite or not a number, or an overflow makes magnitude infinite.</w:t>
-      </w:r>
-    </w:p>
-    <w:p>
-      <w:pPr>
-        <w:pStyle w:val="Heading2"/>
-      </w:pPr>
-      <w:bookmarkStart w:id="20" w:name="VectorCompare"/>
-      <w:proofErr w:type="gramStart"/>
-      <w:r>
-        <w:t>Vector::</w:t>
-      </w:r>
-      <w:proofErr w:type="spellStart"/>
-      <w:proofErr w:type="gramEnd"/>
-      <w:r>
         <w:t>compareMagnitude</w:t>
       </w:r>
       <w:proofErr w:type="spellEnd"/>
     </w:p>
-    <w:bookmarkEnd w:id="20"/>
+    <w:bookmarkEnd w:id="24"/>
     <w:p>
       <w:pPr>
         <w:rPr>
@@ -4162,16 +4538,15 @@
           <w:lang w:val="en-AU"/>
         </w:rPr>
       </w:pPr>
-      <w:bookmarkStart w:id="21" w:name="_Ref481395931"/>
-      <w:proofErr w:type="spellStart"/>
-      <w:r>
-        <w:rPr>
-          <w:lang w:val="en-AU"/>
-        </w:rPr>
-        <w:lastRenderedPageBreak/>
+      <w:bookmarkStart w:id="25" w:name="_Ref481395931"/>
+      <w:proofErr w:type="spellStart"/>
+      <w:r>
+        <w:rPr>
+          <w:lang w:val="en-AU"/>
+        </w:rPr>
         <w:t>isZeroVector</w:t>
       </w:r>
-      <w:bookmarkEnd w:id="21"/>
+      <w:bookmarkEnd w:id="25"/>
       <w:proofErr w:type="spellEnd"/>
     </w:p>
     <w:p>
@@ -4311,7 +4686,7 @@
           <w:lang w:val="en-AU"/>
         </w:rPr>
       </w:pPr>
-      <w:bookmarkStart w:id="22" w:name="_Ref481395936"/>
+      <w:bookmarkStart w:id="26" w:name="_Ref481395936"/>
       <w:proofErr w:type="spellStart"/>
       <w:r>
         <w:rPr>
@@ -4319,7 +4694,7 @@
         </w:rPr>
         <w:t>isInfinite</w:t>
       </w:r>
-      <w:bookmarkEnd w:id="22"/>
+      <w:bookmarkEnd w:id="26"/>
       <w:proofErr w:type="spellEnd"/>
     </w:p>
     <w:p>
@@ -4471,12 +4846,13 @@
       <w:pPr>
         <w:pStyle w:val="Heading2"/>
       </w:pPr>
-      <w:bookmarkStart w:id="23" w:name="_Ref481395939"/>
-      <w:proofErr w:type="spellStart"/>
-      <w:r>
+      <w:bookmarkStart w:id="27" w:name="_Ref481395939"/>
+      <w:proofErr w:type="spellStart"/>
+      <w:r>
+        <w:lastRenderedPageBreak/>
         <w:t>isNAN</w:t>
       </w:r>
-      <w:bookmarkEnd w:id="23"/>
+      <w:bookmarkEnd w:id="27"/>
       <w:proofErr w:type="spellEnd"/>
     </w:p>
     <w:p>
@@ -4603,12 +4979,12 @@
       <w:pPr>
         <w:pStyle w:val="Heading2"/>
       </w:pPr>
-      <w:bookmarkStart w:id="24" w:name="VectorPlus"/>
+      <w:bookmarkStart w:id="28" w:name="VectorPlus"/>
       <w:r>
         <w:t>operator+ (Vector)</w:t>
       </w:r>
     </w:p>
-    <w:bookmarkEnd w:id="24"/>
+    <w:bookmarkEnd w:id="28"/>
     <w:p>
       <w:pPr>
         <w:autoSpaceDE w:val="0"/>
@@ -4902,12 +5278,12 @@
       <w:pPr>
         <w:pStyle w:val="Heading2"/>
       </w:pPr>
-      <w:bookmarkStart w:id="25" w:name="VectorMinus"/>
+      <w:bookmarkStart w:id="29" w:name="VectorMinus"/>
       <w:r>
         <w:t>operator- (Vector)</w:t>
       </w:r>
     </w:p>
-    <w:bookmarkEnd w:id="25"/>
+    <w:bookmarkEnd w:id="29"/>
     <w:p>
       <w:pPr>
         <w:autoSpaceDE w:val="0"/>
@@ -4983,7 +5359,6 @@
           <w:szCs w:val="19"/>
           <w:lang w:val="en-AU"/>
         </w:rPr>
-        <w:lastRenderedPageBreak/>
         <w:t>Vector</w:t>
       </w:r>
       <w:r>
@@ -5199,12 +5574,12 @@
       <w:pPr>
         <w:pStyle w:val="Heading2"/>
       </w:pPr>
-      <w:bookmarkStart w:id="26" w:name="VectorMultiply"/>
+      <w:bookmarkStart w:id="30" w:name="VectorMultiply"/>
       <w:r>
         <w:t>operator* (Vector)</w:t>
       </w:r>
     </w:p>
-    <w:bookmarkEnd w:id="26"/>
+    <w:bookmarkEnd w:id="30"/>
     <w:p>
       <w:pPr>
         <w:pStyle w:val="ListParagraph"/>
@@ -5426,6 +5801,7 @@
           <w:szCs w:val="19"/>
           <w:lang w:val="en-AU"/>
         </w:rPr>
+        <w:lastRenderedPageBreak/>
         <w:t>template</w:t>
       </w:r>
       <w:r>
@@ -5663,7 +6039,7 @@
       <w:pPr>
         <w:pStyle w:val="Heading2"/>
       </w:pPr>
-      <w:bookmarkStart w:id="27" w:name="VectorCompOperator"/>
+      <w:bookmarkStart w:id="31" w:name="VectorCompOperator"/>
       <w:r>
         <w:t>operator</w:t>
       </w:r>
@@ -5676,7 +6052,7 @@
         <w:t xml:space="preserve"> (Vector)</w:t>
       </w:r>
     </w:p>
-    <w:bookmarkEnd w:id="27"/>
+    <w:bookmarkEnd w:id="31"/>
     <w:p>
       <w:pPr>
         <w:pStyle w:val="ListParagraph"/>
@@ -6194,7 +6570,6 @@
         <w:rPr>
           <w:lang w:val="en-AU"/>
         </w:rPr>
-        <w:lastRenderedPageBreak/>
         <w:t>Function Parameters</w:t>
       </w:r>
     </w:p>
@@ -6282,7 +6657,7 @@
           <w:lang w:val="en-AU"/>
         </w:rPr>
       </w:pPr>
-      <w:bookmarkStart w:id="28" w:name="VectorEqOperator"/>
+      <w:bookmarkStart w:id="32" w:name="VectorEqOperator"/>
       <w:r>
         <w:rPr>
           <w:lang w:val="en-AU"/>
@@ -6304,7 +6679,7 @@
         <w:t>= (Vector)</w:t>
       </w:r>
     </w:p>
-    <w:bookmarkEnd w:id="28"/>
+    <w:bookmarkEnd w:id="32"/>
     <w:p>
       <w:pPr>
         <w:pStyle w:val="ListParagraph"/>
@@ -6810,6 +7185,7 @@
         <w:rPr>
           <w:lang w:val="en-AU"/>
         </w:rPr>
+        <w:lastRenderedPageBreak/>
         <w:t>Function Parameters</w:t>
       </w:r>
     </w:p>
@@ -6914,7 +7290,7 @@
           <w:lang w:val="en-AU"/>
         </w:rPr>
       </w:pPr>
-      <w:bookmarkStart w:id="29" w:name="Matrix"/>
+      <w:bookmarkStart w:id="33" w:name="Matrix"/>
       <w:r>
         <w:rPr>
           <w:lang w:val="en-AU"/>
@@ -6923,7 +7299,7 @@
         <w:t>Matrix</w:t>
       </w:r>
     </w:p>
-    <w:bookmarkEnd w:id="29"/>
+    <w:bookmarkEnd w:id="33"/>
     <w:p>
       <w:pPr>
         <w:rPr>
@@ -7266,9 +7642,9 @@
         <w:tblLook w:val="04A0" w:firstRow="1" w:lastRow="0" w:firstColumn="1" w:lastColumn="0" w:noHBand="0" w:noVBand="1"/>
       </w:tblPr>
       <w:tblGrid>
-        <w:gridCol w:w="2046"/>
+        <w:gridCol w:w="2316"/>
         <w:gridCol w:w="657"/>
-        <w:gridCol w:w="6647"/>
+        <w:gridCol w:w="6377"/>
       </w:tblGrid>
       <w:tr>
         <w:tc>
@@ -7914,6 +8290,113 @@
           <w:p>
             <w:r>
               <w:t>Sets Matrix&lt;3&gt; or Matrix&lt;4&gt; as transformation matrix rotating to an orientation defined by Euler angles given in Tait-Bryan notation</w:t>
+            </w:r>
+          </w:p>
+        </w:tc>
+      </w:tr>
+      <w:tr>
+        <w:tc>
+          <w:tcPr>
+            <w:tcW w:w="2046" w:type="dxa"/>
+          </w:tcPr>
+          <w:p>
+            <w:proofErr w:type="spellStart"/>
+            <w:r>
+              <w:t>getEulerOrientation</w:t>
+            </w:r>
+            <w:proofErr w:type="spellEnd"/>
+          </w:p>
+        </w:tc>
+        <w:tc>
+          <w:tcPr>
+            <w:tcW w:w="657" w:type="dxa"/>
+          </w:tcPr>
+          <w:p>
+            <w:r>
+              <w:fldChar w:fldCharType="begin"/>
+            </w:r>
+            <w:r>
+              <w:instrText xml:space="preserve"> REF _Ref481499208 \h </w:instrText>
+            </w:r>
+            <w:r>
+              <w:fldChar w:fldCharType="end"/>
+            </w:r>
+            <w:r>
+              <w:fldChar w:fldCharType="begin"/>
+            </w:r>
+            <w:r>
+              <w:instrText xml:space="preserve"> PAGEREF _Ref481499208 \h </w:instrText>
+            </w:r>
+            <w:r>
+              <w:fldChar w:fldCharType="separate"/>
+            </w:r>
+            <w:r>
+              <w:rPr>
+                <w:noProof/>
+              </w:rPr>
+              <w:t>14</w:t>
+            </w:r>
+            <w:r>
+              <w:fldChar w:fldCharType="end"/>
+            </w:r>
+          </w:p>
+        </w:tc>
+        <w:tc>
+          <w:tcPr>
+            <w:tcW w:w="6647" w:type="dxa"/>
+          </w:tcPr>
+          <w:p>
+            <w:r>
+              <w:t>Calculates Euler angles for the orientation of this matrix’s axes</w:t>
+            </w:r>
+          </w:p>
+        </w:tc>
+      </w:tr>
+      <w:tr>
+        <w:tc>
+          <w:tcPr>
+            <w:tcW w:w="2046" w:type="dxa"/>
+          </w:tcPr>
+          <w:p>
+            <w:proofErr w:type="spellStart"/>
+            <w:r>
+              <w:t>getTaitBryanOrienation</w:t>
+            </w:r>
+            <w:proofErr w:type="spellEnd"/>
+          </w:p>
+        </w:tc>
+        <w:tc>
+          <w:tcPr>
+            <w:tcW w:w="657" w:type="dxa"/>
+          </w:tcPr>
+          <w:p>
+            <w:r>
+              <w:fldChar w:fldCharType="begin"/>
+            </w:r>
+            <w:r>
+              <w:instrText xml:space="preserve"> PAGEREF _Ref481499208 \h </w:instrText>
+            </w:r>
+            <w:r>
+              <w:fldChar w:fldCharType="separate"/>
+            </w:r>
+            <w:r>
+              <w:rPr>
+                <w:noProof/>
+              </w:rPr>
+              <w:t>14</w:t>
+            </w:r>
+            <w:r>
+              <w:fldChar w:fldCharType="end"/>
+            </w:r>
+          </w:p>
+        </w:tc>
+        <w:tc>
+          <w:tcPr>
+            <w:tcW w:w="6647" w:type="dxa"/>
+          </w:tcPr>
+          <w:p>
+            <w:r>
+              <w:t>Calculates Euler angles given in Tait-Bryan notation for the orientation of this matrix’s axes</w:t>
             </w:r>
           </w:p>
         </w:tc>
@@ -8156,6 +8639,7 @@
           <w:p>
             <w:proofErr w:type="spellStart"/>
             <w:r>
+              <w:lastRenderedPageBreak/>
               <w:t>areColumnsEqual</w:t>
             </w:r>
             <w:proofErr w:type="spellEnd"/>
@@ -8254,7 +8738,6 @@
           <w:p>
             <w:proofErr w:type="spellStart"/>
             <w:r>
-              <w:lastRenderedPageBreak/>
               <w:t>multiplyRow</w:t>
             </w:r>
             <w:proofErr w:type="spellEnd"/>
@@ -8370,7 +8853,7 @@
           <w:lang w:val="en-AU"/>
         </w:rPr>
       </w:pPr>
-      <w:bookmarkStart w:id="30" w:name="MatrixCtor"/>
+      <w:bookmarkStart w:id="34" w:name="MatrixCtor"/>
       <w:proofErr w:type="gramStart"/>
       <w:r>
         <w:rPr>
@@ -8386,7 +8869,7 @@
         <w:t>Matrix</w:t>
       </w:r>
     </w:p>
-    <w:bookmarkEnd w:id="30"/>
+    <w:bookmarkEnd w:id="34"/>
     <w:p>
       <w:pPr>
         <w:pStyle w:val="ListParagraph"/>
@@ -8919,8 +9402,8 @@
           <w:lang w:val="en-AU"/>
         </w:rPr>
       </w:pPr>
-      <w:bookmarkStart w:id="31" w:name="_Ref480275757"/>
-      <w:bookmarkStart w:id="32" w:name="MatrixDtor"/>
+      <w:bookmarkStart w:id="35" w:name="_Ref480275757"/>
+      <w:bookmarkStart w:id="36" w:name="MatrixDtor"/>
       <w:proofErr w:type="gramStart"/>
       <w:r>
         <w:rPr>
@@ -8935,9 +9418,9 @@
         </w:rPr>
         <w:t>~Matrix</w:t>
       </w:r>
-      <w:bookmarkEnd w:id="31"/>
-    </w:p>
-    <w:bookmarkEnd w:id="32"/>
+      <w:bookmarkEnd w:id="35"/>
+    </w:p>
+    <w:bookmarkEnd w:id="36"/>
     <w:p>
       <w:pPr>
         <w:rPr>
@@ -9000,7 +9483,7 @@
           <w:lang w:val="en-AU"/>
         </w:rPr>
       </w:pPr>
-      <w:bookmarkStart w:id="33" w:name="_Ref480275763"/>
+      <w:bookmarkStart w:id="37" w:name="_Ref480275763"/>
       <w:proofErr w:type="gramStart"/>
       <w:r>
         <w:rPr>
@@ -9015,7 +9498,7 @@
         </w:rPr>
         <w:t>operator[]</w:t>
       </w:r>
-      <w:bookmarkEnd w:id="33"/>
+      <w:bookmarkEnd w:id="37"/>
     </w:p>
     <w:p>
       <w:pPr>
@@ -9396,8 +9879,6 @@
         </w:rPr>
         <w:t>s</w:t>
       </w:r>
-      <w:bookmarkStart w:id="34" w:name="_GoBack"/>
-      <w:bookmarkEnd w:id="34"/>
     </w:p>
     <w:p>
       <w:pPr>
@@ -9419,7 +9900,7 @@
           <w:lang w:val="en-AU"/>
         </w:rPr>
       </w:pPr>
-      <w:bookmarkStart w:id="35" w:name="_Ref480286235"/>
+      <w:bookmarkStart w:id="38" w:name="_Ref480286235"/>
       <w:proofErr w:type="gramStart"/>
       <w:r>
         <w:rPr>
@@ -9434,7 +9915,7 @@
         </w:rPr>
         <w:t>operator float*</w:t>
       </w:r>
-      <w:bookmarkEnd w:id="35"/>
+      <w:bookmarkEnd w:id="38"/>
     </w:p>
     <w:p>
       <w:pPr>
@@ -9517,6 +9998,7 @@
     </w:p>
     <w:p>
       <w:r>
+        <w:lastRenderedPageBreak/>
         <w:t xml:space="preserve">Casts matrix as pointer to its first element. As a column-major matrix, the element at column </w:t>
       </w:r>
       <w:proofErr w:type="spellStart"/>
@@ -9541,7 +10023,6 @@
         <w:pStyle w:val="Heading3"/>
       </w:pPr>
       <w:r>
-        <w:lastRenderedPageBreak/>
         <w:t>Return Value</w:t>
       </w:r>
     </w:p>
@@ -9564,7 +10045,7 @@
           <w:lang w:val="en-AU"/>
         </w:rPr>
       </w:pPr>
-      <w:bookmarkStart w:id="36" w:name="_Ref480275767"/>
+      <w:bookmarkStart w:id="39" w:name="_Ref480275767"/>
       <w:proofErr w:type="gramStart"/>
       <w:r>
         <w:rPr>
@@ -9579,7 +10060,7 @@
         </w:rPr>
         <w:t>operator*</w:t>
       </w:r>
-      <w:bookmarkEnd w:id="36"/>
+      <w:bookmarkEnd w:id="39"/>
     </w:p>
     <w:p>
       <w:pPr>
@@ -9986,7 +10467,7 @@
           <w:lang w:val="en-AU"/>
         </w:rPr>
       </w:pPr>
-      <w:bookmarkStart w:id="37" w:name="_Ref480275771"/>
+      <w:bookmarkStart w:id="40" w:name="_Ref480275771"/>
       <w:proofErr w:type="gramStart"/>
       <w:r>
         <w:rPr>
@@ -10002,7 +10483,7 @@
         </w:rPr>
         <w:t>setIdentity</w:t>
       </w:r>
-      <w:bookmarkEnd w:id="37"/>
+      <w:bookmarkEnd w:id="40"/>
       <w:proofErr w:type="spellEnd"/>
     </w:p>
     <w:p>
@@ -10098,7 +10579,7 @@
           <w:lang w:val="en-AU"/>
         </w:rPr>
       </w:pPr>
-      <w:bookmarkStart w:id="38" w:name="_Ref480275776"/>
+      <w:bookmarkStart w:id="41" w:name="_Ref480275776"/>
       <w:proofErr w:type="gramStart"/>
       <w:r>
         <w:rPr>
@@ -10114,7 +10595,7 @@
         </w:rPr>
         <w:t>setRotate</w:t>
       </w:r>
-      <w:bookmarkEnd w:id="38"/>
+      <w:bookmarkEnd w:id="41"/>
       <w:proofErr w:type="spellEnd"/>
     </w:p>
     <w:p>
@@ -10130,7 +10611,7 @@
           <w:szCs w:val="19"/>
         </w:rPr>
       </w:pPr>
-      <w:bookmarkStart w:id="39" w:name="_Ref480275779"/>
+      <w:bookmarkStart w:id="42" w:name="_Ref480275779"/>
       <w:r>
         <w:rPr>
           <w:rFonts w:ascii="Consolas" w:hAnsi="Consolas" w:cs="Consolas"/>
@@ -10502,7 +10983,7 @@
         </w:rPr>
         <w:t>setRotateX,setRotateY,setRotateZ</w:t>
       </w:r>
-      <w:bookmarkEnd w:id="39"/>
+      <w:bookmarkEnd w:id="42"/>
       <w:proofErr w:type="spellEnd"/>
     </w:p>
     <w:p>
@@ -10768,6 +11249,7 @@
           <w:szCs w:val="19"/>
           <w:highlight w:val="white"/>
         </w:rPr>
+        <w:lastRenderedPageBreak/>
         <w:t>template</w:t>
       </w:r>
       <w:r>
@@ -11362,7 +11844,7 @@
           <w:lang w:val="en-AU"/>
         </w:rPr>
       </w:pPr>
-      <w:bookmarkStart w:id="40" w:name="_Ref480275790"/>
+      <w:bookmarkStart w:id="43" w:name="_Ref480275790"/>
       <w:proofErr w:type="gramStart"/>
       <w:r>
         <w:rPr>
@@ -11378,7 +11860,7 @@
         </w:rPr>
         <w:t>setEulerRotate,setTaitBryanRotate</w:t>
       </w:r>
-      <w:bookmarkEnd w:id="40"/>
+      <w:bookmarkEnd w:id="43"/>
       <w:proofErr w:type="spellEnd"/>
     </w:p>
     <w:p>
@@ -12307,19 +12789,12 @@
     </w:p>
     <w:p>
       <w:pPr>
-        <w:rPr>
-          <w:lang w:val="en-AU"/>
-        </w:rPr>
-      </w:pPr>
-    </w:p>
-    <w:p>
-      <w:pPr>
         <w:pStyle w:val="Heading2"/>
         <w:rPr>
           <w:lang w:val="en-AU"/>
         </w:rPr>
       </w:pPr>
-      <w:bookmarkStart w:id="41" w:name="_Ref480275797"/>
+      <w:bookmarkStart w:id="44" w:name="_Ref481499208"/>
       <w:proofErr w:type="gramStart"/>
       <w:r>
         <w:rPr>
@@ -12333,9 +12808,974 @@
         <w:rPr>
           <w:lang w:val="en-AU"/>
         </w:rPr>
+        <w:t>getEulerOrientation,getTaitBryanOrientation</w:t>
+      </w:r>
+      <w:bookmarkEnd w:id="44"/>
+      <w:proofErr w:type="spellEnd"/>
+    </w:p>
+    <w:p>
+      <w:pPr>
+        <w:pStyle w:val="ListParagraph"/>
+        <w:numPr>
+          <w:ilvl w:val="0"/>
+          <w:numId w:val="31"/>
+        </w:numPr>
+        <w:autoSpaceDE w:val="0"/>
+        <w:autoSpaceDN w:val="0"/>
+        <w:adjustRightInd w:val="0"/>
+        <w:spacing w:after="0" w:line="240" w:lineRule="auto"/>
+        <w:rPr>
+          <w:rFonts w:ascii="Consolas" w:hAnsi="Consolas" w:cs="Consolas"/>
+          <w:color w:val="000000"/>
+          <w:sz w:val="19"/>
+          <w:szCs w:val="19"/>
+          <w:highlight w:val="white"/>
+        </w:rPr>
+      </w:pPr>
+      <w:r>
+        <w:rPr>
+          <w:rFonts w:ascii="Consolas" w:hAnsi="Consolas" w:cs="Consolas"/>
+          <w:color w:val="0000FF"/>
+          <w:sz w:val="19"/>
+          <w:szCs w:val="19"/>
+          <w:highlight w:val="white"/>
+        </w:rPr>
+        <w:t>template</w:t>
+      </w:r>
+      <w:r>
+        <w:rPr>
+          <w:rFonts w:ascii="Consolas" w:hAnsi="Consolas" w:cs="Consolas"/>
+          <w:color w:val="000000"/>
+          <w:sz w:val="19"/>
+          <w:szCs w:val="19"/>
+          <w:highlight w:val="white"/>
+        </w:rPr>
+        <w:t>&lt;</w:t>
+      </w:r>
+      <w:proofErr w:type="spellStart"/>
+      <w:r>
+        <w:rPr>
+          <w:rFonts w:ascii="Consolas" w:hAnsi="Consolas" w:cs="Consolas"/>
+          <w:color w:val="2B91AF"/>
+          <w:sz w:val="19"/>
+          <w:szCs w:val="19"/>
+          <w:highlight w:val="white"/>
+        </w:rPr>
+        <w:t>size_t</w:t>
+      </w:r>
+      <w:proofErr w:type="spellEnd"/>
+      <w:r>
+        <w:rPr>
+          <w:rFonts w:ascii="Consolas" w:hAnsi="Consolas" w:cs="Consolas"/>
+          <w:color w:val="000000"/>
+          <w:sz w:val="19"/>
+          <w:szCs w:val="19"/>
+          <w:highlight w:val="white"/>
+        </w:rPr>
+        <w:t xml:space="preserve"> ORD = ORDER&gt;</w:t>
+      </w:r>
+      <w:r>
+        <w:rPr>
+          <w:rFonts w:ascii="Consolas" w:hAnsi="Consolas" w:cs="Consolas"/>
+          <w:color w:val="000000"/>
+          <w:sz w:val="19"/>
+          <w:szCs w:val="19"/>
+          <w:highlight w:val="white"/>
+        </w:rPr>
+        <w:br/>
+      </w:r>
+      <w:proofErr w:type="spellStart"/>
+      <w:r>
+        <w:rPr>
+          <w:rFonts w:ascii="Consolas" w:hAnsi="Consolas" w:cs="Consolas"/>
+          <w:color w:val="0000FF"/>
+          <w:sz w:val="19"/>
+          <w:szCs w:val="19"/>
+          <w:highlight w:val="white"/>
+        </w:rPr>
+        <w:t>typename</w:t>
+      </w:r>
+      <w:proofErr w:type="spellEnd"/>
+      <w:r>
+        <w:rPr>
+          <w:rFonts w:ascii="Consolas" w:hAnsi="Consolas" w:cs="Consolas"/>
+          <w:color w:val="000000"/>
+          <w:sz w:val="19"/>
+          <w:szCs w:val="19"/>
+          <w:highlight w:val="white"/>
+        </w:rPr>
+        <w:t xml:space="preserve"> </w:t>
+      </w:r>
+      <w:proofErr w:type="spellStart"/>
+      <w:r>
+        <w:rPr>
+          <w:rFonts w:ascii="Consolas" w:hAnsi="Consolas" w:cs="Consolas"/>
+          <w:color w:val="000000"/>
+          <w:sz w:val="19"/>
+          <w:szCs w:val="19"/>
+          <w:highlight w:val="white"/>
+        </w:rPr>
+        <w:t>std</w:t>
+      </w:r>
+      <w:proofErr w:type="spellEnd"/>
+      <w:r>
+        <w:rPr>
+          <w:rFonts w:ascii="Consolas" w:hAnsi="Consolas" w:cs="Consolas"/>
+          <w:color w:val="000000"/>
+          <w:sz w:val="19"/>
+          <w:szCs w:val="19"/>
+          <w:highlight w:val="white"/>
+        </w:rPr>
+        <w:t>::</w:t>
+      </w:r>
+      <w:proofErr w:type="spellStart"/>
+      <w:r>
+        <w:rPr>
+          <w:rFonts w:ascii="Consolas" w:hAnsi="Consolas" w:cs="Consolas"/>
+          <w:color w:val="2B91AF"/>
+          <w:sz w:val="19"/>
+          <w:szCs w:val="19"/>
+          <w:highlight w:val="white"/>
+        </w:rPr>
+        <w:t>enable_if</w:t>
+      </w:r>
+      <w:proofErr w:type="spellEnd"/>
+      <w:r>
+        <w:rPr>
+          <w:rFonts w:ascii="Consolas" w:hAnsi="Consolas" w:cs="Consolas"/>
+          <w:color w:val="000000"/>
+          <w:sz w:val="19"/>
+          <w:szCs w:val="19"/>
+          <w:highlight w:val="white"/>
+        </w:rPr>
+        <w:t xml:space="preserve">&lt;ORD == 3 || ORD == 4, </w:t>
+      </w:r>
+      <w:proofErr w:type="spellStart"/>
+      <w:r>
+        <w:rPr>
+          <w:rFonts w:ascii="Consolas" w:hAnsi="Consolas" w:cs="Consolas"/>
+          <w:color w:val="000000"/>
+          <w:sz w:val="19"/>
+          <w:szCs w:val="19"/>
+          <w:highlight w:val="white"/>
+        </w:rPr>
+        <w:t>std</w:t>
+      </w:r>
+      <w:proofErr w:type="spellEnd"/>
+      <w:r>
+        <w:rPr>
+          <w:rFonts w:ascii="Consolas" w:hAnsi="Consolas" w:cs="Consolas"/>
+          <w:color w:val="000000"/>
+          <w:sz w:val="19"/>
+          <w:szCs w:val="19"/>
+          <w:highlight w:val="white"/>
+        </w:rPr>
+        <w:t>::</w:t>
+      </w:r>
+      <w:r>
+        <w:rPr>
+          <w:rFonts w:ascii="Consolas" w:hAnsi="Consolas" w:cs="Consolas"/>
+          <w:color w:val="2B91AF"/>
+          <w:sz w:val="19"/>
+          <w:szCs w:val="19"/>
+          <w:highlight w:val="white"/>
+        </w:rPr>
+        <w:t>tuple</w:t>
+      </w:r>
+      <w:r>
+        <w:rPr>
+          <w:rFonts w:ascii="Consolas" w:hAnsi="Consolas" w:cs="Consolas"/>
+          <w:color w:val="000000"/>
+          <w:sz w:val="19"/>
+          <w:szCs w:val="19"/>
+          <w:highlight w:val="white"/>
+        </w:rPr>
+        <w:t>&lt;</w:t>
+      </w:r>
+      <w:r>
+        <w:rPr>
+          <w:rFonts w:ascii="Consolas" w:hAnsi="Consolas" w:cs="Consolas"/>
+          <w:color w:val="0000FF"/>
+          <w:sz w:val="19"/>
+          <w:szCs w:val="19"/>
+          <w:highlight w:val="white"/>
+        </w:rPr>
+        <w:t>float</w:t>
+      </w:r>
+      <w:r>
+        <w:rPr>
+          <w:rFonts w:ascii="Consolas" w:hAnsi="Consolas" w:cs="Consolas"/>
+          <w:color w:val="000000"/>
+          <w:sz w:val="19"/>
+          <w:szCs w:val="19"/>
+          <w:highlight w:val="white"/>
+        </w:rPr>
+        <w:t xml:space="preserve">, </w:t>
+      </w:r>
+      <w:r>
+        <w:rPr>
+          <w:rFonts w:ascii="Consolas" w:hAnsi="Consolas" w:cs="Consolas"/>
+          <w:color w:val="0000FF"/>
+          <w:sz w:val="19"/>
+          <w:szCs w:val="19"/>
+          <w:highlight w:val="white"/>
+        </w:rPr>
+        <w:t>float</w:t>
+      </w:r>
+      <w:r>
+        <w:rPr>
+          <w:rFonts w:ascii="Consolas" w:hAnsi="Consolas" w:cs="Consolas"/>
+          <w:color w:val="000000"/>
+          <w:sz w:val="19"/>
+          <w:szCs w:val="19"/>
+          <w:highlight w:val="white"/>
+        </w:rPr>
+        <w:t xml:space="preserve">, </w:t>
+      </w:r>
+      <w:r>
+        <w:rPr>
+          <w:rFonts w:ascii="Consolas" w:hAnsi="Consolas" w:cs="Consolas"/>
+          <w:color w:val="0000FF"/>
+          <w:sz w:val="19"/>
+          <w:szCs w:val="19"/>
+          <w:highlight w:val="white"/>
+        </w:rPr>
+        <w:t>float</w:t>
+      </w:r>
+      <w:r>
+        <w:rPr>
+          <w:rFonts w:ascii="Consolas" w:hAnsi="Consolas" w:cs="Consolas"/>
+          <w:sz w:val="19"/>
+          <w:szCs w:val="19"/>
+          <w:highlight w:val="white"/>
+        </w:rPr>
+        <w:t>,</w:t>
+      </w:r>
+      <w:r>
+        <w:rPr>
+          <w:rFonts w:ascii="Consolas" w:hAnsi="Consolas" w:cs="Consolas"/>
+          <w:color w:val="0000FF"/>
+          <w:sz w:val="19"/>
+          <w:szCs w:val="19"/>
+          <w:highlight w:val="white"/>
+        </w:rPr>
+        <w:t xml:space="preserve"> bool</w:t>
+      </w:r>
+      <w:r>
+        <w:rPr>
+          <w:rFonts w:ascii="Consolas" w:hAnsi="Consolas" w:cs="Consolas"/>
+          <w:color w:val="000000"/>
+          <w:sz w:val="19"/>
+          <w:szCs w:val="19"/>
+          <w:highlight w:val="white"/>
+        </w:rPr>
+        <w:t>&gt;&gt;::</w:t>
+      </w:r>
+      <w:r>
+        <w:rPr>
+          <w:rFonts w:ascii="Consolas" w:hAnsi="Consolas" w:cs="Consolas"/>
+          <w:color w:val="2B91AF"/>
+          <w:sz w:val="19"/>
+          <w:szCs w:val="19"/>
+          <w:highlight w:val="white"/>
+        </w:rPr>
+        <w:t>type</w:t>
+      </w:r>
+      <w:r>
+        <w:rPr>
+          <w:rFonts w:ascii="Consolas" w:hAnsi="Consolas" w:cs="Consolas"/>
+          <w:color w:val="000000"/>
+          <w:sz w:val="19"/>
+          <w:szCs w:val="19"/>
+          <w:highlight w:val="white"/>
+        </w:rPr>
+        <w:t xml:space="preserve"> </w:t>
+      </w:r>
+      <w:proofErr w:type="spellStart"/>
+      <w:r>
+        <w:rPr>
+          <w:rFonts w:ascii="Consolas" w:hAnsi="Consolas" w:cs="Consolas"/>
+          <w:color w:val="000000"/>
+          <w:sz w:val="19"/>
+          <w:szCs w:val="19"/>
+          <w:highlight w:val="white"/>
+        </w:rPr>
+        <w:t>getEulerOrientation</w:t>
+      </w:r>
+      <w:proofErr w:type="spellEnd"/>
+      <w:r>
+        <w:rPr>
+          <w:rFonts w:ascii="Consolas" w:hAnsi="Consolas" w:cs="Consolas"/>
+          <w:color w:val="000000"/>
+          <w:sz w:val="19"/>
+          <w:szCs w:val="19"/>
+          <w:highlight w:val="white"/>
+        </w:rPr>
+        <w:t>()</w:t>
+      </w:r>
+      <w:r>
+        <w:rPr>
+          <w:rFonts w:ascii="Consolas" w:hAnsi="Consolas" w:cs="Consolas"/>
+          <w:color w:val="000000"/>
+          <w:sz w:val="19"/>
+          <w:szCs w:val="19"/>
+          <w:highlight w:val="white"/>
+        </w:rPr>
+        <w:t>;</w:t>
+      </w:r>
+    </w:p>
+    <w:p>
+      <w:pPr>
+        <w:pStyle w:val="ListParagraph"/>
+        <w:numPr>
+          <w:ilvl w:val="0"/>
+          <w:numId w:val="31"/>
+        </w:numPr>
+        <w:autoSpaceDE w:val="0"/>
+        <w:autoSpaceDN w:val="0"/>
+        <w:adjustRightInd w:val="0"/>
+        <w:spacing w:after="0" w:line="240" w:lineRule="auto"/>
+        <w:rPr>
+          <w:rFonts w:ascii="Consolas" w:hAnsi="Consolas" w:cs="Consolas"/>
+          <w:color w:val="000000"/>
+          <w:sz w:val="19"/>
+          <w:szCs w:val="19"/>
+          <w:highlight w:val="white"/>
+        </w:rPr>
+      </w:pPr>
+      <w:r>
+        <w:rPr>
+          <w:rFonts w:ascii="Consolas" w:hAnsi="Consolas" w:cs="Consolas"/>
+          <w:color w:val="0000FF"/>
+          <w:sz w:val="19"/>
+          <w:szCs w:val="19"/>
+          <w:highlight w:val="white"/>
+        </w:rPr>
+        <w:t>template</w:t>
+      </w:r>
+      <w:r>
+        <w:rPr>
+          <w:rFonts w:ascii="Consolas" w:hAnsi="Consolas" w:cs="Consolas"/>
+          <w:color w:val="000000"/>
+          <w:sz w:val="19"/>
+          <w:szCs w:val="19"/>
+          <w:highlight w:val="white"/>
+        </w:rPr>
+        <w:t>&lt;</w:t>
+      </w:r>
+      <w:proofErr w:type="spellStart"/>
+      <w:r>
+        <w:rPr>
+          <w:rFonts w:ascii="Consolas" w:hAnsi="Consolas" w:cs="Consolas"/>
+          <w:color w:val="2B91AF"/>
+          <w:sz w:val="19"/>
+          <w:szCs w:val="19"/>
+          <w:highlight w:val="white"/>
+        </w:rPr>
+        <w:t>size_t</w:t>
+      </w:r>
+      <w:proofErr w:type="spellEnd"/>
+      <w:r>
+        <w:rPr>
+          <w:rFonts w:ascii="Consolas" w:hAnsi="Consolas" w:cs="Consolas"/>
+          <w:color w:val="000000"/>
+          <w:sz w:val="19"/>
+          <w:szCs w:val="19"/>
+          <w:highlight w:val="white"/>
+        </w:rPr>
+        <w:t xml:space="preserve"> ORD = ORDER&gt;</w:t>
+      </w:r>
+      <w:r>
+        <w:rPr>
+          <w:rFonts w:ascii="Consolas" w:hAnsi="Consolas" w:cs="Consolas"/>
+          <w:color w:val="000000"/>
+          <w:sz w:val="19"/>
+          <w:szCs w:val="19"/>
+          <w:highlight w:val="white"/>
+        </w:rPr>
+        <w:br/>
+      </w:r>
+      <w:proofErr w:type="spellStart"/>
+      <w:r>
+        <w:rPr>
+          <w:rFonts w:ascii="Consolas" w:hAnsi="Consolas" w:cs="Consolas"/>
+          <w:color w:val="0000FF"/>
+          <w:sz w:val="19"/>
+          <w:szCs w:val="19"/>
+          <w:highlight w:val="white"/>
+        </w:rPr>
+        <w:t>typename</w:t>
+      </w:r>
+      <w:proofErr w:type="spellEnd"/>
+      <w:r>
+        <w:rPr>
+          <w:rFonts w:ascii="Consolas" w:hAnsi="Consolas" w:cs="Consolas"/>
+          <w:color w:val="000000"/>
+          <w:sz w:val="19"/>
+          <w:szCs w:val="19"/>
+          <w:highlight w:val="white"/>
+        </w:rPr>
+        <w:t xml:space="preserve"> </w:t>
+      </w:r>
+      <w:proofErr w:type="spellStart"/>
+      <w:r>
+        <w:rPr>
+          <w:rFonts w:ascii="Consolas" w:hAnsi="Consolas" w:cs="Consolas"/>
+          <w:color w:val="000000"/>
+          <w:sz w:val="19"/>
+          <w:szCs w:val="19"/>
+          <w:highlight w:val="white"/>
+        </w:rPr>
+        <w:t>std</w:t>
+      </w:r>
+      <w:proofErr w:type="spellEnd"/>
+      <w:r>
+        <w:rPr>
+          <w:rFonts w:ascii="Consolas" w:hAnsi="Consolas" w:cs="Consolas"/>
+          <w:color w:val="000000"/>
+          <w:sz w:val="19"/>
+          <w:szCs w:val="19"/>
+          <w:highlight w:val="white"/>
+        </w:rPr>
+        <w:t>::</w:t>
+      </w:r>
+      <w:proofErr w:type="spellStart"/>
+      <w:r>
+        <w:rPr>
+          <w:rFonts w:ascii="Consolas" w:hAnsi="Consolas" w:cs="Consolas"/>
+          <w:color w:val="2B91AF"/>
+          <w:sz w:val="19"/>
+          <w:szCs w:val="19"/>
+          <w:highlight w:val="white"/>
+        </w:rPr>
+        <w:t>enable_if</w:t>
+      </w:r>
+      <w:proofErr w:type="spellEnd"/>
+      <w:r>
+        <w:rPr>
+          <w:rFonts w:ascii="Consolas" w:hAnsi="Consolas" w:cs="Consolas"/>
+          <w:color w:val="000000"/>
+          <w:sz w:val="19"/>
+          <w:szCs w:val="19"/>
+          <w:highlight w:val="white"/>
+        </w:rPr>
+        <w:t xml:space="preserve">&lt;ORD == 3 || ORD == 4, </w:t>
+      </w:r>
+      <w:proofErr w:type="spellStart"/>
+      <w:r>
+        <w:rPr>
+          <w:rFonts w:ascii="Consolas" w:hAnsi="Consolas" w:cs="Consolas"/>
+          <w:color w:val="000000"/>
+          <w:sz w:val="19"/>
+          <w:szCs w:val="19"/>
+          <w:highlight w:val="white"/>
+        </w:rPr>
+        <w:t>std</w:t>
+      </w:r>
+      <w:proofErr w:type="spellEnd"/>
+      <w:r>
+        <w:rPr>
+          <w:rFonts w:ascii="Consolas" w:hAnsi="Consolas" w:cs="Consolas"/>
+          <w:color w:val="000000"/>
+          <w:sz w:val="19"/>
+          <w:szCs w:val="19"/>
+          <w:highlight w:val="white"/>
+        </w:rPr>
+        <w:t>::</w:t>
+      </w:r>
+      <w:r>
+        <w:rPr>
+          <w:rFonts w:ascii="Consolas" w:hAnsi="Consolas" w:cs="Consolas"/>
+          <w:color w:val="2B91AF"/>
+          <w:sz w:val="19"/>
+          <w:szCs w:val="19"/>
+          <w:highlight w:val="white"/>
+        </w:rPr>
+        <w:t>tuple</w:t>
+      </w:r>
+      <w:r>
+        <w:rPr>
+          <w:rFonts w:ascii="Consolas" w:hAnsi="Consolas" w:cs="Consolas"/>
+          <w:color w:val="000000"/>
+          <w:sz w:val="19"/>
+          <w:szCs w:val="19"/>
+          <w:highlight w:val="white"/>
+        </w:rPr>
+        <w:t>&lt;</w:t>
+      </w:r>
+      <w:r>
+        <w:rPr>
+          <w:rFonts w:ascii="Consolas" w:hAnsi="Consolas" w:cs="Consolas"/>
+          <w:color w:val="0000FF"/>
+          <w:sz w:val="19"/>
+          <w:szCs w:val="19"/>
+          <w:highlight w:val="white"/>
+        </w:rPr>
+        <w:t>float</w:t>
+      </w:r>
+      <w:r>
+        <w:rPr>
+          <w:rFonts w:ascii="Consolas" w:hAnsi="Consolas" w:cs="Consolas"/>
+          <w:color w:val="000000"/>
+          <w:sz w:val="19"/>
+          <w:szCs w:val="19"/>
+          <w:highlight w:val="white"/>
+        </w:rPr>
+        <w:t xml:space="preserve">, </w:t>
+      </w:r>
+      <w:r>
+        <w:rPr>
+          <w:rFonts w:ascii="Consolas" w:hAnsi="Consolas" w:cs="Consolas"/>
+          <w:color w:val="0000FF"/>
+          <w:sz w:val="19"/>
+          <w:szCs w:val="19"/>
+          <w:highlight w:val="white"/>
+        </w:rPr>
+        <w:t>float</w:t>
+      </w:r>
+      <w:r>
+        <w:rPr>
+          <w:rFonts w:ascii="Consolas" w:hAnsi="Consolas" w:cs="Consolas"/>
+          <w:color w:val="000000"/>
+          <w:sz w:val="19"/>
+          <w:szCs w:val="19"/>
+          <w:highlight w:val="white"/>
+        </w:rPr>
+        <w:t xml:space="preserve">, </w:t>
+      </w:r>
+      <w:r>
+        <w:rPr>
+          <w:rFonts w:ascii="Consolas" w:hAnsi="Consolas" w:cs="Consolas"/>
+          <w:color w:val="0000FF"/>
+          <w:sz w:val="19"/>
+          <w:szCs w:val="19"/>
+          <w:highlight w:val="white"/>
+        </w:rPr>
+        <w:t>float</w:t>
+      </w:r>
+      <w:r>
+        <w:rPr>
+          <w:rFonts w:ascii="Consolas" w:hAnsi="Consolas" w:cs="Consolas"/>
+          <w:sz w:val="19"/>
+          <w:szCs w:val="19"/>
+          <w:highlight w:val="white"/>
+        </w:rPr>
+        <w:t>,</w:t>
+      </w:r>
+      <w:r>
+        <w:rPr>
+          <w:rFonts w:ascii="Consolas" w:hAnsi="Consolas" w:cs="Consolas"/>
+          <w:color w:val="0000FF"/>
+          <w:sz w:val="19"/>
+          <w:szCs w:val="19"/>
+          <w:highlight w:val="white"/>
+        </w:rPr>
+        <w:t xml:space="preserve"> bool</w:t>
+      </w:r>
+      <w:r>
+        <w:rPr>
+          <w:rFonts w:ascii="Consolas" w:hAnsi="Consolas" w:cs="Consolas"/>
+          <w:color w:val="000000"/>
+          <w:sz w:val="19"/>
+          <w:szCs w:val="19"/>
+          <w:highlight w:val="white"/>
+        </w:rPr>
+        <w:t>&gt;&gt;::</w:t>
+      </w:r>
+      <w:r>
+        <w:rPr>
+          <w:rFonts w:ascii="Consolas" w:hAnsi="Consolas" w:cs="Consolas"/>
+          <w:color w:val="2B91AF"/>
+          <w:sz w:val="19"/>
+          <w:szCs w:val="19"/>
+          <w:highlight w:val="white"/>
+        </w:rPr>
+        <w:t>type</w:t>
+      </w:r>
+      <w:r>
+        <w:rPr>
+          <w:rFonts w:ascii="Consolas" w:hAnsi="Consolas" w:cs="Consolas"/>
+          <w:color w:val="000000"/>
+          <w:sz w:val="19"/>
+          <w:szCs w:val="19"/>
+          <w:highlight w:val="white"/>
+        </w:rPr>
+        <w:t xml:space="preserve"> </w:t>
+      </w:r>
+      <w:proofErr w:type="spellStart"/>
+      <w:r>
+        <w:rPr>
+          <w:rFonts w:ascii="Consolas" w:hAnsi="Consolas" w:cs="Consolas"/>
+          <w:color w:val="000000"/>
+          <w:sz w:val="19"/>
+          <w:szCs w:val="19"/>
+          <w:highlight w:val="white"/>
+        </w:rPr>
+        <w:t>getTaitBryanOrientation</w:t>
+      </w:r>
+      <w:proofErr w:type="spellEnd"/>
+      <w:r>
+        <w:rPr>
+          <w:rFonts w:ascii="Consolas" w:hAnsi="Consolas" w:cs="Consolas"/>
+          <w:color w:val="000000"/>
+          <w:sz w:val="19"/>
+          <w:szCs w:val="19"/>
+          <w:highlight w:val="white"/>
+        </w:rPr>
+        <w:t>();</w:t>
+      </w:r>
+    </w:p>
+    <w:p>
+      <w:pPr>
+        <w:rPr>
+          <w:highlight w:val="white"/>
+        </w:rPr>
+      </w:pPr>
+      <w:r>
+        <w:rPr>
+          <w:highlight w:val="white"/>
+        </w:rPr>
+        <w:lastRenderedPageBreak/>
+        <w:t xml:space="preserve">Calculate Euler angles for the orientation of </w:t>
+      </w:r>
+      <w:r>
+        <w:rPr>
+          <w:highlight w:val="white"/>
+        </w:rPr>
+        <w:t xml:space="preserve">a Matrix&lt;3&gt; or Matrix&lt;4&gt;. </w:t>
+      </w:r>
+      <w:r>
+        <w:rPr>
+          <w:highlight w:val="white"/>
+        </w:rPr>
+        <w:t xml:space="preserve">For (1) these are in Proper Euler form with z-x-z axes, and for (2) these are in Tait-Bryan form with z-y-x axes. In both cases, the axes of the matrix are copied and </w:t>
+      </w:r>
+      <w:r>
+        <w:rPr>
+          <w:highlight w:val="white"/>
+        </w:rPr>
+        <w:t>normalised</w:t>
+      </w:r>
+      <w:r>
+        <w:rPr>
+          <w:highlight w:val="white"/>
+        </w:rPr>
+        <w:t>. Based on the components of these axes, the angles can be calculated</w:t>
+      </w:r>
+      <w:r>
+        <w:rPr>
+          <w:highlight w:val="white"/>
+        </w:rPr>
+        <w:t xml:space="preserve"> </w:t>
+      </w:r>
+    </w:p>
+    <w:p>
+      <w:pPr>
+        <w:pStyle w:val="Heading3"/>
+        <w:rPr>
+          <w:lang w:val="en-AU"/>
+        </w:rPr>
+      </w:pPr>
+      <w:bookmarkStart w:id="45" w:name="_Ref480275797"/>
+      <w:r>
+        <w:rPr>
+          <w:lang w:val="en-AU"/>
+        </w:rPr>
+        <w:t>Template Parameters</w:t>
+      </w:r>
+    </w:p>
+    <w:p>
+      <w:pPr>
+        <w:ind w:left="720" w:hanging="720"/>
+      </w:pPr>
+      <w:r>
+        <w:rPr>
+          <w:lang w:val="en-AU"/>
+        </w:rPr>
+        <w:t>ORD</w:t>
+      </w:r>
+      <w:r>
+        <w:rPr>
+          <w:lang w:val="en-AU"/>
+        </w:rPr>
+        <w:tab/>
+      </w:r>
+      <w:r>
+        <w:rPr>
+          <w:highlight w:val="white"/>
+        </w:rPr>
+        <w:t xml:space="preserve">Order of the matrix. Used by </w:t>
+      </w:r>
+      <w:proofErr w:type="spellStart"/>
+      <w:r>
+        <w:rPr>
+          <w:highlight w:val="white"/>
+        </w:rPr>
+        <w:t>enable_if</w:t>
+      </w:r>
+      <w:proofErr w:type="spellEnd"/>
+      <w:r>
+        <w:rPr>
+          <w:highlight w:val="white"/>
+        </w:rPr>
+        <w:t xml:space="preserve"> to prevent this function from being compiled for Matrix classes of invalid order</w:t>
+      </w:r>
+    </w:p>
+    <w:p>
+      <w:pPr>
+        <w:pStyle w:val="Heading3"/>
+        <w:rPr>
+          <w:lang w:val="en-AU"/>
+        </w:rPr>
+      </w:pPr>
+      <w:r>
+        <w:rPr>
+          <w:lang w:val="en-AU"/>
+        </w:rPr>
+        <w:t>Return Value</w:t>
+      </w:r>
+    </w:p>
+    <w:p>
+      <w:pPr>
+        <w:rPr>
+          <w:lang w:val="en-AU"/>
+        </w:rPr>
+      </w:pPr>
+      <w:r>
+        <w:rPr>
+          <w:lang w:val="en-AU"/>
+        </w:rPr>
+        <w:t xml:space="preserve">Returns a tuple </w:t>
+      </w:r>
+      <w:r>
+        <w:rPr>
+          <w:lang w:val="en-AU"/>
+        </w:rPr>
+        <w:t>of three float values</w:t>
+      </w:r>
+      <w:r>
+        <w:rPr>
+          <w:lang w:val="en-AU"/>
+        </w:rPr>
+        <w:t xml:space="preserve">, and a </w:t>
+      </w:r>
+      <w:proofErr w:type="spellStart"/>
+      <w:r>
+        <w:rPr>
+          <w:lang w:val="en-AU"/>
+        </w:rPr>
+        <w:t>boolean</w:t>
+      </w:r>
+      <w:proofErr w:type="spellEnd"/>
+      <w:r>
+        <w:rPr>
+          <w:lang w:val="en-AU"/>
+        </w:rPr>
+        <w:t xml:space="preserve"> indicating success. If the Euler angles could not be calculated (because the axes could not be normalized to an orthonormal basis), the floats will all be 0 and the </w:t>
+      </w:r>
+      <w:proofErr w:type="spellStart"/>
+      <w:r>
+        <w:rPr>
+          <w:lang w:val="en-AU"/>
+        </w:rPr>
+        <w:t>boolean</w:t>
+      </w:r>
+      <w:proofErr w:type="spellEnd"/>
+      <w:r>
+        <w:rPr>
+          <w:lang w:val="en-AU"/>
+        </w:rPr>
+        <w:t xml:space="preserve"> will be false </w:t>
+      </w:r>
+    </w:p>
+    <w:p>
+      <w:pPr>
+        <w:pStyle w:val="ListParagraph"/>
+        <w:numPr>
+          <w:ilvl w:val="0"/>
+          <w:numId w:val="33"/>
+        </w:numPr>
+        <w:rPr>
+          <w:lang w:val="en-AU"/>
+        </w:rPr>
+      </w:pPr>
+      <w:r>
+        <w:rPr>
+          <w:lang w:val="en-AU"/>
+        </w:rPr>
+        <w:t>Returns a tuple containing the alpha, beta, and gamma angles.</w:t>
+      </w:r>
+      <w:r>
+        <w:rPr>
+          <w:lang w:val="en-AU"/>
+        </w:rPr>
+        <w:t xml:space="preserve"> Alpha is within the range [-</w:t>
+      </w:r>
+      <w:proofErr w:type="spellStart"/>
+      <w:proofErr w:type="gramStart"/>
+      <w:r>
+        <w:rPr>
+          <w:lang w:val="en-AU"/>
+        </w:rPr>
+        <w:t>pi,pi</w:t>
+      </w:r>
+      <w:proofErr w:type="spellEnd"/>
+      <w:proofErr w:type="gramEnd"/>
+      <w:r>
+        <w:rPr>
+          <w:lang w:val="en-AU"/>
+        </w:rPr>
+        <w:t>] radians.</w:t>
+      </w:r>
+      <w:r>
+        <w:rPr>
+          <w:lang w:val="en-AU"/>
+        </w:rPr>
+        <w:t xml:space="preserve"> Beta is within the range [</w:t>
+      </w:r>
+      <w:proofErr w:type="gramStart"/>
+      <w:r>
+        <w:rPr>
+          <w:lang w:val="en-AU"/>
+        </w:rPr>
+        <w:t>0,pi</w:t>
+      </w:r>
+      <w:proofErr w:type="gramEnd"/>
+      <w:r>
+        <w:rPr>
+          <w:lang w:val="en-AU"/>
+        </w:rPr>
+        <w:t>] radians</w:t>
+      </w:r>
+      <w:r>
+        <w:rPr>
+          <w:lang w:val="en-AU"/>
+        </w:rPr>
+        <w:t>.</w:t>
+      </w:r>
+      <w:r>
+        <w:rPr>
+          <w:lang w:val="en-AU"/>
+        </w:rPr>
+        <w:t xml:space="preserve"> </w:t>
+      </w:r>
+      <w:r>
+        <w:rPr>
+          <w:lang w:val="en-AU"/>
+        </w:rPr>
+        <w:t>Gamma is within the range[-</w:t>
+      </w:r>
+      <w:proofErr w:type="spellStart"/>
+      <w:proofErr w:type="gramStart"/>
+      <w:r>
+        <w:rPr>
+          <w:lang w:val="en-AU"/>
+        </w:rPr>
+        <w:t>pi,pi</w:t>
+      </w:r>
+      <w:proofErr w:type="spellEnd"/>
+      <w:proofErr w:type="gramEnd"/>
+      <w:r>
+        <w:rPr>
+          <w:lang w:val="en-AU"/>
+        </w:rPr>
+        <w:t>] radians, however if Beta is 0 or pi, Alpha and Gamma are gimbal locked, and Gamma is 0.</w:t>
+      </w:r>
+    </w:p>
+    <w:p>
+      <w:pPr>
+        <w:pStyle w:val="ListParagraph"/>
+        <w:numPr>
+          <w:ilvl w:val="0"/>
+          <w:numId w:val="33"/>
+        </w:numPr>
+        <w:rPr>
+          <w:lang w:val="en-AU"/>
+        </w:rPr>
+      </w:pPr>
+      <w:r>
+        <w:rPr>
+          <w:lang w:val="en-AU"/>
+        </w:rPr>
+        <w:t>Returns a tuple containing the yaw, pitch, and roll angles. Yaw is within the range [-</w:t>
+      </w:r>
+      <w:proofErr w:type="spellStart"/>
+      <w:proofErr w:type="gramStart"/>
+      <w:r>
+        <w:rPr>
+          <w:lang w:val="en-AU"/>
+        </w:rPr>
+        <w:t>pi,pi</w:t>
+      </w:r>
+      <w:proofErr w:type="spellEnd"/>
+      <w:proofErr w:type="gramEnd"/>
+      <w:r>
+        <w:rPr>
+          <w:lang w:val="en-AU"/>
+        </w:rPr>
+        <w:t>] radians. Pitch is within the range [-pi/</w:t>
+      </w:r>
+      <w:proofErr w:type="gramStart"/>
+      <w:r>
+        <w:rPr>
+          <w:lang w:val="en-AU"/>
+        </w:rPr>
+        <w:t>2,pi</w:t>
+      </w:r>
+      <w:proofErr w:type="gramEnd"/>
+      <w:r>
+        <w:rPr>
+          <w:lang w:val="en-AU"/>
+        </w:rPr>
+        <w:t>/2]. Roll is within the range [-</w:t>
+      </w:r>
+      <w:proofErr w:type="spellStart"/>
+      <w:proofErr w:type="gramStart"/>
+      <w:r>
+        <w:rPr>
+          <w:lang w:val="en-AU"/>
+        </w:rPr>
+        <w:t>pi,pi</w:t>
+      </w:r>
+      <w:proofErr w:type="spellEnd"/>
+      <w:proofErr w:type="gramEnd"/>
+      <w:r>
+        <w:rPr>
+          <w:lang w:val="en-AU"/>
+        </w:rPr>
+        <w:t>] radians, however if Pitch is –pi/2 or pi/2, Yaw and Roll are gimbal locked, and Roll is 0.</w:t>
+      </w:r>
+    </w:p>
+    <w:p>
+      <w:pPr>
+        <w:rPr>
+          <w:lang w:val="en-AU"/>
+        </w:rPr>
+      </w:pPr>
+    </w:p>
+    <w:p>
+      <w:pPr>
+        <w:pStyle w:val="Heading2"/>
+        <w:rPr>
+          <w:lang w:val="en-AU"/>
+        </w:rPr>
+      </w:pPr>
+      <w:proofErr w:type="gramStart"/>
+      <w:r>
+        <w:rPr>
+          <w:lang w:val="en-AU"/>
+        </w:rPr>
+        <w:t>Matrix::</w:t>
+      </w:r>
+      <w:proofErr w:type="spellStart"/>
+      <w:proofErr w:type="gramEnd"/>
+      <w:r>
+        <w:rPr>
+          <w:lang w:val="en-AU"/>
+        </w:rPr>
         <w:t>calculateInverse</w:t>
       </w:r>
-      <w:bookmarkEnd w:id="41"/>
+      <w:bookmarkEnd w:id="45"/>
       <w:proofErr w:type="spellEnd"/>
     </w:p>
     <w:p>
@@ -12571,7 +14011,6 @@
         <w:rPr>
           <w:lang w:val="en-AU"/>
         </w:rPr>
-        <w:lastRenderedPageBreak/>
         <w:t>Function Parameters</w:t>
       </w:r>
     </w:p>
@@ -12631,7 +14070,7 @@
           <w:lang w:val="en-AU"/>
         </w:rPr>
       </w:pPr>
-      <w:bookmarkStart w:id="42" w:name="_Ref480285339"/>
+      <w:bookmarkStart w:id="46" w:name="_Ref480285339"/>
       <w:proofErr w:type="gramStart"/>
       <w:r>
         <w:rPr>
@@ -12647,7 +14086,7 @@
         </w:rPr>
         <w:t>transformByInverse</w:t>
       </w:r>
-      <w:bookmarkEnd w:id="42"/>
+      <w:bookmarkEnd w:id="46"/>
       <w:proofErr w:type="spellEnd"/>
     </w:p>
     <w:p>
@@ -12957,6 +14396,7 @@
         <w:rPr>
           <w:lang w:val="en-AU"/>
         </w:rPr>
+        <w:lastRenderedPageBreak/>
         <w:t>Return Value</w:t>
       </w:r>
     </w:p>
@@ -12987,7 +14427,7 @@
           <w:lang w:val="en-AU"/>
         </w:rPr>
       </w:pPr>
-      <w:bookmarkStart w:id="43" w:name="_Ref480275802"/>
+      <w:bookmarkStart w:id="47" w:name="_Ref480275802"/>
       <w:proofErr w:type="gramStart"/>
       <w:r>
         <w:rPr>
@@ -13003,7 +14443,7 @@
         </w:rPr>
         <w:t>invertTransform</w:t>
       </w:r>
-      <w:bookmarkEnd w:id="43"/>
+      <w:bookmarkEnd w:id="47"/>
       <w:proofErr w:type="spellEnd"/>
     </w:p>
     <w:p>
@@ -13238,7 +14678,6 @@
         <w:pStyle w:val="Heading3"/>
       </w:pPr>
       <w:r>
-        <w:lastRenderedPageBreak/>
         <w:t>Return Value</w:t>
       </w:r>
     </w:p>
@@ -13259,7 +14698,7 @@
           <w:lang w:val="en-AU"/>
         </w:rPr>
       </w:pPr>
-      <w:bookmarkStart w:id="44" w:name="_Ref480275805"/>
+      <w:bookmarkStart w:id="48" w:name="_Ref480275805"/>
       <w:proofErr w:type="gramStart"/>
       <w:r>
         <w:rPr>
@@ -13275,7 +14714,7 @@
         </w:rPr>
         <w:t>areColumnsEqual</w:t>
       </w:r>
-      <w:bookmarkEnd w:id="44"/>
+      <w:bookmarkEnd w:id="48"/>
       <w:proofErr w:type="spellEnd"/>
     </w:p>
     <w:p>
@@ -13508,13 +14947,27 @@
         <w:rPr>
           <w:lang w:val="en-AU"/>
         </w:rPr>
-        <w:t xml:space="preserve">Checks if two float arrays have equal </w:t>
-      </w:r>
-      <w:r>
-        <w:rPr>
-          <w:lang w:val="en-AU"/>
-        </w:rPr>
-        <w:t>values.</w:t>
+        <w:t>Checks</w:t>
+      </w:r>
+      <w:r>
+        <w:rPr>
+          <w:lang w:val="en-AU"/>
+        </w:rPr>
+        <w:t xml:space="preserve"> if two float arrays have equal values, within tolerance. This is used by </w:t>
+      </w:r>
+      <w:proofErr w:type="spellStart"/>
+      <w:r>
+        <w:rPr>
+          <w:lang w:val="en-AU"/>
+        </w:rPr>
+        <w:t>invertTransform</w:t>
+      </w:r>
+      <w:proofErr w:type="spellEnd"/>
+      <w:r>
+        <w:rPr>
+          <w:lang w:val="en-AU"/>
+        </w:rPr>
+        <w:t xml:space="preserve"> to see if a column is empty (all elements 0) or has a 1 in its pivot position and 0 in other positions, so a constant tolerance of FLT_EPSILON is used.</w:t>
       </w:r>
     </w:p>
     <w:p>
@@ -13608,6 +15061,7 @@
         <w:rPr>
           <w:lang w:val="en-AU"/>
         </w:rPr>
+        <w:lastRenderedPageBreak/>
         <w:t>Return Value</w:t>
       </w:r>
     </w:p>
@@ -13621,7 +15075,19 @@
         <w:rPr>
           <w:lang w:val="en-AU"/>
         </w:rPr>
-        <w:t>Returns true if the members of each array (up to ROW-1) are equal. False otherwise.</w:t>
+        <w:t xml:space="preserve">Returns true if the members of each array (up to ROW-1) are </w:t>
+      </w:r>
+      <w:r>
+        <w:rPr>
+          <w:lang w:val="en-AU"/>
+        </w:rPr>
+        <w:t>within FLT_EPSILON of each other</w:t>
+      </w:r>
+      <w:r>
+        <w:rPr>
+          <w:lang w:val="en-AU"/>
+        </w:rPr>
+        <w:t>. False otherwise.</w:t>
       </w:r>
     </w:p>
     <w:p>
@@ -13638,7 +15104,7 @@
           <w:lang w:val="en-AU"/>
         </w:rPr>
       </w:pPr>
-      <w:bookmarkStart w:id="45" w:name="_Ref480275807"/>
+      <w:bookmarkStart w:id="49" w:name="_Ref480275807"/>
       <w:proofErr w:type="gramStart"/>
       <w:r>
         <w:rPr>
@@ -13654,7 +15120,7 @@
         </w:rPr>
         <w:t>swapRows</w:t>
       </w:r>
-      <w:bookmarkEnd w:id="45"/>
+      <w:bookmarkEnd w:id="49"/>
       <w:proofErr w:type="spellEnd"/>
     </w:p>
     <w:p>
@@ -14155,7 +15621,7 @@
           <w:lang w:val="en-AU"/>
         </w:rPr>
       </w:pPr>
-      <w:bookmarkStart w:id="46" w:name="_Ref480275811"/>
+      <w:bookmarkStart w:id="50" w:name="_Ref480275811"/>
       <w:proofErr w:type="gramStart"/>
       <w:r>
         <w:rPr>
@@ -14171,7 +15637,7 @@
         </w:rPr>
         <w:t>multiplyRow</w:t>
       </w:r>
-      <w:bookmarkEnd w:id="46"/>
+      <w:bookmarkEnd w:id="50"/>
       <w:proofErr w:type="spellEnd"/>
     </w:p>
     <w:p>
@@ -14478,7 +15944,6 @@
         <w:pStyle w:val="Heading3"/>
       </w:pPr>
       <w:r>
-        <w:lastRenderedPageBreak/>
         <w:t>Template Parameters</w:t>
       </w:r>
     </w:p>
@@ -15302,7 +16767,7 @@
           <w:rPr>
             <w:noProof/>
           </w:rPr>
-          <w:t>12</w:t>
+          <w:t>4</w:t>
         </w:r>
         <w:r>
           <w:rPr>
@@ -15668,6 +17133,92 @@
     </w:lvl>
   </w:abstractNum>
   <w:abstractNum w:abstractNumId="4" w15:restartNumberingAfterBreak="0">
+    <w:nsid w:val="0FDE65AA"/>
+    <w:multiLevelType w:val="hybridMultilevel"/>
+    <w:tmpl w:val="87D21EB8"/>
+    <w:lvl w:ilvl="0" w:tplc="0409000F">
+      <w:start w:val="1"/>
+      <w:numFmt w:val="decimal"/>
+      <w:lvlText w:val="%1."/>
+      <w:lvlJc w:val="left"/>
+      <w:pPr>
+        <w:ind w:left="720" w:hanging="360"/>
+      </w:pPr>
+    </w:lvl>
+    <w:lvl w:ilvl="1" w:tplc="04090019" w:tentative="1">
+      <w:start w:val="1"/>
+      <w:numFmt w:val="lowerLetter"/>
+      <w:lvlText w:val="%2."/>
+      <w:lvlJc w:val="left"/>
+      <w:pPr>
+        <w:ind w:left="1440" w:hanging="360"/>
+      </w:pPr>
+    </w:lvl>
+    <w:lvl w:ilvl="2" w:tplc="0409001B" w:tentative="1">
+      <w:start w:val="1"/>
+      <w:numFmt w:val="lowerRoman"/>
+      <w:lvlText w:val="%3."/>
+      <w:lvlJc w:val="right"/>
+      <w:pPr>
+        <w:ind w:left="2160" w:hanging="180"/>
+      </w:pPr>
+    </w:lvl>
+    <w:lvl w:ilvl="3" w:tplc="0409000F" w:tentative="1">
+      <w:start w:val="1"/>
+      <w:numFmt w:val="decimal"/>
+      <w:lvlText w:val="%4."/>
+      <w:lvlJc w:val="left"/>
+      <w:pPr>
+        <w:ind w:left="2880" w:hanging="360"/>
+      </w:pPr>
+    </w:lvl>
+    <w:lvl w:ilvl="4" w:tplc="04090019" w:tentative="1">
+      <w:start w:val="1"/>
+      <w:numFmt w:val="lowerLetter"/>
+      <w:lvlText w:val="%5."/>
+      <w:lvlJc w:val="left"/>
+      <w:pPr>
+        <w:ind w:left="3600" w:hanging="360"/>
+      </w:pPr>
+    </w:lvl>
+    <w:lvl w:ilvl="5" w:tplc="0409001B" w:tentative="1">
+      <w:start w:val="1"/>
+      <w:numFmt w:val="lowerRoman"/>
+      <w:lvlText w:val="%6."/>
+      <w:lvlJc w:val="right"/>
+      <w:pPr>
+        <w:ind w:left="4320" w:hanging="180"/>
+      </w:pPr>
+    </w:lvl>
+    <w:lvl w:ilvl="6" w:tplc="0409000F" w:tentative="1">
+      <w:start w:val="1"/>
+      <w:numFmt w:val="decimal"/>
+      <w:lvlText w:val="%7."/>
+      <w:lvlJc w:val="left"/>
+      <w:pPr>
+        <w:ind w:left="5040" w:hanging="360"/>
+      </w:pPr>
+    </w:lvl>
+    <w:lvl w:ilvl="7" w:tplc="04090019" w:tentative="1">
+      <w:start w:val="1"/>
+      <w:numFmt w:val="lowerLetter"/>
+      <w:lvlText w:val="%8."/>
+      <w:lvlJc w:val="left"/>
+      <w:pPr>
+        <w:ind w:left="5760" w:hanging="360"/>
+      </w:pPr>
+    </w:lvl>
+    <w:lvl w:ilvl="8" w:tplc="0409001B" w:tentative="1">
+      <w:start w:val="1"/>
+      <w:numFmt w:val="lowerRoman"/>
+      <w:lvlText w:val="%9."/>
+      <w:lvlJc w:val="right"/>
+      <w:pPr>
+        <w:ind w:left="6480" w:hanging="180"/>
+      </w:pPr>
+    </w:lvl>
+  </w:abstractNum>
+  <w:abstractNum w:abstractNumId="5" w15:restartNumberingAfterBreak="0">
     <w:nsid w:val="138E573C"/>
     <w:multiLevelType w:val="hybridMultilevel"/>
     <w:tmpl w:val="9C865580"/>
@@ -15753,7 +17304,179 @@
       </w:pPr>
     </w:lvl>
   </w:abstractNum>
-  <w:abstractNum w:abstractNumId="5" w15:restartNumberingAfterBreak="0">
+  <w:abstractNum w:abstractNumId="6" w15:restartNumberingAfterBreak="0">
+    <w:nsid w:val="158F3934"/>
+    <w:multiLevelType w:val="hybridMultilevel"/>
+    <w:tmpl w:val="87D21EB8"/>
+    <w:lvl w:ilvl="0" w:tplc="0409000F">
+      <w:start w:val="1"/>
+      <w:numFmt w:val="decimal"/>
+      <w:lvlText w:val="%1."/>
+      <w:lvlJc w:val="left"/>
+      <w:pPr>
+        <w:ind w:left="720" w:hanging="360"/>
+      </w:pPr>
+    </w:lvl>
+    <w:lvl w:ilvl="1" w:tplc="04090019" w:tentative="1">
+      <w:start w:val="1"/>
+      <w:numFmt w:val="lowerLetter"/>
+      <w:lvlText w:val="%2."/>
+      <w:lvlJc w:val="left"/>
+      <w:pPr>
+        <w:ind w:left="1440" w:hanging="360"/>
+      </w:pPr>
+    </w:lvl>
+    <w:lvl w:ilvl="2" w:tplc="0409001B" w:tentative="1">
+      <w:start w:val="1"/>
+      <w:numFmt w:val="lowerRoman"/>
+      <w:lvlText w:val="%3."/>
+      <w:lvlJc w:val="right"/>
+      <w:pPr>
+        <w:ind w:left="2160" w:hanging="180"/>
+      </w:pPr>
+    </w:lvl>
+    <w:lvl w:ilvl="3" w:tplc="0409000F" w:tentative="1">
+      <w:start w:val="1"/>
+      <w:numFmt w:val="decimal"/>
+      <w:lvlText w:val="%4."/>
+      <w:lvlJc w:val="left"/>
+      <w:pPr>
+        <w:ind w:left="2880" w:hanging="360"/>
+      </w:pPr>
+    </w:lvl>
+    <w:lvl w:ilvl="4" w:tplc="04090019" w:tentative="1">
+      <w:start w:val="1"/>
+      <w:numFmt w:val="lowerLetter"/>
+      <w:lvlText w:val="%5."/>
+      <w:lvlJc w:val="left"/>
+      <w:pPr>
+        <w:ind w:left="3600" w:hanging="360"/>
+      </w:pPr>
+    </w:lvl>
+    <w:lvl w:ilvl="5" w:tplc="0409001B" w:tentative="1">
+      <w:start w:val="1"/>
+      <w:numFmt w:val="lowerRoman"/>
+      <w:lvlText w:val="%6."/>
+      <w:lvlJc w:val="right"/>
+      <w:pPr>
+        <w:ind w:left="4320" w:hanging="180"/>
+      </w:pPr>
+    </w:lvl>
+    <w:lvl w:ilvl="6" w:tplc="0409000F" w:tentative="1">
+      <w:start w:val="1"/>
+      <w:numFmt w:val="decimal"/>
+      <w:lvlText w:val="%7."/>
+      <w:lvlJc w:val="left"/>
+      <w:pPr>
+        <w:ind w:left="5040" w:hanging="360"/>
+      </w:pPr>
+    </w:lvl>
+    <w:lvl w:ilvl="7" w:tplc="04090019" w:tentative="1">
+      <w:start w:val="1"/>
+      <w:numFmt w:val="lowerLetter"/>
+      <w:lvlText w:val="%8."/>
+      <w:lvlJc w:val="left"/>
+      <w:pPr>
+        <w:ind w:left="5760" w:hanging="360"/>
+      </w:pPr>
+    </w:lvl>
+    <w:lvl w:ilvl="8" w:tplc="0409001B" w:tentative="1">
+      <w:start w:val="1"/>
+      <w:numFmt w:val="lowerRoman"/>
+      <w:lvlText w:val="%9."/>
+      <w:lvlJc w:val="right"/>
+      <w:pPr>
+        <w:ind w:left="6480" w:hanging="180"/>
+      </w:pPr>
+    </w:lvl>
+  </w:abstractNum>
+  <w:abstractNum w:abstractNumId="7" w15:restartNumberingAfterBreak="0">
+    <w:nsid w:val="1BBF1F04"/>
+    <w:multiLevelType w:val="hybridMultilevel"/>
+    <w:tmpl w:val="42C03F2E"/>
+    <w:lvl w:ilvl="0" w:tplc="0409000F">
+      <w:start w:val="1"/>
+      <w:numFmt w:val="decimal"/>
+      <w:lvlText w:val="%1."/>
+      <w:lvlJc w:val="left"/>
+      <w:pPr>
+        <w:ind w:left="720" w:hanging="360"/>
+      </w:pPr>
+    </w:lvl>
+    <w:lvl w:ilvl="1" w:tplc="04090019" w:tentative="1">
+      <w:start w:val="1"/>
+      <w:numFmt w:val="lowerLetter"/>
+      <w:lvlText w:val="%2."/>
+      <w:lvlJc w:val="left"/>
+      <w:pPr>
+        <w:ind w:left="1440" w:hanging="360"/>
+      </w:pPr>
+    </w:lvl>
+    <w:lvl w:ilvl="2" w:tplc="0409001B" w:tentative="1">
+      <w:start w:val="1"/>
+      <w:numFmt w:val="lowerRoman"/>
+      <w:lvlText w:val="%3."/>
+      <w:lvlJc w:val="right"/>
+      <w:pPr>
+        <w:ind w:left="2160" w:hanging="180"/>
+      </w:pPr>
+    </w:lvl>
+    <w:lvl w:ilvl="3" w:tplc="0409000F" w:tentative="1">
+      <w:start w:val="1"/>
+      <w:numFmt w:val="decimal"/>
+      <w:lvlText w:val="%4."/>
+      <w:lvlJc w:val="left"/>
+      <w:pPr>
+        <w:ind w:left="2880" w:hanging="360"/>
+      </w:pPr>
+    </w:lvl>
+    <w:lvl w:ilvl="4" w:tplc="04090019" w:tentative="1">
+      <w:start w:val="1"/>
+      <w:numFmt w:val="lowerLetter"/>
+      <w:lvlText w:val="%5."/>
+      <w:lvlJc w:val="left"/>
+      <w:pPr>
+        <w:ind w:left="3600" w:hanging="360"/>
+      </w:pPr>
+    </w:lvl>
+    <w:lvl w:ilvl="5" w:tplc="0409001B" w:tentative="1">
+      <w:start w:val="1"/>
+      <w:numFmt w:val="lowerRoman"/>
+      <w:lvlText w:val="%6."/>
+      <w:lvlJc w:val="right"/>
+      <w:pPr>
+        <w:ind w:left="4320" w:hanging="180"/>
+      </w:pPr>
+    </w:lvl>
+    <w:lvl w:ilvl="6" w:tplc="0409000F" w:tentative="1">
+      <w:start w:val="1"/>
+      <w:numFmt w:val="decimal"/>
+      <w:lvlText w:val="%7."/>
+      <w:lvlJc w:val="left"/>
+      <w:pPr>
+        <w:ind w:left="5040" w:hanging="360"/>
+      </w:pPr>
+    </w:lvl>
+    <w:lvl w:ilvl="7" w:tplc="04090019" w:tentative="1">
+      <w:start w:val="1"/>
+      <w:numFmt w:val="lowerLetter"/>
+      <w:lvlText w:val="%8."/>
+      <w:lvlJc w:val="left"/>
+      <w:pPr>
+        <w:ind w:left="5760" w:hanging="360"/>
+      </w:pPr>
+    </w:lvl>
+    <w:lvl w:ilvl="8" w:tplc="0409001B" w:tentative="1">
+      <w:start w:val="1"/>
+      <w:numFmt w:val="lowerRoman"/>
+      <w:lvlText w:val="%9."/>
+      <w:lvlJc w:val="right"/>
+      <w:pPr>
+        <w:ind w:left="6480" w:hanging="180"/>
+      </w:pPr>
+    </w:lvl>
+  </w:abstractNum>
+  <w:abstractNum w:abstractNumId="8" w15:restartNumberingAfterBreak="0">
     <w:nsid w:val="207F6BC1"/>
     <w:multiLevelType w:val="hybridMultilevel"/>
     <w:tmpl w:val="5E4AAA1A"/>
@@ -15839,7 +17562,7 @@
       </w:pPr>
     </w:lvl>
   </w:abstractNum>
-  <w:abstractNum w:abstractNumId="6" w15:restartNumberingAfterBreak="0">
+  <w:abstractNum w:abstractNumId="9" w15:restartNumberingAfterBreak="0">
     <w:nsid w:val="24D112FD"/>
     <w:multiLevelType w:val="hybridMultilevel"/>
     <w:tmpl w:val="46E4EBD4"/>
@@ -15925,7 +17648,7 @@
       </w:pPr>
     </w:lvl>
   </w:abstractNum>
-  <w:abstractNum w:abstractNumId="7" w15:restartNumberingAfterBreak="0">
+  <w:abstractNum w:abstractNumId="10" w15:restartNumberingAfterBreak="0">
     <w:nsid w:val="25F02196"/>
     <w:multiLevelType w:val="hybridMultilevel"/>
     <w:tmpl w:val="BACA5202"/>
@@ -16011,7 +17734,93 @@
       </w:pPr>
     </w:lvl>
   </w:abstractNum>
-  <w:abstractNum w:abstractNumId="8" w15:restartNumberingAfterBreak="0">
+  <w:abstractNum w:abstractNumId="11" w15:restartNumberingAfterBreak="0">
+    <w:nsid w:val="2642748C"/>
+    <w:multiLevelType w:val="hybridMultilevel"/>
+    <w:tmpl w:val="D3BED76A"/>
+    <w:lvl w:ilvl="0" w:tplc="0409000F">
+      <w:start w:val="1"/>
+      <w:numFmt w:val="decimal"/>
+      <w:lvlText w:val="%1."/>
+      <w:lvlJc w:val="left"/>
+      <w:pPr>
+        <w:ind w:left="720" w:hanging="360"/>
+      </w:pPr>
+    </w:lvl>
+    <w:lvl w:ilvl="1" w:tplc="04090019" w:tentative="1">
+      <w:start w:val="1"/>
+      <w:numFmt w:val="lowerLetter"/>
+      <w:lvlText w:val="%2."/>
+      <w:lvlJc w:val="left"/>
+      <w:pPr>
+        <w:ind w:left="1440" w:hanging="360"/>
+      </w:pPr>
+    </w:lvl>
+    <w:lvl w:ilvl="2" w:tplc="0409001B" w:tentative="1">
+      <w:start w:val="1"/>
+      <w:numFmt w:val="lowerRoman"/>
+      <w:lvlText w:val="%3."/>
+      <w:lvlJc w:val="right"/>
+      <w:pPr>
+        <w:ind w:left="2160" w:hanging="180"/>
+      </w:pPr>
+    </w:lvl>
+    <w:lvl w:ilvl="3" w:tplc="0409000F" w:tentative="1">
+      <w:start w:val="1"/>
+      <w:numFmt w:val="decimal"/>
+      <w:lvlText w:val="%4."/>
+      <w:lvlJc w:val="left"/>
+      <w:pPr>
+        <w:ind w:left="2880" w:hanging="360"/>
+      </w:pPr>
+    </w:lvl>
+    <w:lvl w:ilvl="4" w:tplc="04090019" w:tentative="1">
+      <w:start w:val="1"/>
+      <w:numFmt w:val="lowerLetter"/>
+      <w:lvlText w:val="%5."/>
+      <w:lvlJc w:val="left"/>
+      <w:pPr>
+        <w:ind w:left="3600" w:hanging="360"/>
+      </w:pPr>
+    </w:lvl>
+    <w:lvl w:ilvl="5" w:tplc="0409001B" w:tentative="1">
+      <w:start w:val="1"/>
+      <w:numFmt w:val="lowerRoman"/>
+      <w:lvlText w:val="%6."/>
+      <w:lvlJc w:val="right"/>
+      <w:pPr>
+        <w:ind w:left="4320" w:hanging="180"/>
+      </w:pPr>
+    </w:lvl>
+    <w:lvl w:ilvl="6" w:tplc="0409000F" w:tentative="1">
+      <w:start w:val="1"/>
+      <w:numFmt w:val="decimal"/>
+      <w:lvlText w:val="%7."/>
+      <w:lvlJc w:val="left"/>
+      <w:pPr>
+        <w:ind w:left="5040" w:hanging="360"/>
+      </w:pPr>
+    </w:lvl>
+    <w:lvl w:ilvl="7" w:tplc="04090019" w:tentative="1">
+      <w:start w:val="1"/>
+      <w:numFmt w:val="lowerLetter"/>
+      <w:lvlText w:val="%8."/>
+      <w:lvlJc w:val="left"/>
+      <w:pPr>
+        <w:ind w:left="5760" w:hanging="360"/>
+      </w:pPr>
+    </w:lvl>
+    <w:lvl w:ilvl="8" w:tplc="0409001B" w:tentative="1">
+      <w:start w:val="1"/>
+      <w:numFmt w:val="lowerRoman"/>
+      <w:lvlText w:val="%9."/>
+      <w:lvlJc w:val="right"/>
+      <w:pPr>
+        <w:ind w:left="6480" w:hanging="180"/>
+      </w:pPr>
+    </w:lvl>
+  </w:abstractNum>
+  <w:abstractNum w:abstractNumId="12" w15:restartNumberingAfterBreak="0">
     <w:nsid w:val="26A53227"/>
     <w:multiLevelType w:val="hybridMultilevel"/>
     <w:tmpl w:val="5E4AAA1A"/>
@@ -16097,7 +17906,7 @@
       </w:pPr>
     </w:lvl>
   </w:abstractNum>
-  <w:abstractNum w:abstractNumId="9" w15:restartNumberingAfterBreak="0">
+  <w:abstractNum w:abstractNumId="13" w15:restartNumberingAfterBreak="0">
     <w:nsid w:val="291E1954"/>
     <w:multiLevelType w:val="hybridMultilevel"/>
     <w:tmpl w:val="9BA460D0"/>
@@ -16183,7 +17992,7 @@
       </w:pPr>
     </w:lvl>
   </w:abstractNum>
-  <w:abstractNum w:abstractNumId="10" w15:restartNumberingAfterBreak="0">
+  <w:abstractNum w:abstractNumId="14" w15:restartNumberingAfterBreak="0">
     <w:nsid w:val="2D861B67"/>
     <w:multiLevelType w:val="hybridMultilevel"/>
     <w:tmpl w:val="C5025C9C"/>
@@ -16269,7 +18078,7 @@
       </w:pPr>
     </w:lvl>
   </w:abstractNum>
-  <w:abstractNum w:abstractNumId="11" w15:restartNumberingAfterBreak="0">
+  <w:abstractNum w:abstractNumId="15" w15:restartNumberingAfterBreak="0">
     <w:nsid w:val="32AC2719"/>
     <w:multiLevelType w:val="hybridMultilevel"/>
     <w:tmpl w:val="84809D1C"/>
@@ -16355,7 +18164,7 @@
       </w:pPr>
     </w:lvl>
   </w:abstractNum>
-  <w:abstractNum w:abstractNumId="12" w15:restartNumberingAfterBreak="0">
+  <w:abstractNum w:abstractNumId="16" w15:restartNumberingAfterBreak="0">
     <w:nsid w:val="32B32F45"/>
     <w:multiLevelType w:val="hybridMultilevel"/>
     <w:tmpl w:val="4CB648CC"/>
@@ -16441,7 +18250,7 @@
       </w:pPr>
     </w:lvl>
   </w:abstractNum>
-  <w:abstractNum w:abstractNumId="13" w15:restartNumberingAfterBreak="0">
+  <w:abstractNum w:abstractNumId="17" w15:restartNumberingAfterBreak="0">
     <w:nsid w:val="34AE3047"/>
     <w:multiLevelType w:val="hybridMultilevel"/>
     <w:tmpl w:val="AF2A7C74"/>
@@ -16527,7 +18336,7 @@
       </w:pPr>
     </w:lvl>
   </w:abstractNum>
-  <w:abstractNum w:abstractNumId="14" w15:restartNumberingAfterBreak="0">
+  <w:abstractNum w:abstractNumId="18" w15:restartNumberingAfterBreak="0">
     <w:nsid w:val="38890DFD"/>
     <w:multiLevelType w:val="hybridMultilevel"/>
     <w:tmpl w:val="9BA460D0"/>
@@ -16613,7 +18422,7 @@
       </w:pPr>
     </w:lvl>
   </w:abstractNum>
-  <w:abstractNum w:abstractNumId="15" w15:restartNumberingAfterBreak="0">
+  <w:abstractNum w:abstractNumId="19" w15:restartNumberingAfterBreak="0">
     <w:nsid w:val="3C8F6FB9"/>
     <w:multiLevelType w:val="hybridMultilevel"/>
     <w:tmpl w:val="BACA5202"/>
@@ -16699,7 +18508,7 @@
       </w:pPr>
     </w:lvl>
   </w:abstractNum>
-  <w:abstractNum w:abstractNumId="16" w15:restartNumberingAfterBreak="0">
+  <w:abstractNum w:abstractNumId="20" w15:restartNumberingAfterBreak="0">
     <w:nsid w:val="3CEB5241"/>
     <w:multiLevelType w:val="hybridMultilevel"/>
     <w:tmpl w:val="B94E56AA"/>
@@ -16785,7 +18594,7 @@
       </w:pPr>
     </w:lvl>
   </w:abstractNum>
-  <w:abstractNum w:abstractNumId="17" w15:restartNumberingAfterBreak="0">
+  <w:abstractNum w:abstractNumId="21" w15:restartNumberingAfterBreak="0">
     <w:nsid w:val="3E85416E"/>
     <w:multiLevelType w:val="hybridMultilevel"/>
     <w:tmpl w:val="B14E920C"/>
@@ -16871,7 +18680,7 @@
       </w:pPr>
     </w:lvl>
   </w:abstractNum>
-  <w:abstractNum w:abstractNumId="18" w15:restartNumberingAfterBreak="0">
+  <w:abstractNum w:abstractNumId="22" w15:restartNumberingAfterBreak="0">
     <w:nsid w:val="3F991381"/>
     <w:multiLevelType w:val="hybridMultilevel"/>
     <w:tmpl w:val="02C209B8"/>
@@ -16957,7 +18766,7 @@
       </w:pPr>
     </w:lvl>
   </w:abstractNum>
-  <w:abstractNum w:abstractNumId="19" w15:restartNumberingAfterBreak="0">
+  <w:abstractNum w:abstractNumId="23" w15:restartNumberingAfterBreak="0">
     <w:nsid w:val="45504CD6"/>
     <w:multiLevelType w:val="hybridMultilevel"/>
     <w:tmpl w:val="F4E47076"/>
@@ -17043,7 +18852,7 @@
       </w:pPr>
     </w:lvl>
   </w:abstractNum>
-  <w:abstractNum w:abstractNumId="20" w15:restartNumberingAfterBreak="0">
+  <w:abstractNum w:abstractNumId="24" w15:restartNumberingAfterBreak="0">
     <w:nsid w:val="46BD765F"/>
     <w:multiLevelType w:val="hybridMultilevel"/>
     <w:tmpl w:val="696CD98A"/>
@@ -17129,7 +18938,7 @@
       </w:pPr>
     </w:lvl>
   </w:abstractNum>
-  <w:abstractNum w:abstractNumId="21" w15:restartNumberingAfterBreak="0">
+  <w:abstractNum w:abstractNumId="25" w15:restartNumberingAfterBreak="0">
     <w:nsid w:val="49593155"/>
     <w:multiLevelType w:val="hybridMultilevel"/>
     <w:tmpl w:val="696CD98A"/>
@@ -17215,7 +19024,7 @@
       </w:pPr>
     </w:lvl>
   </w:abstractNum>
-  <w:abstractNum w:abstractNumId="22" w15:restartNumberingAfterBreak="0">
+  <w:abstractNum w:abstractNumId="26" w15:restartNumberingAfterBreak="0">
     <w:nsid w:val="577605A9"/>
     <w:multiLevelType w:val="hybridMultilevel"/>
     <w:tmpl w:val="9FD67A62"/>
@@ -17301,7 +19110,7 @@
       </w:pPr>
     </w:lvl>
   </w:abstractNum>
-  <w:abstractNum w:abstractNumId="23" w15:restartNumberingAfterBreak="0">
+  <w:abstractNum w:abstractNumId="27" w15:restartNumberingAfterBreak="0">
     <w:nsid w:val="5DFE2ED4"/>
     <w:multiLevelType w:val="hybridMultilevel"/>
     <w:tmpl w:val="84809D1C"/>
@@ -17387,7 +19196,7 @@
       </w:pPr>
     </w:lvl>
   </w:abstractNum>
-  <w:abstractNum w:abstractNumId="24" w15:restartNumberingAfterBreak="0">
+  <w:abstractNum w:abstractNumId="28" w15:restartNumberingAfterBreak="0">
     <w:nsid w:val="6CED070D"/>
     <w:multiLevelType w:val="hybridMultilevel"/>
     <w:tmpl w:val="696CD98A"/>
@@ -17473,7 +19282,7 @@
       </w:pPr>
     </w:lvl>
   </w:abstractNum>
-  <w:abstractNum w:abstractNumId="25" w15:restartNumberingAfterBreak="0">
+  <w:abstractNum w:abstractNumId="29" w15:restartNumberingAfterBreak="0">
     <w:nsid w:val="6F085DD1"/>
     <w:multiLevelType w:val="hybridMultilevel"/>
     <w:tmpl w:val="E1D40156"/>
@@ -17559,7 +19368,7 @@
       </w:pPr>
     </w:lvl>
   </w:abstractNum>
-  <w:abstractNum w:abstractNumId="26" w15:restartNumberingAfterBreak="0">
+  <w:abstractNum w:abstractNumId="30" w15:restartNumberingAfterBreak="0">
     <w:nsid w:val="744B3920"/>
     <w:multiLevelType w:val="hybridMultilevel"/>
     <w:tmpl w:val="8A928912"/>
@@ -17645,7 +19454,7 @@
       </w:pPr>
     </w:lvl>
   </w:abstractNum>
-  <w:abstractNum w:abstractNumId="27" w15:restartNumberingAfterBreak="0">
+  <w:abstractNum w:abstractNumId="31" w15:restartNumberingAfterBreak="0">
     <w:nsid w:val="753E27D4"/>
     <w:multiLevelType w:val="hybridMultilevel"/>
     <w:tmpl w:val="3BFCB61E"/>
@@ -17731,7 +19540,7 @@
       </w:pPr>
     </w:lvl>
   </w:abstractNum>
-  <w:abstractNum w:abstractNumId="28" w15:restartNumberingAfterBreak="0">
+  <w:abstractNum w:abstractNumId="32" w15:restartNumberingAfterBreak="0">
     <w:nsid w:val="7EDB62A5"/>
     <w:multiLevelType w:val="hybridMultilevel"/>
     <w:tmpl w:val="54828C34"/>
@@ -17818,91 +19627,103 @@
     </w:lvl>
   </w:abstractNum>
   <w:num w:numId="1">
-    <w:abstractNumId w:val="15"/>
+    <w:abstractNumId w:val="19"/>
   </w:num>
   <w:num w:numId="2">
     <w:abstractNumId w:val="0"/>
   </w:num>
   <w:num w:numId="3">
-    <w:abstractNumId w:val="6"/>
+    <w:abstractNumId w:val="9"/>
   </w:num>
   <w:num w:numId="4">
-    <w:abstractNumId w:val="7"/>
+    <w:abstractNumId w:val="10"/>
   </w:num>
   <w:num w:numId="5">
-    <w:abstractNumId w:val="14"/>
+    <w:abstractNumId w:val="18"/>
   </w:num>
   <w:num w:numId="6">
-    <w:abstractNumId w:val="9"/>
+    <w:abstractNumId w:val="13"/>
   </w:num>
   <w:num w:numId="7">
-    <w:abstractNumId w:val="18"/>
+    <w:abstractNumId w:val="22"/>
   </w:num>
   <w:num w:numId="8">
+    <w:abstractNumId w:val="12"/>
+  </w:num>
+  <w:num w:numId="9">
     <w:abstractNumId w:val="8"/>
   </w:num>
-  <w:num w:numId="9">
+  <w:num w:numId="10">
     <w:abstractNumId w:val="5"/>
   </w:num>
-  <w:num w:numId="10">
-    <w:abstractNumId w:val="4"/>
-  </w:num>
   <w:num w:numId="11">
-    <w:abstractNumId w:val="17"/>
+    <w:abstractNumId w:val="21"/>
   </w:num>
   <w:num w:numId="12">
     <w:abstractNumId w:val="3"/>
   </w:num>
   <w:num w:numId="13">
-    <w:abstractNumId w:val="19"/>
+    <w:abstractNumId w:val="23"/>
   </w:num>
   <w:num w:numId="14">
+    <w:abstractNumId w:val="31"/>
+  </w:num>
+  <w:num w:numId="15">
+    <w:abstractNumId w:val="16"/>
+  </w:num>
+  <w:num w:numId="16">
+    <w:abstractNumId w:val="30"/>
+  </w:num>
+  <w:num w:numId="17">
     <w:abstractNumId w:val="27"/>
   </w:num>
-  <w:num w:numId="15">
-    <w:abstractNumId w:val="12"/>
+  <w:num w:numId="18">
+    <w:abstractNumId w:val="15"/>
   </w:num>
-  <w:num w:numId="16">
+  <w:num w:numId="19">
     <w:abstractNumId w:val="26"/>
   </w:num>
-  <w:num w:numId="17">
-    <w:abstractNumId w:val="23"/>
-  </w:num>
-  <w:num w:numId="18">
-    <w:abstractNumId w:val="11"/>
-  </w:num>
-  <w:num w:numId="19">
-    <w:abstractNumId w:val="22"/>
-  </w:num>
   <w:num w:numId="20">
-    <w:abstractNumId w:val="28"/>
+    <w:abstractNumId w:val="32"/>
   </w:num>
   <w:num w:numId="21">
-    <w:abstractNumId w:val="10"/>
+    <w:abstractNumId w:val="14"/>
   </w:num>
   <w:num w:numId="22">
     <w:abstractNumId w:val="2"/>
   </w:num>
   <w:num w:numId="23">
-    <w:abstractNumId w:val="21"/>
+    <w:abstractNumId w:val="25"/>
   </w:num>
   <w:num w:numId="24">
+    <w:abstractNumId w:val="28"/>
+  </w:num>
+  <w:num w:numId="25">
     <w:abstractNumId w:val="24"/>
   </w:num>
-  <w:num w:numId="25">
+  <w:num w:numId="26">
     <w:abstractNumId w:val="20"/>
-  </w:num>
-  <w:num w:numId="26">
-    <w:abstractNumId w:val="16"/>
   </w:num>
   <w:num w:numId="27">
     <w:abstractNumId w:val="1"/>
   </w:num>
   <w:num w:numId="28">
-    <w:abstractNumId w:val="13"/>
+    <w:abstractNumId w:val="17"/>
   </w:num>
   <w:num w:numId="29">
-    <w:abstractNumId w:val="25"/>
+    <w:abstractNumId w:val="29"/>
+  </w:num>
+  <w:num w:numId="30">
+    <w:abstractNumId w:val="7"/>
+  </w:num>
+  <w:num w:numId="31">
+    <w:abstractNumId w:val="6"/>
+  </w:num>
+  <w:num w:numId="32">
+    <w:abstractNumId w:val="4"/>
+  </w:num>
+  <w:num w:numId="33">
+    <w:abstractNumId w:val="11"/>
   </w:num>
 </w:numbering>
 </file>
@@ -18938,7 +20759,7 @@
 </file>
 
 <file path=customXml/itemProps1.xml><?xml version="1.0" encoding="utf-8"?>
-<ds:datastoreItem xmlns:ds="http://schemas.openxmlformats.org/officeDocument/2006/customXml" ds:itemID="{84BF5340-03BB-47D7-908D-B1949C275053}">
+<ds:datastoreItem xmlns:ds="http://schemas.openxmlformats.org/officeDocument/2006/customXml" ds:itemID="{9206F397-6963-4028-A16D-45295BB7FDF5}">
   <ds:schemaRefs>
     <ds:schemaRef ds:uri="http://schemas.openxmlformats.org/officeDocument/2006/bibliography"/>
   </ds:schemaRefs>

</xml_diff>